<commit_message>
[Docs] Attend to remarks by internal mentor
</commit_message>
<xml_diff>
--- a/6. Docs/FirstDeadline_vDRAFT.docx
+++ b/6. Docs/FirstDeadline_vDRAFT.docx
@@ -4584,7 +4584,6 @@
                                 <w:id w:val="428780900"/>
                                 <w:citation/>
                               </w:sdtPr>
-                              <w:sdtEndPr/>
                               <w:sdtContent>
                                 <w:r>
                                   <w:fldChar w:fldCharType="begin"/>
@@ -4682,7 +4681,6 @@
                           <w:id w:val="428780900"/>
                           <w:citation/>
                         </w:sdtPr>
-                        <w:sdtEndPr/>
                         <w:sdtContent>
                           <w:r>
                             <w:fldChar w:fldCharType="begin"/>
@@ -4805,7 +4803,6 @@
           <w:id w:val="-433899334"/>
           <w:citation/>
         </w:sdtPr>
-        <w:sdtEndPr/>
         <w:sdtContent>
           <w:r>
             <w:fldChar w:fldCharType="begin"/>
@@ -4847,7 +4844,6 @@
           <w:id w:val="-669248497"/>
           <w:citation/>
         </w:sdtPr>
-        <w:sdtEndPr/>
         <w:sdtContent>
           <w:r>
             <w:fldChar w:fldCharType="begin"/>
@@ -4972,7 +4968,6 @@
                                 <w:id w:val="1610164554"/>
                                 <w:citation/>
                               </w:sdtPr>
-                              <w:sdtEndPr/>
                               <w:sdtContent>
                                 <w:r>
                                   <w:fldChar w:fldCharType="begin"/>
@@ -5060,7 +5055,6 @@
                           <w:id w:val="1610164554"/>
                           <w:citation/>
                         </w:sdtPr>
-                        <w:sdtEndPr/>
                         <w:sdtContent>
                           <w:r>
                             <w:fldChar w:fldCharType="begin"/>
@@ -5243,7 +5237,6 @@
                                 <w:id w:val="1667367382"/>
                                 <w:citation/>
                               </w:sdtPr>
-                              <w:sdtEndPr/>
                               <w:sdtContent>
                                 <w:r>
                                   <w:fldChar w:fldCharType="begin"/>
@@ -5325,7 +5318,6 @@
                           <w:id w:val="1667367382"/>
                           <w:citation/>
                         </w:sdtPr>
-                        <w:sdtEndPr/>
                         <w:sdtContent>
                           <w:r>
                             <w:fldChar w:fldCharType="begin"/>
@@ -5475,7 +5467,6 @@
           <w:id w:val="-1040668403"/>
           <w:citation/>
         </w:sdtPr>
-        <w:sdtEndPr/>
         <w:sdtContent>
           <w:r>
             <w:fldChar w:fldCharType="begin"/>
@@ -5574,7 +5565,6 @@
           <w:id w:val="1685861692"/>
           <w:citation/>
         </w:sdtPr>
-        <w:sdtEndPr/>
         <w:sdtContent>
           <w:r>
             <w:fldChar w:fldCharType="begin"/>
@@ -5715,7 +5705,6 @@
                                 <w:id w:val="283855706"/>
                                 <w:citation/>
                               </w:sdtPr>
-                              <w:sdtEndPr/>
                               <w:sdtContent>
                                 <w:r>
                                   <w:fldChar w:fldCharType="begin"/>
@@ -5803,7 +5792,6 @@
                           <w:id w:val="283855706"/>
                           <w:citation/>
                         </w:sdtPr>
-                        <w:sdtEndPr/>
                         <w:sdtContent>
                           <w:r>
                             <w:fldChar w:fldCharType="begin"/>
@@ -6545,7 +6533,6 @@
           <w:id w:val="2115399715"/>
           <w:citation/>
         </w:sdtPr>
-        <w:sdtEndPr/>
         <w:sdtContent>
           <w:r>
             <w:fldChar w:fldCharType="begin"/>
@@ -8375,15 +8362,11 @@
           <w:id w:val="-1097016646"/>
           <w:citation/>
         </w:sdtPr>
-        <w:sdtEndPr/>
         <w:sdtContent>
           <w:r>
             <w:fldChar w:fldCharType="begin"/>
           </w:r>
           <w:r>
-            <w:rPr>
-              <w:lang w:val="nl-BE"/>
-            </w:rPr>
             <w:instrText xml:space="preserve"> CITATION Wik175 \l 2067 </w:instrText>
           </w:r>
           <w:r>
@@ -8657,7 +8640,6 @@
                                 <w:id w:val="-100497488"/>
                                 <w:citation/>
                               </w:sdtPr>
-                              <w:sdtEndPr/>
                               <w:sdtContent>
                                 <w:r>
                                   <w:fldChar w:fldCharType="begin"/>
@@ -8718,7 +8700,6 @@
                           <w:id w:val="-100497488"/>
                           <w:citation/>
                         </w:sdtPr>
-                        <w:sdtEndPr/>
                         <w:sdtContent>
                           <w:r>
                             <w:fldChar w:fldCharType="begin"/>
@@ -8831,7 +8812,6 @@
                                 <w:id w:val="-1762519957"/>
                                 <w:citation/>
                               </w:sdtPr>
-                              <w:sdtEndPr/>
                               <w:sdtContent>
                                 <w:r>
                                   <w:fldChar w:fldCharType="begin"/>
@@ -8913,7 +8893,6 @@
                           <w:id w:val="-1762519957"/>
                           <w:citation/>
                         </w:sdtPr>
-                        <w:sdtEndPr/>
                         <w:sdtContent>
                           <w:r>
                             <w:fldChar w:fldCharType="begin"/>
@@ -9464,7 +9443,6 @@
           <w:id w:val="-1064022163"/>
           <w:citation/>
         </w:sdtPr>
-        <w:sdtEndPr/>
         <w:sdtContent>
           <w:r>
             <w:rPr>
@@ -9474,7 +9452,7 @@
           </w:r>
           <w:r>
             <w:rPr>
-              <w:lang w:val="nl-BE" w:eastAsia="nl-BE"/>
+              <w:lang w:eastAsia="nl-BE"/>
             </w:rPr>
             <w:instrText xml:space="preserve"> CITATION Owa12 \l 2067 </w:instrText>
           </w:r>
@@ -9507,7 +9485,6 @@
           <w:id w:val="-1924410438"/>
           <w:citation/>
         </w:sdtPr>
-        <w:sdtEndPr/>
         <w:sdtContent>
           <w:r>
             <w:rPr>
@@ -9557,7 +9534,6 @@
           <w:id w:val="629369179"/>
           <w:citation/>
         </w:sdtPr>
-        <w:sdtEndPr/>
         <w:sdtContent>
           <w:r>
             <w:rPr>
@@ -9607,7 +9583,6 @@
           <w:id w:val="-1613512605"/>
           <w:citation/>
         </w:sdtPr>
-        <w:sdtEndPr/>
         <w:sdtContent>
           <w:r>
             <w:rPr>
@@ -9657,7 +9632,6 @@
           <w:id w:val="-1929339441"/>
           <w:citation/>
         </w:sdtPr>
-        <w:sdtEndPr/>
         <w:sdtContent>
           <w:r>
             <w:rPr>
@@ -9713,7 +9687,6 @@
           <w:id w:val="1521439889"/>
           <w:citation/>
         </w:sdtPr>
-        <w:sdtEndPr/>
         <w:sdtContent>
           <w:r>
             <w:rPr>
@@ -9939,7 +9912,6 @@
           <w:id w:val="-911997635"/>
           <w:citation/>
         </w:sdtPr>
-        <w:sdtEndPr/>
         <w:sdtContent>
           <w:r>
             <w:rPr>
@@ -9988,7 +9960,6 @@
           <w:id w:val="1095449976"/>
           <w:citation/>
         </w:sdtPr>
-        <w:sdtEndPr/>
         <w:sdtContent>
           <w:r>
             <w:rPr>
@@ -10276,7 +10247,6 @@
           <w:id w:val="476420380"/>
           <w:citation/>
         </w:sdtPr>
-        <w:sdtEndPr/>
         <w:sdtContent>
           <w:r>
             <w:rPr>
@@ -10286,7 +10256,7 @@
           </w:r>
           <w:r>
             <w:rPr>
-              <w:lang w:val="nl-BE" w:eastAsia="nl-BE"/>
+              <w:lang w:eastAsia="nl-BE"/>
             </w:rPr>
             <w:instrText xml:space="preserve"> CITATION owa13 \l 2067 </w:instrText>
           </w:r>
@@ -10584,7 +10554,6 @@
           <w:id w:val="1784070476"/>
           <w:citation/>
         </w:sdtPr>
-        <w:sdtEndPr/>
         <w:sdtContent>
           <w:r>
             <w:rPr>
@@ -10594,7 +10563,7 @@
           </w:r>
           <w:r>
             <w:rPr>
-              <w:lang w:val="nl-BE" w:eastAsia="nl-BE"/>
+              <w:lang w:eastAsia="nl-BE"/>
             </w:rPr>
             <w:instrText xml:space="preserve"> CITATION dir17 \l 2067 </w:instrText>
           </w:r>
@@ -10627,7 +10596,6 @@
           <w:id w:val="-1380320291"/>
           <w:citation/>
         </w:sdtPr>
-        <w:sdtEndPr/>
         <w:sdtContent>
           <w:r>
             <w:rPr>
@@ -11109,15 +11077,11 @@
           <w:id w:val="1382514646"/>
           <w:citation/>
         </w:sdtPr>
-        <w:sdtEndPr/>
         <w:sdtContent>
           <w:r>
             <w:fldChar w:fldCharType="begin"/>
           </w:r>
           <w:r>
-            <w:rPr>
-              <w:lang w:val="nl-BE"/>
-            </w:rPr>
             <w:instrText xml:space="preserve"> CITATION Den17 \l 2067 </w:instrText>
           </w:r>
           <w:r>
@@ -11140,7 +11104,6 @@
           <w:id w:val="-477692806"/>
           <w:citation/>
         </w:sdtPr>
-        <w:sdtEndPr/>
         <w:sdtContent>
           <w:r>
             <w:fldChar w:fldCharType="begin"/>
@@ -11178,7 +11141,6 @@
           <w:id w:val="-1063871879"/>
           <w:citation/>
         </w:sdtPr>
-        <w:sdtEndPr/>
         <w:sdtContent>
           <w:r>
             <w:fldChar w:fldCharType="begin"/>
@@ -11219,7 +11181,6 @@
           <w:id w:val="206298504"/>
           <w:citation/>
         </w:sdtPr>
-        <w:sdtEndPr/>
         <w:sdtContent>
           <w:r>
             <w:fldChar w:fldCharType="begin"/>
@@ -11417,15 +11378,11 @@
           <w:id w:val="-834841808"/>
           <w:citation/>
         </w:sdtPr>
-        <w:sdtEndPr/>
         <w:sdtContent>
           <w:r>
             <w:fldChar w:fldCharType="begin"/>
           </w:r>
           <w:r>
-            <w:rPr>
-              <w:lang w:val="nl-BE"/>
-            </w:rPr>
             <w:instrText xml:space="preserve"> CITATION scm17 \l 2067 </w:instrText>
           </w:r>
           <w:r>
@@ -11479,15 +11436,11 @@
           <w:id w:val="-863596138"/>
           <w:citation/>
         </w:sdtPr>
-        <w:sdtEndPr/>
         <w:sdtContent>
           <w:r>
             <w:fldChar w:fldCharType="begin"/>
           </w:r>
           <w:r>
-            <w:rPr>
-              <w:lang w:val="nl-BE"/>
-            </w:rPr>
             <w:instrText xml:space="preserve"> CITATION Wik171 \l 2067 </w:instrText>
           </w:r>
           <w:r>
@@ -11510,7 +11463,6 @@
           <w:id w:val="916436548"/>
           <w:citation/>
         </w:sdtPr>
-        <w:sdtEndPr/>
         <w:sdtContent>
           <w:r>
             <w:fldChar w:fldCharType="begin"/>
@@ -11822,15 +11774,11 @@
           <w:id w:val="-193614772"/>
           <w:citation/>
         </w:sdtPr>
-        <w:sdtEndPr/>
         <w:sdtContent>
           <w:r>
             <w:fldChar w:fldCharType="begin"/>
           </w:r>
           <w:r>
-            <w:rPr>
-              <w:lang w:val="nl-BE"/>
-            </w:rPr>
             <w:instrText xml:space="preserve"> CITATION Wik161 \l 2067 </w:instrText>
           </w:r>
           <w:r>
@@ -11914,15 +11862,11 @@
           <w:id w:val="-483393267"/>
           <w:citation/>
         </w:sdtPr>
-        <w:sdtEndPr/>
         <w:sdtContent>
           <w:r>
             <w:fldChar w:fldCharType="begin"/>
           </w:r>
           <w:r>
-            <w:rPr>
-              <w:lang w:val="nl-BE"/>
-            </w:rPr>
             <w:instrText xml:space="preserve"> CITATION Wik179 \l 2067 </w:instrText>
           </w:r>
           <w:r>
@@ -11989,15 +11933,11 @@
           <w:id w:val="423699633"/>
           <w:citation/>
         </w:sdtPr>
-        <w:sdtEndPr/>
         <w:sdtContent>
           <w:r>
             <w:fldChar w:fldCharType="begin"/>
           </w:r>
           <w:r>
-            <w:rPr>
-              <w:lang w:val="nl-BE"/>
-            </w:rPr>
             <w:instrText xml:space="preserve"> CITATION Wik1710 \l 2067 </w:instrText>
           </w:r>
           <w:r>
@@ -12047,15 +11987,11 @@
           <w:id w:val="910975211"/>
           <w:citation/>
         </w:sdtPr>
-        <w:sdtEndPr/>
         <w:sdtContent>
           <w:r>
             <w:fldChar w:fldCharType="begin"/>
           </w:r>
           <w:r>
-            <w:rPr>
-              <w:lang w:val="nl-BE"/>
-            </w:rPr>
             <w:instrText xml:space="preserve"> CITATION pal17 \l 2067 </w:instrText>
           </w:r>
           <w:r>
@@ -12078,7 +12014,6 @@
           <w:id w:val="400184857"/>
           <w:citation/>
         </w:sdtPr>
-        <w:sdtEndPr/>
         <w:sdtContent>
           <w:r>
             <w:fldChar w:fldCharType="begin"/>
@@ -12266,15 +12201,11 @@
           <w:id w:val="-1835132932"/>
           <w:citation/>
         </w:sdtPr>
-        <w:sdtEndPr/>
         <w:sdtContent>
           <w:r>
             <w:fldChar w:fldCharType="begin"/>
           </w:r>
           <w:r>
-            <w:rPr>
-              <w:lang w:val="nl-BE"/>
-            </w:rPr>
             <w:instrText xml:space="preserve"> CITATION AQT17 \l 2067 </w:instrText>
           </w:r>
           <w:r>
@@ -12300,7 +12231,6 @@
           <w:id w:val="140324823"/>
           <w:citation/>
         </w:sdtPr>
-        <w:sdtEndPr/>
         <w:sdtContent>
           <w:r>
             <w:fldChar w:fldCharType="begin"/>
@@ -12331,7 +12261,6 @@
           <w:id w:val="-2042119718"/>
           <w:citation/>
         </w:sdtPr>
-        <w:sdtEndPr/>
         <w:sdtContent>
           <w:r>
             <w:fldChar w:fldCharType="begin"/>
@@ -12372,7 +12301,6 @@
           <w:id w:val="-304775081"/>
           <w:citation/>
         </w:sdtPr>
-        <w:sdtEndPr/>
         <w:sdtContent>
           <w:r>
             <w:fldChar w:fldCharType="begin"/>
@@ -12406,7 +12334,6 @@
           <w:id w:val="907499713"/>
           <w:citation/>
         </w:sdtPr>
-        <w:sdtEndPr/>
         <w:sdtContent>
           <w:r>
             <w:fldChar w:fldCharType="begin"/>
@@ -12437,7 +12364,6 @@
           <w:id w:val="-855415031"/>
           <w:citation/>
         </w:sdtPr>
-        <w:sdtEndPr/>
         <w:sdtContent>
           <w:r>
             <w:fldChar w:fldCharType="begin"/>
@@ -12590,15 +12516,11 @@
           <w:id w:val="1991982241"/>
           <w:citation/>
         </w:sdtPr>
-        <w:sdtEndPr/>
         <w:sdtContent>
           <w:r>
             <w:fldChar w:fldCharType="begin"/>
           </w:r>
           <w:r>
-            <w:rPr>
-              <w:lang w:val="nl-BE"/>
-            </w:rPr>
             <w:instrText xml:space="preserve"> CITATION Mar17 \l 2067 </w:instrText>
           </w:r>
           <w:r>
@@ -12737,15 +12659,11 @@
           <w:id w:val="-532652843"/>
           <w:citation/>
         </w:sdtPr>
-        <w:sdtEndPr/>
         <w:sdtContent>
           <w:r>
             <w:fldChar w:fldCharType="begin"/>
           </w:r>
           <w:r>
-            <w:rPr>
-              <w:lang w:val="nl-BE"/>
-            </w:rPr>
             <w:instrText xml:space="preserve"> CITATION Cha16 \l 2067 </w:instrText>
           </w:r>
           <w:r>
@@ -12790,15 +12708,11 @@
           <w:id w:val="-1293826590"/>
           <w:citation/>
         </w:sdtPr>
-        <w:sdtEndPr/>
         <w:sdtContent>
           <w:r>
             <w:fldChar w:fldCharType="begin"/>
           </w:r>
           <w:r>
-            <w:rPr>
-              <w:lang w:val="nl-BE"/>
-            </w:rPr>
             <w:instrText xml:space="preserve"> CITATION Tru17 \l 2067 </w:instrText>
           </w:r>
           <w:r>
@@ -12837,15 +12751,11 @@
           <w:id w:val="-1565250119"/>
           <w:citation/>
         </w:sdtPr>
-        <w:sdtEndPr/>
         <w:sdtContent>
           <w:r>
             <w:fldChar w:fldCharType="begin"/>
           </w:r>
           <w:r>
-            <w:rPr>
-              <w:lang w:val="nl-BE"/>
-            </w:rPr>
             <w:instrText xml:space="preserve"> CITATION Qua16 \l 2067 </w:instrText>
           </w:r>
           <w:r>
@@ -12893,15 +12803,11 @@
           <w:id w:val="-1229835410"/>
           <w:citation/>
         </w:sdtPr>
-        <w:sdtEndPr/>
         <w:sdtContent>
           <w:r>
             <w:fldChar w:fldCharType="begin"/>
           </w:r>
           <w:r>
-            <w:rPr>
-              <w:lang w:val="nl-BE"/>
-            </w:rPr>
             <w:instrText xml:space="preserve"> CITATION nax16 \l 2067 </w:instrText>
           </w:r>
           <w:r>
@@ -12940,15 +12846,11 @@
           <w:id w:val="1656029232"/>
           <w:citation/>
         </w:sdtPr>
-        <w:sdtEndPr/>
         <w:sdtContent>
           <w:r>
             <w:fldChar w:fldCharType="begin"/>
           </w:r>
           <w:r>
-            <w:rPr>
-              <w:lang w:val="nl-BE"/>
-            </w:rPr>
             <w:instrText xml:space="preserve"> CITATION AQT17 \l 2067 </w:instrText>
           </w:r>
           <w:r>
@@ -13051,15 +12953,11 @@
           <w:id w:val="-1021399763"/>
           <w:citation/>
         </w:sdtPr>
-        <w:sdtEndPr/>
         <w:sdtContent>
           <w:r>
             <w:fldChar w:fldCharType="begin"/>
           </w:r>
           <w:r>
-            <w:rPr>
-              <w:lang w:val="nl-BE"/>
-            </w:rPr>
             <w:instrText xml:space="preserve"> CITATION app17 \l 2067 </w:instrText>
           </w:r>
           <w:r>
@@ -13145,15 +13043,11 @@
           <w:id w:val="386079725"/>
           <w:citation/>
         </w:sdtPr>
-        <w:sdtEndPr/>
         <w:sdtContent>
           <w:r>
             <w:fldChar w:fldCharType="begin"/>
           </w:r>
           <w:r>
-            <w:rPr>
-              <w:lang w:val="nl-BE"/>
-            </w:rPr>
             <w:instrText xml:space="preserve"> CITATION Bar17 \l 2067 </w:instrText>
           </w:r>
           <w:r>
@@ -13176,7 +13070,6 @@
           <w:id w:val="1327404843"/>
           <w:citation/>
         </w:sdtPr>
-        <w:sdtEndPr/>
         <w:sdtContent>
           <w:r>
             <w:fldChar w:fldCharType="begin"/>
@@ -13260,15 +13153,11 @@
           <w:id w:val="-1946229339"/>
           <w:citation/>
         </w:sdtPr>
-        <w:sdtEndPr/>
         <w:sdtContent>
           <w:r>
             <w:fldChar w:fldCharType="begin"/>
           </w:r>
           <w:r>
-            <w:rPr>
-              <w:lang w:val="nl-BE"/>
-            </w:rPr>
             <w:instrText xml:space="preserve"> CITATION cit171 \l 2067 </w:instrText>
           </w:r>
           <w:r>
@@ -13307,15 +13196,11 @@
           <w:id w:val="-1537579752"/>
           <w:citation/>
         </w:sdtPr>
-        <w:sdtEndPr/>
         <w:sdtContent>
           <w:r>
             <w:fldChar w:fldCharType="begin"/>
           </w:r>
           <w:r>
-            <w:rPr>
-              <w:lang w:val="nl-BE"/>
-            </w:rPr>
             <w:instrText xml:space="preserve"> CITATION Imp17 \l 2067 </w:instrText>
           </w:r>
           <w:r>
@@ -13361,15 +13246,11 @@
           <w:id w:val="-1844159598"/>
           <w:citation/>
         </w:sdtPr>
-        <w:sdtEndPr/>
         <w:sdtContent>
           <w:r>
             <w:fldChar w:fldCharType="begin"/>
           </w:r>
           <w:r>
-            <w:rPr>
-              <w:lang w:val="nl-BE"/>
-            </w:rPr>
             <w:instrText xml:space="preserve"> CITATION gee17 \l 2067 </w:instrText>
           </w:r>
           <w:r>
@@ -13521,7 +13402,6 @@
                                 <w:id w:val="-1048367940"/>
                                 <w:citation/>
                               </w:sdtPr>
-                              <w:sdtEndPr/>
                               <w:sdtContent>
                                 <w:r>
                                   <w:fldChar w:fldCharType="begin"/>
@@ -13603,7 +13483,6 @@
                           <w:id w:val="-1048367940"/>
                           <w:citation/>
                         </w:sdtPr>
-                        <w:sdtEndPr/>
                         <w:sdtContent>
                           <w:r>
                             <w:fldChar w:fldCharType="begin"/>
@@ -13716,15 +13595,11 @@
           <w:id w:val="-878008536"/>
           <w:citation/>
         </w:sdtPr>
-        <w:sdtEndPr/>
         <w:sdtContent>
           <w:r>
             <w:fldChar w:fldCharType="begin"/>
           </w:r>
           <w:r>
-            <w:rPr>
-              <w:lang w:val="nl-BE"/>
-            </w:rPr>
             <w:instrText xml:space="preserve"> CITATION OWA15 \l 2067 </w:instrText>
           </w:r>
           <w:r>
@@ -14136,7 +14011,6 @@
           <w:id w:val="197437828"/>
           <w:citation/>
         </w:sdtPr>
-        <w:sdtEndPr/>
         <w:sdtContent>
           <w:r>
             <w:rPr>
@@ -14242,7 +14116,6 @@
           <w:id w:val="-1987772302"/>
           <w:citation/>
         </w:sdtPr>
-        <w:sdtEndPr/>
         <w:sdtContent>
           <w:r>
             <w:rPr>
@@ -14365,7 +14238,6 @@
                                 <w:id w:val="891167207"/>
                                 <w:citation/>
                               </w:sdtPr>
-                              <w:sdtEndPr/>
                               <w:sdtContent>
                                 <w:r>
                                   <w:fldChar w:fldCharType="begin"/>
@@ -14447,7 +14319,6 @@
                           <w:id w:val="891167207"/>
                           <w:citation/>
                         </w:sdtPr>
-                        <w:sdtEndPr/>
                         <w:sdtContent>
                           <w:r>
                             <w:fldChar w:fldCharType="begin"/>
@@ -14560,7 +14431,6 @@
           <w:id w:val="1746302847"/>
           <w:citation/>
         </w:sdtPr>
-        <w:sdtEndPr/>
         <w:sdtContent>
           <w:r>
             <w:fldChar w:fldCharType="begin"/>
@@ -14618,19 +14488,10 @@
         <w:t>loads</w:t>
       </w:r>
       <w:r>
-        <w:t xml:space="preserve"> and must have the ability to interact with network packets. Another personal requirement was to select a programming language that was fairly unknown in order to </w:t>
-      </w:r>
-      <w:r>
-        <w:t>broaden</w:t>
-      </w:r>
-      <w:r>
-        <w:t xml:space="preserve"> the programming knowledge. Taking in to account all the above requirements two main candidates were selected Python an</w:t>
-      </w:r>
-      <w:r>
-        <w:t>d</w:t>
-      </w:r>
-      <w:r>
-        <w:t xml:space="preserve"> Ruby.</w:t>
+        <w:t xml:space="preserve"> and must have the ability t</w:t>
+      </w:r>
+      <w:r>
+        <w:t>o interact with network packets.</w:t>
       </w:r>
     </w:p>
     <w:p>
@@ -14638,282 +14499,33 @@
         <w:pStyle w:val="Heading4"/>
       </w:pPr>
       <w:r>
-        <w:t>Ruby</w:t>
-      </w:r>
-    </w:p>
-    <w:p>
-      <w:pPr>
-        <w:rPr>
-          <w:lang w:eastAsia="nl-BE"/>
-        </w:rPr>
-      </w:pPr>
-      <w:r>
-        <w:rPr>
-          <w:lang w:eastAsia="nl-BE"/>
-        </w:rPr>
-        <w:t>Ruby is an open-source object oriented programming language, it was inspired on “Ada” and “</w:t>
-      </w:r>
-      <w:r>
-        <w:rPr>
-          <w:lang w:eastAsia="nl-BE"/>
-        </w:rPr>
-        <w:t>Eiffel</w:t>
-      </w:r>
-      <w:r>
-        <w:rPr>
-          <w:lang w:eastAsia="nl-BE"/>
-        </w:rPr>
-        <w:t>”. Ruby was released in 1995 by</w:t>
-      </w:r>
-      <w:r>
-        <w:rPr>
-          <w:lang w:eastAsia="nl-BE"/>
-        </w:rPr>
-        <w:t> </w:t>
-      </w:r>
-      <w:hyperlink r:id="rId22" w:tooltip="Yukihiro Matsumoto" w:history="1">
-        <w:r>
-          <w:rPr>
-            <w:lang w:eastAsia="nl-BE"/>
-          </w:rPr>
-          <w:t>Yukihiro Matsumoto</w:t>
-        </w:r>
-      </w:hyperlink>
-      <w:r>
-        <w:rPr>
-          <w:lang w:eastAsia="nl-BE"/>
-        </w:rPr>
-        <w:t xml:space="preserve">. The main goal was to create a language that was more powerful than Perl and more object-oriented than Python. </w:t>
-      </w:r>
-      <w:r>
-        <w:rPr>
-          <w:lang w:eastAsia="nl-BE"/>
-        </w:rPr>
-        <w:t xml:space="preserve">Being “more object-oriented” can be an understatement because in ruby everything is considered an object even </w:t>
-      </w:r>
-      <w:r>
-        <w:rPr>
-          <w:lang w:eastAsia="nl-BE"/>
-        </w:rPr>
-        <w:t xml:space="preserve">the </w:t>
-      </w:r>
-      <w:r>
-        <w:rPr>
-          <w:lang w:eastAsia="nl-BE"/>
-        </w:rPr>
-        <w:t>otherwise primitive types like integers and chars</w:t>
-      </w:r>
-      <w:r>
-        <w:rPr>
-          <w:lang w:eastAsia="nl-BE"/>
-        </w:rPr>
-        <w:t>. The following is the most popular line of code to illustrate the object-oriented approach:</w:t>
-      </w:r>
-    </w:p>
-    <w:p>
-      <w:pPr>
-        <w:shd w:val="clear" w:color="auto" w:fill="F8F8F8"/>
-        <w:tabs>
-          <w:tab w:val="left" w:pos="916"/>
-          <w:tab w:val="left" w:pos="1832"/>
-          <w:tab w:val="left" w:pos="2748"/>
-          <w:tab w:val="left" w:pos="3664"/>
-          <w:tab w:val="left" w:pos="4580"/>
-          <w:tab w:val="left" w:pos="5496"/>
-          <w:tab w:val="left" w:pos="6412"/>
-          <w:tab w:val="left" w:pos="7328"/>
-          <w:tab w:val="left" w:pos="8244"/>
-          <w:tab w:val="left" w:pos="9160"/>
-          <w:tab w:val="left" w:pos="10076"/>
-          <w:tab w:val="left" w:pos="10992"/>
-          <w:tab w:val="left" w:pos="11908"/>
-          <w:tab w:val="left" w:pos="12824"/>
-          <w:tab w:val="left" w:pos="13740"/>
-          <w:tab w:val="left" w:pos="14656"/>
-        </w:tabs>
-        <w:spacing w:line="240" w:lineRule="atLeast"/>
-        <w:rPr>
-          <w:lang w:eastAsia="nl-BE"/>
-        </w:rPr>
-      </w:pPr>
-      <w:r>
-        <w:rPr>
-          <w:rFonts w:ascii="Consolas" w:eastAsia="Times New Roman" w:hAnsi="Consolas" w:cs="Consolas"/>
-          <w:color w:val="009999"/>
-          <w:sz w:val="20"/>
-          <w:szCs w:val="21"/>
-          <w:bdr w:val="none" w:sz="0" w:space="0" w:color="auto" w:frame="1"/>
-        </w:rPr>
-        <w:t>5</w:t>
-      </w:r>
-      <w:r>
-        <w:rPr>
-          <w:rFonts w:ascii="Consolas" w:eastAsia="Times New Roman" w:hAnsi="Consolas" w:cs="Consolas"/>
-          <w:color w:val="111111"/>
-          <w:sz w:val="20"/>
-          <w:szCs w:val="21"/>
-          <w:bdr w:val="none" w:sz="0" w:space="0" w:color="auto" w:frame="1"/>
-        </w:rPr>
-        <w:t>.</w:t>
-      </w:r>
-      <w:r>
-        <w:rPr>
-          <w:rFonts w:ascii="Consolas" w:eastAsia="Times New Roman" w:hAnsi="Consolas" w:cs="Consolas"/>
-          <w:b/>
-          <w:bCs/>
-          <w:color w:val="990000"/>
-          <w:sz w:val="20"/>
-          <w:szCs w:val="21"/>
-          <w:bdr w:val="none" w:sz="0" w:space="0" w:color="auto" w:frame="1"/>
-        </w:rPr>
-        <w:t>times</w:t>
-      </w:r>
-      <w:r>
-        <w:rPr>
-          <w:rFonts w:ascii="Consolas" w:eastAsia="Times New Roman" w:hAnsi="Consolas" w:cs="Consolas"/>
-          <w:color w:val="111111"/>
-          <w:sz w:val="20"/>
-          <w:szCs w:val="21"/>
-          <w:bdr w:val="none" w:sz="0" w:space="0" w:color="auto" w:frame="1"/>
-        </w:rPr>
-        <w:t xml:space="preserve"> { </w:t>
-      </w:r>
-      <w:r>
-        <w:rPr>
-          <w:rFonts w:ascii="Consolas" w:eastAsia="Times New Roman" w:hAnsi="Consolas" w:cs="Consolas"/>
-          <w:color w:val="0086B3"/>
-          <w:sz w:val="20"/>
-          <w:szCs w:val="21"/>
-          <w:bdr w:val="none" w:sz="0" w:space="0" w:color="auto" w:frame="1"/>
-        </w:rPr>
-        <w:t>print</w:t>
-      </w:r>
-      <w:r>
-        <w:rPr>
-          <w:rFonts w:ascii="Consolas" w:eastAsia="Times New Roman" w:hAnsi="Consolas" w:cs="Consolas"/>
-          <w:color w:val="111111"/>
-          <w:sz w:val="20"/>
-          <w:szCs w:val="21"/>
-          <w:bdr w:val="none" w:sz="0" w:space="0" w:color="auto" w:frame="1"/>
-        </w:rPr>
-        <w:t xml:space="preserve"> </w:t>
-      </w:r>
-      <w:r>
-        <w:rPr>
-          <w:rFonts w:ascii="Consolas" w:eastAsia="Times New Roman" w:hAnsi="Consolas" w:cs="Consolas"/>
-          <w:color w:val="DD1144"/>
-          <w:sz w:val="20"/>
-          <w:szCs w:val="21"/>
-          <w:bdr w:val="none" w:sz="0" w:space="0" w:color="auto" w:frame="1"/>
-        </w:rPr>
-        <w:t>"We *love* Ruby -- it's outrageous!"</w:t>
-      </w:r>
-      <w:r>
-        <w:rPr>
-          <w:rFonts w:ascii="Consolas" w:eastAsia="Times New Roman" w:hAnsi="Consolas" w:cs="Consolas"/>
-          <w:color w:val="111111"/>
-          <w:sz w:val="20"/>
-          <w:szCs w:val="21"/>
-          <w:bdr w:val="none" w:sz="0" w:space="0" w:color="auto" w:frame="1"/>
-        </w:rPr>
-        <w:t xml:space="preserve"> }</w:t>
-      </w:r>
-    </w:p>
-    <w:p>
-      <w:r>
-        <w:t>The above line of code will output the given string five time.</w:t>
-      </w:r>
-      <w:r>
-        <w:t xml:space="preserve"> The otherwise primitive type integer (5) has an attribute (times).</w:t>
-      </w:r>
-      <w:r>
-        <w:t xml:space="preserve"> There is no other programming language that </w:t>
-      </w:r>
-      <w:r>
-        <w:t>mimics</w:t>
-      </w:r>
-      <w:r>
-        <w:t xml:space="preserve"> this kind of behavior. </w:t>
-      </w:r>
-    </w:p>
-    <w:p>
-      <w:r>
-        <w:t>Ruby also likes to profile itself as a very flexible programming language.</w:t>
-      </w:r>
-      <w:r>
-        <w:t xml:space="preserve"> Essentials parts of Ruby can be removed or redefined. Ruby offers exception handling, mark and sweep garbage collecting and can be run on multiple systems (Linux, Windows, Mac OS…).</w:t>
-      </w:r>
-      <w:r>
-        <w:t xml:space="preserve"> </w:t>
-      </w:r>
-      <w:sdt>
-        <w:sdtPr>
-          <w:id w:val="761878618"/>
-          <w:citation/>
-        </w:sdtPr>
-        <w:sdtEndPr/>
-        <w:sdtContent>
-          <w:r>
-            <w:fldChar w:fldCharType="begin"/>
-          </w:r>
-          <w:r>
-            <w:instrText xml:space="preserve">CITATION Wik17Ruby \l 2067 </w:instrText>
-          </w:r>
-          <w:r>
-            <w:fldChar w:fldCharType="separate"/>
-          </w:r>
-          <w:r>
-            <w:rPr>
-              <w:noProof/>
-            </w:rPr>
-            <w:t>[50]</w:t>
-          </w:r>
-          <w:r>
-            <w:fldChar w:fldCharType="end"/>
-          </w:r>
-        </w:sdtContent>
-      </w:sdt>
-      <w:r>
-        <w:t xml:space="preserve"> </w:t>
-      </w:r>
-      <w:sdt>
-        <w:sdtPr>
-          <w:id w:val="463237883"/>
-          <w:citation/>
-        </w:sdtPr>
-        <w:sdtEndPr/>
-        <w:sdtContent>
-          <w:r>
-            <w:fldChar w:fldCharType="begin"/>
-          </w:r>
-          <w:r>
-            <w:rPr>
-              <w:lang w:val="nl-BE"/>
-            </w:rPr>
-            <w:instrText xml:space="preserve"> CITATION Rub17 \l 2067 </w:instrText>
-          </w:r>
-          <w:r>
-            <w:fldChar w:fldCharType="separate"/>
-          </w:r>
-          <w:r>
-            <w:rPr>
-              <w:noProof/>
-              <w:lang w:val="nl-BE"/>
-            </w:rPr>
-            <w:t>[51]</w:t>
-          </w:r>
-          <w:r>
-            <w:fldChar w:fldCharType="end"/>
-          </w:r>
-        </w:sdtContent>
-      </w:sdt>
-    </w:p>
-    <w:p>
-      <w:pPr>
-        <w:pStyle w:val="Heading4"/>
-      </w:pPr>
-      <w:r>
         <w:t>Python</w:t>
+      </w:r>
+    </w:p>
+    <w:p>
+      <w:r>
+        <w:t xml:space="preserve">Python was launched early nineties by Guido van Rossum, the language was originally </w:t>
+      </w:r>
+      <w:r>
+        <w:t>designed to be used by</w:t>
+      </w:r>
+      <w:r>
+        <w:t xml:space="preserve"> mathematicians and was based on BASIC. </w:t>
+      </w:r>
+      <w:r>
+        <w:t xml:space="preserve">Python is specialized in processing large amounts of data and execute complex calculations. </w:t>
+      </w:r>
+    </w:p>
+    <w:p>
+      <w:pPr>
+        <w:pStyle w:val="Heading5"/>
+        <w:numPr>
+          <w:ilvl w:val="0"/>
+          <w:numId w:val="23"/>
+        </w:numPr>
+      </w:pPr>
+      <w:r>
+        <w:t>Indentation</w:t>
       </w:r>
     </w:p>
     <w:p>
@@ -14925,12 +14537,6 @@
           <w:docGrid w:linePitch="360"/>
         </w:sectPr>
       </w:pPr>
-      <w:r>
-        <w:t xml:space="preserve">Python was launched early nineties by Guido van Rossum, the language was originally targeted to mathematicians and was based on BASIC. </w:t>
-      </w:r>
-      <w:r>
-        <w:t xml:space="preserve">Python is specialized in processing large amounts of data and execute complex calculations. </w:t>
-      </w:r>
       <w:r>
         <w:t xml:space="preserve">The big difference with other languages is that structure is determined by indentation. For example when a for loop is created in Java the loop statements are encapsulated with curly brackets, in Python the statements are indented </w:t>
       </w:r>
@@ -15131,11 +14737,27 @@
       </w:pPr>
     </w:p>
     <w:p>
+      <w:pPr>
+        <w:pStyle w:val="Heading5"/>
+      </w:pPr>
+      <w:r>
+        <w:t>Duck-typing</w:t>
+      </w:r>
+    </w:p>
+    <w:p>
       <w:r>
         <w:t>Python also implement duck-typing of variables. This means that the type of a variable doesn’t have to be defined. This makes for quick coding but can make debugging a bit more complex.</w:t>
       </w:r>
     </w:p>
     <w:p>
+      <w:pPr>
+        <w:pStyle w:val="Heading5"/>
+      </w:pPr>
+      <w:r>
+        <w:t>Extra features</w:t>
+      </w:r>
+    </w:p>
+    <w:p>
       <w:r>
         <w:t xml:space="preserve">Garbage collection and operating system independent runtime environment are </w:t>
       </w:r>
@@ -15150,8 +14772,15 @@
       </w:r>
     </w:p>
     <w:p>
-      <w:r>
-        <w:lastRenderedPageBreak/>
+      <w:pPr>
+        <w:pStyle w:val="Heading5"/>
+      </w:pPr>
+      <w:r>
+        <w:t>Different versions</w:t>
+      </w:r>
+    </w:p>
+    <w:p>
+      <w:r>
         <w:t>Python comes in two version</w:t>
       </w:r>
       <w:r>
@@ -15168,7 +14797,6 @@
           <w:id w:val="1452054963"/>
           <w:citation/>
         </w:sdtPr>
-        <w:sdtEndPr/>
         <w:sdtContent>
           <w:r>
             <w:fldChar w:fldCharType="begin"/>
@@ -15193,6 +14821,29 @@
     </w:p>
     <w:p>
       <w:pPr>
+        <w:pStyle w:val="Heading5"/>
+      </w:pPr>
+      <w:r>
+        <w:t>Different implementations</w:t>
+      </w:r>
+    </w:p>
+    <w:p>
+      <w:r>
+        <w:t xml:space="preserve">Python has different implementations, the most popular implementation is CPython. This implementation compiles Python code into byte code (.pyc files). This is the original implementation of python and is called CPython in order to prevent confusion with other implementations. The alternatives to CPython are </w:t>
+      </w:r>
+      <w:r>
+        <w:t>Jython (Java), IronPython (C#), PyPy (RPython).</w:t>
+      </w:r>
+      <w:bookmarkStart w:id="35" w:name="_GoBack"/>
+      <w:bookmarkEnd w:id="35"/>
+    </w:p>
+    <w:p>
+      <w:r>
+        <w:br w:type="page"/>
+      </w:r>
+    </w:p>
+    <w:p>
+      <w:pPr>
         <w:pStyle w:val="Heading4"/>
         <w:rPr>
           <w:rFonts w:asciiTheme="minorHAnsi" w:eastAsiaTheme="minorHAnsi" w:hAnsiTheme="minorHAnsi" w:cstheme="minorBidi"/>
@@ -15200,15 +14851,61 @@
         </w:rPr>
       </w:pPr>
       <w:r>
+        <w:lastRenderedPageBreak/>
         <w:t>Conclusion</w:t>
       </w:r>
     </w:p>
     <w:p>
       <w:r>
-        <w:t>Python will be used to develop the proof of concept firewall for the above mentioned reasons.</w:t>
-      </w:r>
-      <w:r>
-        <w:t xml:space="preserve"> The ability to use the wide variety of libraries will come in handy when trying to interact with network packets.</w:t>
+        <w:t>The following is an overview with the main arguments why Python will be used to create this proof of concept.</w:t>
+      </w:r>
+    </w:p>
+    <w:p>
+      <w:pPr>
+        <w:pStyle w:val="ListParagraph"/>
+        <w:numPr>
+          <w:ilvl w:val="0"/>
+          <w:numId w:val="24"/>
+        </w:numPr>
+      </w:pPr>
+      <w:r>
+        <w:t>Designed to handle big loads an complex calculations</w:t>
+      </w:r>
+    </w:p>
+    <w:p>
+      <w:pPr>
+        <w:pStyle w:val="ListParagraph"/>
+        <w:numPr>
+          <w:ilvl w:val="0"/>
+          <w:numId w:val="24"/>
+        </w:numPr>
+      </w:pPr>
+      <w:r>
+        <w:t>Operating system independent</w:t>
+      </w:r>
+    </w:p>
+    <w:p>
+      <w:pPr>
+        <w:pStyle w:val="ListParagraph"/>
+        <w:numPr>
+          <w:ilvl w:val="0"/>
+          <w:numId w:val="24"/>
+        </w:numPr>
+      </w:pPr>
+      <w:r>
+        <w:t>Very popular language in the cyber security community</w:t>
+      </w:r>
+    </w:p>
+    <w:p>
+      <w:pPr>
+        <w:pStyle w:val="ListParagraph"/>
+        <w:numPr>
+          <w:ilvl w:val="0"/>
+          <w:numId w:val="24"/>
+        </w:numPr>
+      </w:pPr>
+      <w:r>
+        <w:t>Preferred language by external mentors</w:t>
       </w:r>
     </w:p>
     <w:p/>
@@ -15216,7 +14913,7 @@
       <w:pPr>
         <w:pStyle w:val="Heading3"/>
       </w:pPr>
-      <w:bookmarkStart w:id="35" w:name="_Toc478391774"/>
+      <w:bookmarkStart w:id="36" w:name="_Toc478391774"/>
       <w:r>
         <w:t xml:space="preserve">Logging </w:t>
       </w:r>
@@ -15226,7 +14923,7 @@
       <w:r>
         <w:t>s</w:t>
       </w:r>
-      <w:bookmarkEnd w:id="35"/>
+      <w:bookmarkEnd w:id="36"/>
     </w:p>
     <w:p>
       <w:r>
@@ -15984,7 +15681,6 @@
           <w:id w:val="579720331"/>
           <w:citation/>
         </w:sdtPr>
-        <w:sdtEndPr/>
         <w:sdtContent>
           <w:r>
             <w:fldChar w:fldCharType="begin"/>
@@ -16014,52 +15710,52 @@
       <w:pPr>
         <w:pStyle w:val="Heading1"/>
       </w:pPr>
-      <w:bookmarkStart w:id="36" w:name="_Toc478391775"/>
+      <w:bookmarkStart w:id="37" w:name="_Toc478391775"/>
       <w:r>
         <w:lastRenderedPageBreak/>
         <w:t>Practical execution</w:t>
       </w:r>
-      <w:bookmarkEnd w:id="36"/>
+      <w:bookmarkEnd w:id="37"/>
     </w:p>
     <w:p>
       <w:pPr>
         <w:pStyle w:val="Heading2"/>
       </w:pPr>
-      <w:bookmarkStart w:id="37" w:name="_Toc478391776"/>
+      <w:bookmarkStart w:id="38" w:name="_Toc478391776"/>
       <w:r>
         <w:t>Overview</w:t>
       </w:r>
-      <w:bookmarkEnd w:id="37"/>
+      <w:bookmarkEnd w:id="38"/>
     </w:p>
     <w:p>
       <w:pPr>
         <w:pStyle w:val="Heading2"/>
       </w:pPr>
-      <w:bookmarkStart w:id="38" w:name="_Toc478391777"/>
+      <w:bookmarkStart w:id="39" w:name="_Toc478391777"/>
       <w:r>
         <w:t>Determining metrics</w:t>
       </w:r>
-      <w:bookmarkEnd w:id="38"/>
+      <w:bookmarkEnd w:id="39"/>
     </w:p>
     <w:p>
       <w:pPr>
         <w:pStyle w:val="Heading2"/>
       </w:pPr>
-      <w:bookmarkStart w:id="39" w:name="_Toc478391778"/>
+      <w:bookmarkStart w:id="40" w:name="_Toc478391778"/>
       <w:r>
         <w:t>Detecting anomalies in metrics</w:t>
       </w:r>
-      <w:bookmarkEnd w:id="39"/>
+      <w:bookmarkEnd w:id="40"/>
     </w:p>
     <w:p>
       <w:pPr>
         <w:pStyle w:val="Heading2"/>
       </w:pPr>
-      <w:bookmarkStart w:id="40" w:name="_Toc478391779"/>
+      <w:bookmarkStart w:id="41" w:name="_Toc478391779"/>
       <w:r>
         <w:t>Engine development process</w:t>
       </w:r>
-      <w:bookmarkEnd w:id="40"/>
+      <w:bookmarkEnd w:id="41"/>
     </w:p>
     <w:p>
       <w:pPr>
@@ -16070,11 +15766,11 @@
         </w:numPr>
         <w:ind w:left="432" w:hanging="432"/>
       </w:pPr>
-      <w:bookmarkStart w:id="41" w:name="_Toc478391780"/>
+      <w:bookmarkStart w:id="42" w:name="_Toc478391780"/>
       <w:r>
         <w:t>Conclusion</w:t>
       </w:r>
-      <w:bookmarkEnd w:id="41"/>
+      <w:bookmarkEnd w:id="42"/>
     </w:p>
     <w:p>
       <w:pPr>
@@ -16085,11 +15781,11 @@
         </w:numPr>
         <w:ind w:left="576" w:hanging="576"/>
       </w:pPr>
-      <w:bookmarkStart w:id="42" w:name="_Toc478391781"/>
+      <w:bookmarkStart w:id="43" w:name="_Toc478391781"/>
       <w:r>
         <w:t>Thesis</w:t>
       </w:r>
-      <w:bookmarkEnd w:id="42"/>
+      <w:bookmarkEnd w:id="43"/>
     </w:p>
     <w:p>
       <w:pPr>
@@ -16100,11 +15796,11 @@
         </w:numPr>
         <w:ind w:left="720" w:hanging="720"/>
       </w:pPr>
-      <w:bookmarkStart w:id="43" w:name="_Toc478391782"/>
+      <w:bookmarkStart w:id="44" w:name="_Toc478391782"/>
       <w:r>
         <w:t>Achievements</w:t>
       </w:r>
-      <w:bookmarkEnd w:id="43"/>
+      <w:bookmarkEnd w:id="44"/>
     </w:p>
     <w:p>
       <w:pPr>
@@ -16115,11 +15811,11 @@
         </w:numPr>
         <w:ind w:left="576" w:hanging="576"/>
       </w:pPr>
-      <w:bookmarkStart w:id="44" w:name="_Toc478391783"/>
+      <w:bookmarkStart w:id="45" w:name="_Toc478391783"/>
       <w:r>
         <w:t>Internship</w:t>
       </w:r>
-      <w:bookmarkEnd w:id="44"/>
+      <w:bookmarkEnd w:id="45"/>
     </w:p>
     <w:p>
       <w:pPr>
@@ -16130,11 +15826,11 @@
         </w:numPr>
         <w:ind w:left="720" w:hanging="720"/>
       </w:pPr>
-      <w:bookmarkStart w:id="45" w:name="_Toc478391784"/>
+      <w:bookmarkStart w:id="46" w:name="_Toc478391784"/>
       <w:r>
         <w:t>Working at EY</w:t>
       </w:r>
-      <w:bookmarkEnd w:id="45"/>
+      <w:bookmarkEnd w:id="46"/>
     </w:p>
     <w:p>
       <w:pPr>
@@ -16145,11 +15841,11 @@
         </w:numPr>
         <w:ind w:left="720" w:hanging="720"/>
       </w:pPr>
-      <w:bookmarkStart w:id="46" w:name="_Toc478391785"/>
+      <w:bookmarkStart w:id="47" w:name="_Toc478391785"/>
       <w:r>
         <w:t>Communication mentors</w:t>
       </w:r>
-      <w:bookmarkEnd w:id="46"/>
+      <w:bookmarkEnd w:id="47"/>
     </w:p>
     <w:p>
       <w:pPr>
@@ -16159,7 +15855,7 @@
         <w:br w:type="page"/>
       </w:r>
     </w:p>
-    <w:bookmarkStart w:id="47" w:name="_Toc478391786" w:displacedByCustomXml="next"/>
+    <w:bookmarkStart w:id="48" w:name="_Toc478391786" w:displacedByCustomXml="next"/>
     <w:sdt>
       <w:sdtPr>
         <w:rPr>
@@ -16176,7 +15872,6 @@
           <w:docPartUnique/>
         </w:docPartObj>
       </w:sdtPr>
-      <w:sdtEndPr/>
       <w:sdtContent>
         <w:p>
           <w:pPr>
@@ -16190,14 +15885,13 @@
           <w:r>
             <w:t>References</w:t>
           </w:r>
-          <w:bookmarkEnd w:id="47"/>
+          <w:bookmarkEnd w:id="48"/>
         </w:p>
         <w:sdt>
           <w:sdtPr>
             <w:id w:val="-573587230"/>
             <w:bibliography/>
           </w:sdtPr>
-          <w:sdtEndPr/>
           <w:sdtContent>
             <w:p>
               <w:pPr>
@@ -16322,7 +16016,20 @@
                       <w:rPr>
                         <w:noProof/>
                       </w:rPr>
-                      <w:t>Wikipedia, "Ernst &amp; Young," Wikipedia, 07 February 2017. [Online]. Available: https://en.wikipedia.org/wiki/Ernst_%26_Young. [Accessed 07 February 2017].</w:t>
+                      <w:t xml:space="preserve">Wikipedia, "Ernst &amp; Young," Wikipedia, 07 February 2017. </w:t>
+                    </w:r>
+                    <w:r>
+                      <w:rPr>
+                        <w:noProof/>
+                        <w:lang w:val="fr-FR"/>
+                      </w:rPr>
+                      <w:t xml:space="preserve">[Online]. Available: https://en.wikipedia.org/wiki/Ernst_%26_Young. </w:t>
+                    </w:r>
+                    <w:r>
+                      <w:rPr>
+                        <w:noProof/>
+                      </w:rPr>
+                      <w:t>[Accessed 07 February 2017].</w:t>
                     </w:r>
                   </w:p>
                 </w:tc>
@@ -16368,7 +16075,20 @@
                       <w:rPr>
                         <w:noProof/>
                       </w:rPr>
-                      <w:t>Wikipedia, "General Data Protection Regulation," Wikipedia, 24 January 2017. [Online]. Available: https://en.wikipedia.org/wiki/General_Data_Protection_Regulation. [Accessed 08 February 2017].</w:t>
+                      <w:t xml:space="preserve">Wikipedia, "General Data Protection Regulation," Wikipedia, 24 January 2017. </w:t>
+                    </w:r>
+                    <w:r>
+                      <w:rPr>
+                        <w:noProof/>
+                        <w:lang w:val="fr-FR"/>
+                      </w:rPr>
+                      <w:t xml:space="preserve">[Online]. Available: https://en.wikipedia.org/wiki/General_Data_Protection_Regulation. </w:t>
+                    </w:r>
+                    <w:r>
+                      <w:rPr>
+                        <w:noProof/>
+                      </w:rPr>
+                      <w:t>[Accessed 08 February 2017].</w:t>
                     </w:r>
                   </w:p>
                 </w:tc>
@@ -16414,7 +16134,20 @@
                       <w:rPr>
                         <w:noProof/>
                       </w:rPr>
-                      <w:t>Wikipedia, "Big Four accounting firms," Wikipedia, 06 February 2017. [Online]. Available: https://en.wikipedia.org/wiki/Big_Four_accounting_firms. [Accessed 07 February 2017].</w:t>
+                      <w:t xml:space="preserve">Wikipedia, "Big Four accounting firms," Wikipedia, 06 February 2017. </w:t>
+                    </w:r>
+                    <w:r>
+                      <w:rPr>
+                        <w:noProof/>
+                        <w:lang w:val="fr-FR"/>
+                      </w:rPr>
+                      <w:t xml:space="preserve">[Online]. Available: https://en.wikipedia.org/wiki/Big_Four_accounting_firms. </w:t>
+                    </w:r>
+                    <w:r>
+                      <w:rPr>
+                        <w:noProof/>
+                      </w:rPr>
+                      <w:t>[Accessed 07 February 2017].</w:t>
                     </w:r>
                   </w:p>
                 </w:tc>
@@ -16460,7 +16193,20 @@
                       <w:rPr>
                         <w:noProof/>
                       </w:rPr>
-                      <w:t>Wikipedia, "Threat (computer)," Wikipedia, 06 January 2017. [Online]. Available: https://en.wikipedia.org/wiki/Threat_(computer). [Accessed 14 February 2017].</w:t>
+                      <w:t xml:space="preserve">Wikipedia, "Threat (computer)," Wikipedia, 06 January 2017. </w:t>
+                    </w:r>
+                    <w:r>
+                      <w:rPr>
+                        <w:noProof/>
+                        <w:lang w:val="fr-FR"/>
+                      </w:rPr>
+                      <w:t xml:space="preserve">[Online]. Available: https://en.wikipedia.org/wiki/Threat_(computer). </w:t>
+                    </w:r>
+                    <w:r>
+                      <w:rPr>
+                        <w:noProof/>
+                      </w:rPr>
+                      <w:t>[Accessed 14 February 2017].</w:t>
                     </w:r>
                   </w:p>
                 </w:tc>
@@ -16552,7 +16298,20 @@
                       <w:rPr>
                         <w:noProof/>
                       </w:rPr>
-                      <w:t>S. Simeonova, "Threat Modeling in the Enterprise, Part 2: Understanding the Process," securityintelligence, [Online]. Available: https://securityintelligence.com/threat-modeling-in-the-enterprise-part-2-understanding-the-process/. [Accessed 15 February 2017].</w:t>
+                      <w:t xml:space="preserve">S. Simeonova, "Threat Modeling in the Enterprise, Part 2: Understanding the Process," securityintelligence, [Online]. </w:t>
+                    </w:r>
+                    <w:r>
+                      <w:rPr>
+                        <w:noProof/>
+                        <w:lang w:val="fr-FR"/>
+                      </w:rPr>
+                      <w:t xml:space="preserve">Available: https://securityintelligence.com/threat-modeling-in-the-enterprise-part-2-understanding-the-process/. </w:t>
+                    </w:r>
+                    <w:r>
+                      <w:rPr>
+                        <w:noProof/>
+                      </w:rPr>
+                      <w:t>[Accessed 15 February 2017].</w:t>
                     </w:r>
                   </w:p>
                 </w:tc>
@@ -16644,7 +16403,20 @@
                       <w:rPr>
                         <w:noProof/>
                       </w:rPr>
-                      <w:t>owasp, "Threat Risk Modeling," owasp, 23 January 2017. [Online]. Available: https://www.owasp.org/index.php/Threat_Risk_Modeling. [Accessed 14 February 2017].</w:t>
+                      <w:t xml:space="preserve">owasp, "Threat Risk Modeling," owasp, 23 January 2017. </w:t>
+                    </w:r>
+                    <w:r>
+                      <w:rPr>
+                        <w:noProof/>
+                        <w:lang w:val="fr-FR"/>
+                      </w:rPr>
+                      <w:t xml:space="preserve">[Online]. Available: https://www.owasp.org/index.php/Threat_Risk_Modeling. </w:t>
+                    </w:r>
+                    <w:r>
+                      <w:rPr>
+                        <w:noProof/>
+                      </w:rPr>
+                      <w:t>[Accessed 14 February 2017].</w:t>
                     </w:r>
                   </w:p>
                 </w:tc>
@@ -16690,7 +16462,20 @@
                       <w:rPr>
                         <w:noProof/>
                       </w:rPr>
-                      <w:t>Wikipedia, "Threat model," Wikipedia, 21 January 2017. [Online]. Available: https://en.wikipedia.org/wiki/Threat_model. [Accessed 15 February 2017].</w:t>
+                      <w:t xml:space="preserve">Wikipedia, "Threat model," Wikipedia, 21 January 2017. </w:t>
+                    </w:r>
+                    <w:r>
+                      <w:rPr>
+                        <w:noProof/>
+                        <w:lang w:val="fr-FR"/>
+                      </w:rPr>
+                      <w:t xml:space="preserve">[Online]. Available: https://en.wikipedia.org/wiki/Threat_model. </w:t>
+                    </w:r>
+                    <w:r>
+                      <w:rPr>
+                        <w:noProof/>
+                      </w:rPr>
+                      <w:t>[Accessed 15 February 2017].</w:t>
                     </w:r>
                   </w:p>
                 </w:tc>
@@ -16782,7 +16567,20 @@
                       <w:rPr>
                         <w:noProof/>
                       </w:rPr>
-                      <w:t>Wikipedia, "STRIDE (security)," Wikipedia, 29 January 2017. [Online]. Available: https://en.wikipedia.org/wiki/STRIDE_(security). [Accessed 15 February 2017].</w:t>
+                      <w:t xml:space="preserve">Wikipedia, "STRIDE (security)," Wikipedia, 29 January 2017. </w:t>
+                    </w:r>
+                    <w:r>
+                      <w:rPr>
+                        <w:noProof/>
+                        <w:lang w:val="fr-FR"/>
+                      </w:rPr>
+                      <w:t xml:space="preserve">[Online]. Available: https://en.wikipedia.org/wiki/STRIDE_(security). </w:t>
+                    </w:r>
+                    <w:r>
+                      <w:rPr>
+                        <w:noProof/>
+                      </w:rPr>
+                      <w:t>[Accessed 15 February 2017].</w:t>
                     </w:r>
                   </w:p>
                 </w:tc>
@@ -16875,7 +16673,20 @@
                       <w:rPr>
                         <w:noProof/>
                       </w:rPr>
-                      <w:t>owasp, "Repudiation Attack," owasp, 19 December 2013. [Online]. Available: https://www.owasp.org/index.php/Repudiation_Attack. [Accessed 14 February 2017].</w:t>
+                      <w:t xml:space="preserve">owasp, "Repudiation Attack," owasp, 19 December 2013. </w:t>
+                    </w:r>
+                    <w:r>
+                      <w:rPr>
+                        <w:noProof/>
+                        <w:lang w:val="fr-FR"/>
+                      </w:rPr>
+                      <w:t xml:space="preserve">[Online]. Available: https://www.owasp.org/index.php/Repudiation_Attack. </w:t>
+                    </w:r>
+                    <w:r>
+                      <w:rPr>
+                        <w:noProof/>
+                      </w:rPr>
+                      <w:t>[Accessed 14 February 2017].</w:t>
                     </w:r>
                   </w:p>
                 </w:tc>
@@ -16967,7 +16778,20 @@
                       <w:rPr>
                         <w:noProof/>
                       </w:rPr>
-                      <w:t>Wikipedia, "Privilege escalation," Wikipedia, 10 November 2016. [Online]. Available: https://en.wikipedia.org/wiki/Privilege_escalation. [Accessed 15 February 2017].</w:t>
+                      <w:t xml:space="preserve">Wikipedia, "Privilege escalation," Wikipedia, 10 November 2016. </w:t>
+                    </w:r>
+                    <w:r>
+                      <w:rPr>
+                        <w:noProof/>
+                        <w:lang w:val="fr-FR"/>
+                      </w:rPr>
+                      <w:t xml:space="preserve">[Online]. Available: https://en.wikipedia.org/wiki/Privilege_escalation. </w:t>
+                    </w:r>
+                    <w:r>
+                      <w:rPr>
+                        <w:noProof/>
+                      </w:rPr>
+                      <w:t>[Accessed 15 February 2017].</w:t>
                     </w:r>
                   </w:p>
                 </w:tc>
@@ -17013,7 +16837,20 @@
                       <w:rPr>
                         <w:noProof/>
                       </w:rPr>
-                      <w:t>DenyAll, "Discover DenyAll IP Reputation Services," DenyAll, [Online]. Available: https://www.denyall.com/products/denyall-ip-reputation-service/. [Accessed 07 February 2017].</w:t>
+                      <w:t xml:space="preserve">DenyAll, "Discover DenyAll IP Reputation Services," DenyAll, [Online]. </w:t>
+                    </w:r>
+                    <w:r>
+                      <w:rPr>
+                        <w:noProof/>
+                        <w:lang w:val="fr-FR"/>
+                      </w:rPr>
+                      <w:t xml:space="preserve">Available: https://www.denyall.com/products/denyall-ip-reputation-service/. </w:t>
+                    </w:r>
+                    <w:r>
+                      <w:rPr>
+                        <w:noProof/>
+                      </w:rPr>
+                      <w:t>[Accessed 07 February 2017].</w:t>
                     </w:r>
                   </w:p>
                 </w:tc>
@@ -17059,7 +16896,20 @@
                       <w:rPr>
                         <w:noProof/>
                       </w:rPr>
-                      <w:t>barracuda, "Configuring IP Reputation Filter," barracuda, [Online]. Available: https://campus.barracuda.com/product/webapplicationfirewall/article/WAF/ConfigIPReputationFilter/. [Accessed 06 February 2017].</w:t>
+                      <w:t xml:space="preserve">barracuda, "Configuring IP Reputation Filter," barracuda, [Online]. </w:t>
+                    </w:r>
+                    <w:r>
+                      <w:rPr>
+                        <w:noProof/>
+                        <w:lang w:val="fr-FR"/>
+                      </w:rPr>
+                      <w:t xml:space="preserve">Available: https://campus.barracuda.com/product/webapplicationfirewall/article/WAF/ConfigIPReputationFilter/. </w:t>
+                    </w:r>
+                    <w:r>
+                      <w:rPr>
+                        <w:noProof/>
+                      </w:rPr>
+                      <w:t>[Accessed 06 February 2017].</w:t>
                     </w:r>
                   </w:p>
                 </w:tc>
@@ -17151,7 +17001,20 @@
                       <w:rPr>
                         <w:noProof/>
                       </w:rPr>
-                      <w:t>cerberhost, "Reputation based Firewalling," cerberhost, [Online]. Available: http://www.cerberhost.com/avada_portfolio/ip_reputation_based_firewall/. [Accessed 06 February 2017].</w:t>
+                      <w:t xml:space="preserve">cerberhost, "Reputation based Firewalling," cerberhost, [Online]. </w:t>
+                    </w:r>
+                    <w:r>
+                      <w:rPr>
+                        <w:noProof/>
+                        <w:lang w:val="fr-FR"/>
+                      </w:rPr>
+                      <w:t xml:space="preserve">Available: http://www.cerberhost.com/avada_portfolio/ip_reputation_based_firewall/. </w:t>
+                    </w:r>
+                    <w:r>
+                      <w:rPr>
+                        <w:noProof/>
+                      </w:rPr>
+                      <w:t>[Accessed 06 February 2017].</w:t>
                     </w:r>
                   </w:p>
                 </w:tc>
@@ -17197,7 +17060,20 @@
                       <w:rPr>
                         <w:noProof/>
                       </w:rPr>
-                      <w:t>scmagazine, "Signature-Based or Anomaly-Based Intrusion Detection: The Practice and Pitfalls," scmagazine, [Online]. Available: https://www.scmagazine.com/signature-based-or-anomaly-based-intrusion-detection-the-practice-and-pitfalls/article/548733/. [Accessed 07 February 2017].</w:t>
+                      <w:t xml:space="preserve">scmagazine, "Signature-Based or Anomaly-Based Intrusion Detection: The Practice and Pitfalls," scmagazine, [Online]. </w:t>
+                    </w:r>
+                    <w:r>
+                      <w:rPr>
+                        <w:noProof/>
+                        <w:lang w:val="fr-FR"/>
+                      </w:rPr>
+                      <w:t xml:space="preserve">Available: https://www.scmagazine.com/signature-based-or-anomaly-based-intrusion-detection-the-practice-and-pitfalls/article/548733/. </w:t>
+                    </w:r>
+                    <w:r>
+                      <w:rPr>
+                        <w:noProof/>
+                      </w:rPr>
+                      <w:t>[Accessed 07 February 2017].</w:t>
                     </w:r>
                   </w:p>
                 </w:tc>
@@ -17243,7 +17119,20 @@
                       <w:rPr>
                         <w:noProof/>
                       </w:rPr>
-                      <w:t>Wikipedia, "User behavior analytics," Wikipedia, 08 January 2017. [Online]. Available: https://en.wikipedia.org/wiki/User_behavior_analytics. [Accessed 07 February 2017].</w:t>
+                      <w:t xml:space="preserve">Wikipedia, "User behavior analytics," Wikipedia, 08 January 2017. </w:t>
+                    </w:r>
+                    <w:r>
+                      <w:rPr>
+                        <w:noProof/>
+                        <w:lang w:val="fr-FR"/>
+                      </w:rPr>
+                      <w:t xml:space="preserve">[Online]. Available: https://en.wikipedia.org/wiki/User_behavior_analytics. </w:t>
+                    </w:r>
+                    <w:r>
+                      <w:rPr>
+                        <w:noProof/>
+                      </w:rPr>
+                      <w:t>[Accessed 07 February 2017].</w:t>
                     </w:r>
                   </w:p>
                 </w:tc>
@@ -17289,7 +17178,20 @@
                       <w:rPr>
                         <w:noProof/>
                       </w:rPr>
-                      <w:t>D. Shinder, "The Pros and Cons of Behavioral Based, Signature Based and Whitelist Based Security," techgenix, 13 November 2008. [Online]. Available: http://techgenix.com/pros-cons-behavioral-signature-whitelist-security/. [Accessed 08 February 2017].</w:t>
+                      <w:t xml:space="preserve">D. Shinder, "The Pros and Cons of Behavioral Based, Signature Based and Whitelist Based Security," techgenix, 13 November 2008. </w:t>
+                    </w:r>
+                    <w:r>
+                      <w:rPr>
+                        <w:noProof/>
+                        <w:lang w:val="fr-FR"/>
+                      </w:rPr>
+                      <w:t xml:space="preserve">[Online]. Available: http://techgenix.com/pros-cons-behavioral-signature-whitelist-security/. </w:t>
+                    </w:r>
+                    <w:r>
+                      <w:rPr>
+                        <w:noProof/>
+                      </w:rPr>
+                      <w:t>[Accessed 08 February 2017].</w:t>
                     </w:r>
                   </w:p>
                 </w:tc>
@@ -17381,7 +17283,20 @@
                       <w:rPr>
                         <w:noProof/>
                       </w:rPr>
-                      <w:t>Wikipedia, "Next-Generation Firewall," Wikipedia, 9 February 2017. [Online]. Available: https://en.wikipedia.org/wiki/Next-Generation_Firewall. [Accessed 20 February 2017].</w:t>
+                      <w:t xml:space="preserve">Wikipedia, "Next-Generation Firewall," Wikipedia, 9 February 2017. </w:t>
+                    </w:r>
+                    <w:r>
+                      <w:rPr>
+                        <w:noProof/>
+                        <w:lang w:val="fr-FR"/>
+                      </w:rPr>
+                      <w:t xml:space="preserve">[Online]. Available: https://en.wikipedia.org/wiki/Next-Generation_Firewall. </w:t>
+                    </w:r>
+                    <w:r>
+                      <w:rPr>
+                        <w:noProof/>
+                      </w:rPr>
+                      <w:t>[Accessed 20 February 2017].</w:t>
                     </w:r>
                   </w:p>
                 </w:tc>
@@ -17428,7 +17343,20 @@
                       <w:rPr>
                         <w:noProof/>
                       </w:rPr>
-                      <w:t>Wikipedia, "Intrusion detection system," Wikipedia, 13 February 2017. [Online]. Available: https://en.wikipedia.org/wiki/Intrusion_detection_system. [Accessed 20 February 2017].</w:t>
+                      <w:t xml:space="preserve">Wikipedia, "Intrusion detection system," Wikipedia, 13 February 2017. </w:t>
+                    </w:r>
+                    <w:r>
+                      <w:rPr>
+                        <w:noProof/>
+                        <w:lang w:val="fr-FR"/>
+                      </w:rPr>
+                      <w:t xml:space="preserve">[Online]. Available: https://en.wikipedia.org/wiki/Intrusion_detection_system. </w:t>
+                    </w:r>
+                    <w:r>
+                      <w:rPr>
+                        <w:noProof/>
+                      </w:rPr>
+                      <w:t>[Accessed 20 February 2017].</w:t>
                     </w:r>
                   </w:p>
                 </w:tc>
@@ -17474,7 +17402,20 @@
                       <w:rPr>
                         <w:noProof/>
                       </w:rPr>
-                      <w:t>paloaltonetworks, "What is an intrusion prevention system?," paloaltonetworks, 2017. [Online]. Available: https://www.paloaltonetworks.com/documentation/glossary/what-is-an-intrusion-prevention-system-ips. [Accessed 20 February 2017].</w:t>
+                      <w:t xml:space="preserve">paloaltonetworks, "What is an intrusion prevention system?," paloaltonetworks, 2017. </w:t>
+                    </w:r>
+                    <w:r>
+                      <w:rPr>
+                        <w:noProof/>
+                        <w:lang w:val="fr-FR"/>
+                      </w:rPr>
+                      <w:t xml:space="preserve">[Online]. Available: https://www.paloaltonetworks.com/documentation/glossary/what-is-an-intrusion-prevention-system-ips. </w:t>
+                    </w:r>
+                    <w:r>
+                      <w:rPr>
+                        <w:noProof/>
+                      </w:rPr>
+                      <w:t>[Accessed 20 February 2017].</w:t>
                     </w:r>
                   </w:p>
                 </w:tc>
@@ -17520,7 +17461,20 @@
                       <w:rPr>
                         <w:noProof/>
                       </w:rPr>
-                      <w:t>J. McMillan, "IDFAQ: What is the Difference Between an IPS and a Web Application Firewall?," sans.org, November 2009. [Online]. Available: https://www.sans.org/security-resources/idfaq/what-is-the-difference-between-an-ips-and-a-web-application-firewall/1/25. [Accessed 20 February 2017].</w:t>
+                      <w:t xml:space="preserve">J. McMillan, "IDFAQ: What is the Difference Between an IPS and a Web Application Firewall?," sans.org, November 2009. </w:t>
+                    </w:r>
+                    <w:r>
+                      <w:rPr>
+                        <w:noProof/>
+                        <w:lang w:val="fr-FR"/>
+                      </w:rPr>
+                      <w:t xml:space="preserve">[Online]. Available: https://www.sans.org/security-resources/idfaq/what-is-the-difference-between-an-ips-and-a-web-application-firewall/1/25. </w:t>
+                    </w:r>
+                    <w:r>
+                      <w:rPr>
+                        <w:noProof/>
+                      </w:rPr>
+                      <w:t>[Accessed 20 February 2017].</w:t>
                     </w:r>
                   </w:p>
                 </w:tc>
@@ -17612,7 +17566,20 @@
                       <w:rPr>
                         <w:noProof/>
                       </w:rPr>
-                      <w:t>Wikipedia, "Application firewall," Wikipedia, 29 January 2017. [Online]. Available: https://en.wikipedia.org/wiki/Application_firewall. [Accessed 06 February 2017].</w:t>
+                      <w:t xml:space="preserve">Wikipedia, "Application firewall," Wikipedia, 29 January 2017. </w:t>
+                    </w:r>
+                    <w:r>
+                      <w:rPr>
+                        <w:noProof/>
+                        <w:lang w:val="fr-FR"/>
+                      </w:rPr>
+                      <w:t xml:space="preserve">[Online]. Available: https://en.wikipedia.org/wiki/Application_firewall. </w:t>
+                    </w:r>
+                    <w:r>
+                      <w:rPr>
+                        <w:noProof/>
+                      </w:rPr>
+                      <w:t>[Accessed 06 February 2017].</w:t>
                     </w:r>
                   </w:p>
                 </w:tc>
@@ -17658,7 +17625,20 @@
                       <w:rPr>
                         <w:noProof/>
                       </w:rPr>
-                      <w:t>A. Ndegwa, "What is a Web Application Firewall?," maxcdn.com, 31 May 2016. [Online]. Available: https://www.maxcdn.com/one/visual-glossary/web-application-firewall/. [Accessed 20 February 2017].</w:t>
+                      <w:t xml:space="preserve">A. Ndegwa, "What is a Web Application Firewall?," maxcdn.com, 31 May 2016. </w:t>
+                    </w:r>
+                    <w:r>
+                      <w:rPr>
+                        <w:noProof/>
+                        <w:lang w:val="fr-FR"/>
+                      </w:rPr>
+                      <w:t xml:space="preserve">[Online]. Available: https://www.maxcdn.com/one/visual-glossary/web-application-firewall/. </w:t>
+                    </w:r>
+                    <w:r>
+                      <w:rPr>
+                        <w:noProof/>
+                      </w:rPr>
+                      <w:t>[Accessed 20 February 2017].</w:t>
                     </w:r>
                   </w:p>
                 </w:tc>
@@ -17704,7 +17684,20 @@
                       <w:rPr>
                         <w:noProof/>
                       </w:rPr>
-                      <w:t>B. Causey, "Introduction to Web application firewalls in the enterprise," techtarget, [Online]. Available: http://searchsecurity.techtarget.com/feature/Introduction-to-Web-application-firewalls-in-the-enterprise. [Accessed 06 February 2017].</w:t>
+                      <w:t xml:space="preserve">B. Causey, "Introduction to Web application firewalls in the enterprise," techtarget, [Online]. </w:t>
+                    </w:r>
+                    <w:r>
+                      <w:rPr>
+                        <w:noProof/>
+                        <w:lang w:val="fr-FR"/>
+                      </w:rPr>
+                      <w:t xml:space="preserve">Available: http://searchsecurity.techtarget.com/feature/Introduction-to-Web-application-firewalls-in-the-enterprise. </w:t>
+                    </w:r>
+                    <w:r>
+                      <w:rPr>
+                        <w:noProof/>
+                      </w:rPr>
+                      <w:t>[Accessed 06 February 2017].</w:t>
                     </w:r>
                   </w:p>
                 </w:tc>
@@ -17750,7 +17743,20 @@
                       <w:rPr>
                         <w:noProof/>
                       </w:rPr>
-                      <w:t>OWASP, "Web Application Firewall," OWASP, [Online]. Available: https://www.owasp.org/index.php/Web_Application_Firewall. [Accessed 06 February 2017].</w:t>
+                      <w:t xml:space="preserve">OWASP, "Web Application Firewall," OWASP, [Online]. </w:t>
+                    </w:r>
+                    <w:r>
+                      <w:rPr>
+                        <w:noProof/>
+                        <w:lang w:val="fr-FR"/>
+                      </w:rPr>
+                      <w:t xml:space="preserve">Available: https://www.owasp.org/index.php/Web_Application_Firewall. </w:t>
+                    </w:r>
+                    <w:r>
+                      <w:rPr>
+                        <w:noProof/>
+                      </w:rPr>
+                      <w:t>[Accessed 06 February 2017].</w:t>
                     </w:r>
                   </w:p>
                 </w:tc>
@@ -17796,7 +17802,20 @@
                       <w:rPr>
                         <w:noProof/>
                       </w:rPr>
-                      <w:t>M. Rouse, "Web application firewall (WAF)," techtarget, [Online]. Available: http://searchsecurity.techtarget.com/definition/Web-application-firewall-WAF. [Accessed 06 February 2017].</w:t>
+                      <w:t xml:space="preserve">M. Rouse, "Web application firewall (WAF)," techtarget, [Online]. </w:t>
+                    </w:r>
+                    <w:r>
+                      <w:rPr>
+                        <w:noProof/>
+                        <w:lang w:val="fr-FR"/>
+                      </w:rPr>
+                      <w:t xml:space="preserve">Available: http://searchsecurity.techtarget.com/definition/Web-application-firewall-WAF. </w:t>
+                    </w:r>
+                    <w:r>
+                      <w:rPr>
+                        <w:noProof/>
+                      </w:rPr>
+                      <w:t>[Accessed 06 February 2017].</w:t>
                     </w:r>
                   </w:p>
                 </w:tc>
@@ -17842,7 +17861,20 @@
                       <w:rPr>
                         <w:noProof/>
                       </w:rPr>
-                      <w:t>M. Rouse, "PCI DSS (Payment Card Industry Data Security Standard)," techtarget, [Online]. Available: http://searchfinancialsecurity.techtarget.com/definition/PCI-DSS-Payment-Card-Industry-Data-Security-Standard. [Accessed 06 February 2017].</w:t>
+                      <w:t xml:space="preserve">M. Rouse, "PCI DSS (Payment Card Industry Data Security Standard)," techtarget, [Online]. </w:t>
+                    </w:r>
+                    <w:r>
+                      <w:rPr>
+                        <w:noProof/>
+                        <w:lang w:val="fr-FR"/>
+                      </w:rPr>
+                      <w:t xml:space="preserve">Available: http://searchfinancialsecurity.techtarget.com/definition/PCI-DSS-Payment-Card-Industry-Data-Security-Standard. </w:t>
+                    </w:r>
+                    <w:r>
+                      <w:rPr>
+                        <w:noProof/>
+                      </w:rPr>
+                      <w:t>[Accessed 06 February 2017].</w:t>
                     </w:r>
                   </w:p>
                 </w:tc>
@@ -17888,7 +17920,20 @@
                       <w:rPr>
                         <w:noProof/>
                       </w:rPr>
-                      <w:t>C. Kumar, "5 Open Source Web Application Firewall for Better Security," geekflare, 4 September 2016. [Online]. Available: https://geekflare.com/free-transactional-hosted-marketing-email/. [Accessed 07 Februari 2017].</w:t>
+                      <w:t xml:space="preserve">C. Kumar, "5 Open Source Web Application Firewall for Better Security," geekflare, 4 September 2016. </w:t>
+                    </w:r>
+                    <w:r>
+                      <w:rPr>
+                        <w:noProof/>
+                        <w:lang w:val="fr-FR"/>
+                      </w:rPr>
+                      <w:t xml:space="preserve">[Online]. Available: https://geekflare.com/free-transactional-hosted-marketing-email/. </w:t>
+                    </w:r>
+                    <w:r>
+                      <w:rPr>
+                        <w:noProof/>
+                      </w:rPr>
+                      <w:t>[Accessed 07 Februari 2017].</w:t>
                     </w:r>
                   </w:p>
                 </w:tc>
@@ -18026,8 +18071,15 @@
                     <w:r>
                       <w:rPr>
                         <w:noProof/>
-                      </w:rPr>
-                      <w:t>naxsi, "naxsi," naxsi, 02 August 2016. [Online]. Available: https://github.com/nbs-system/naxsi. [Accessed 07 Februari 2017].</w:t>
+                        <w:lang w:val="fr-FR"/>
+                      </w:rPr>
+                      <w:t xml:space="preserve">naxsi, "naxsi," naxsi, 02 August 2016. [Online]. Available: https://github.com/nbs-system/naxsi. </w:t>
+                    </w:r>
+                    <w:r>
+                      <w:rPr>
+                        <w:noProof/>
+                      </w:rPr>
+                      <w:t>[Accessed 07 Februari 2017].</w:t>
                     </w:r>
                   </w:p>
                 </w:tc>
@@ -18073,7 +18125,20 @@
                       <w:rPr>
                         <w:noProof/>
                       </w:rPr>
-                      <w:t>applicure.com, "Software WAF vs. Appliance WAF," applicure.com, [Online]. Available: http://www.applicure.com/solutions/software-waf-vs-appliance-waf. [Accessed 20 February 2017].</w:t>
+                      <w:t xml:space="preserve">applicure.com, "Software WAF vs. Appliance WAF," applicure.com, [Online]. </w:t>
+                    </w:r>
+                    <w:r>
+                      <w:rPr>
+                        <w:noProof/>
+                        <w:lang w:val="fr-FR"/>
+                      </w:rPr>
+                      <w:t xml:space="preserve">Available: http://www.applicure.com/solutions/software-waf-vs-appliance-waf. </w:t>
+                    </w:r>
+                    <w:r>
+                      <w:rPr>
+                        <w:noProof/>
+                      </w:rPr>
+                      <w:t>[Accessed 20 February 2017].</w:t>
                     </w:r>
                   </w:p>
                 </w:tc>
@@ -18119,7 +18184,20 @@
                       <w:rPr>
                         <w:noProof/>
                       </w:rPr>
-                      <w:t>Barracuda, "Barracuda WAF," Barracuda, [Online]. Available: https://campus.barracuda.com/product/webapplicationfirewall/article/WAF/. [Accessed 21 February 2017].</w:t>
+                      <w:t xml:space="preserve">Barracuda, "Barracuda WAF," Barracuda, [Online]. </w:t>
+                    </w:r>
+                    <w:r>
+                      <w:rPr>
+                        <w:noProof/>
+                        <w:lang w:val="fr-FR"/>
+                      </w:rPr>
+                      <w:t xml:space="preserve">Available: https://campus.barracuda.com/product/webapplicationfirewall/article/WAF/. </w:t>
+                    </w:r>
+                    <w:r>
+                      <w:rPr>
+                        <w:noProof/>
+                      </w:rPr>
+                      <w:t>[Accessed 21 February 2017].</w:t>
                     </w:r>
                   </w:p>
                 </w:tc>
@@ -18303,7 +18381,20 @@
                       <w:rPr>
                         <w:noProof/>
                       </w:rPr>
-                      <w:t>geekflare, "Top 3 Cloud Web Application Firewall to Stop Website Attacks (for Small to Medium Business)," geekflare, [Online]. Available: https://geekflare.com/cloud-waf-to-stop-website-attacks/. [Accessed 21 February 2017].</w:t>
+                      <w:t xml:space="preserve">geekflare, "Top 3 Cloud Web Application Firewall to Stop Website Attacks (for Small to Medium Business)," geekflare, [Online]. </w:t>
+                    </w:r>
+                    <w:r>
+                      <w:rPr>
+                        <w:noProof/>
+                        <w:lang w:val="fr-FR"/>
+                      </w:rPr>
+                      <w:t xml:space="preserve">Available: https://geekflare.com/cloud-waf-to-stop-website-attacks/. </w:t>
+                    </w:r>
+                    <w:r>
+                      <w:rPr>
+                        <w:noProof/>
+                      </w:rPr>
+                      <w:t>[Accessed 21 February 2017].</w:t>
                     </w:r>
                   </w:p>
                 </w:tc>
@@ -18349,7 +18440,20 @@
                       <w:rPr>
                         <w:noProof/>
                       </w:rPr>
-                      <w:t>OWASP, "Top 10 2013-Top 10," OWASP, 21 August 2015. [Online]. Available: https://www.owasp.org/index.php/Top_10_2013-Top_10. [Accessed 27 Februari 2017].</w:t>
+                      <w:t xml:space="preserve">OWASP, "Top 10 2013-Top 10," OWASP, 21 August 2015. </w:t>
+                    </w:r>
+                    <w:r>
+                      <w:rPr>
+                        <w:noProof/>
+                        <w:lang w:val="fr-FR"/>
+                      </w:rPr>
+                      <w:t xml:space="preserve">[Online]. Available: https://www.owasp.org/index.php/Top_10_2013-Top_10. </w:t>
+                    </w:r>
+                    <w:r>
+                      <w:rPr>
+                        <w:noProof/>
+                      </w:rPr>
+                      <w:t>[Accessed 27 Februari 2017].</w:t>
                     </w:r>
                   </w:p>
                 </w:tc>
@@ -18395,7 +18499,20 @@
                       <w:rPr>
                         <w:noProof/>
                       </w:rPr>
-                      <w:t>Paolo Passeri, "February 2017 Cyber Attacks Statistics," HACKMAGEDDON, 20 March 2017. [Online]. Available: http://www.hackmageddon.com/category/security/cyber-attacks-statistics/. [Accessed 23 March 2017].</w:t>
+                      <w:t xml:space="preserve">Paolo Passeri, "February 2017 Cyber Attacks Statistics," HACKMAGEDDON, 20 March 2017. </w:t>
+                    </w:r>
+                    <w:r>
+                      <w:rPr>
+                        <w:noProof/>
+                        <w:lang w:val="fr-FR"/>
+                      </w:rPr>
+                      <w:t xml:space="preserve">[Online]. Available: http://www.hackmageddon.com/category/security/cyber-attacks-statistics/. </w:t>
+                    </w:r>
+                    <w:r>
+                      <w:rPr>
+                        <w:noProof/>
+                      </w:rPr>
+                      <w:t>[Accessed 23 March 2017].</w:t>
                     </w:r>
                   </w:p>
                 </w:tc>
@@ -18487,7 +18604,20 @@
                       <w:rPr>
                         <w:noProof/>
                       </w:rPr>
-                      <w:t>calyptix, "Top 5 Cyber Attack Types in 2016 So Far," calyptix, 1 August 2016. [Online]. Available: http://www.calyptix.com/top-threats/top-5-cyber-attack-types-in-2016-so-far/. [Accessed 22 March 2017].</w:t>
+                      <w:t xml:space="preserve">calyptix, "Top 5 Cyber Attack Types in 2016 So Far," calyptix, 1 August 2016. </w:t>
+                    </w:r>
+                    <w:r>
+                      <w:rPr>
+                        <w:noProof/>
+                        <w:lang w:val="fr-FR"/>
+                      </w:rPr>
+                      <w:t xml:space="preserve">[Online]. Available: http://www.calyptix.com/top-threats/top-5-cyber-attack-types-in-2016-so-far/. </w:t>
+                    </w:r>
+                    <w:r>
+                      <w:rPr>
+                        <w:noProof/>
+                      </w:rPr>
+                      <w:t>[Accessed 22 March 2017].</w:t>
                     </w:r>
                   </w:p>
                 </w:tc>
@@ -18533,8 +18663,22 @@
                     <w:r>
                       <w:rPr>
                         <w:noProof/>
-                      </w:rPr>
-                      <w:t>Wikipedia, "Ruby (programmeertaal)," Wikipedia, 27 Dec 2016. [Online]. Available: https://nl.wikipedia.org/wiki/Ruby_(programmeertaal). [Accessed 22 March 2017].</w:t>
+                        <w:lang w:val="nl-BE"/>
+                      </w:rPr>
+                      <w:t xml:space="preserve">Wikipedia, "Ruby (programmeertaal)," Wikipedia, 27 Dec 2016. </w:t>
+                    </w:r>
+                    <w:r>
+                      <w:rPr>
+                        <w:noProof/>
+                        <w:lang w:val="fr-FR"/>
+                      </w:rPr>
+                      <w:t xml:space="preserve">[Online]. Available: https://nl.wikipedia.org/wiki/Ruby_(programmeertaal). </w:t>
+                    </w:r>
+                    <w:r>
+                      <w:rPr>
+                        <w:noProof/>
+                      </w:rPr>
+                      <w:t>[Accessed 22 March 2017].</w:t>
                     </w:r>
                   </w:p>
                 </w:tc>
@@ -18580,7 +18724,20 @@
                       <w:rPr>
                         <w:noProof/>
                       </w:rPr>
-                      <w:t>Ruby community, "About ruby," Ruby community, [Online]. Available: https://www.ruby-lang.org/en/about/. [Accessed 22 March 2017].</w:t>
+                      <w:t xml:space="preserve">Ruby community, "About ruby," Ruby community, [Online]. </w:t>
+                    </w:r>
+                    <w:r>
+                      <w:rPr>
+                        <w:noProof/>
+                        <w:lang w:val="fr-FR"/>
+                      </w:rPr>
+                      <w:t xml:space="preserve">Available: https://www.ruby-lang.org/en/about/. </w:t>
+                    </w:r>
+                    <w:r>
+                      <w:rPr>
+                        <w:noProof/>
+                      </w:rPr>
+                      <w:t>[Accessed 22 March 2017].</w:t>
                     </w:r>
                   </w:p>
                 </w:tc>
@@ -18948,7 +19105,20 @@
                       <w:rPr>
                         <w:noProof/>
                       </w:rPr>
-                      <w:t>OWASP, "OWASP Mobile Security Project," 6 March 2017. [Online]. Available: https://www.owasp.org/index.php/OWASP_Mobile_Security_Project. [Accessed 27 March 2017].</w:t>
+                      <w:t xml:space="preserve">OWASP, "OWASP Mobile Security Project," 6 March 2017. </w:t>
+                    </w:r>
+                    <w:r>
+                      <w:rPr>
+                        <w:noProof/>
+                        <w:lang w:val="fr-FR"/>
+                      </w:rPr>
+                      <w:t xml:space="preserve">[Online]. Available: https://www.owasp.org/index.php/OWASP_Mobile_Security_Project. </w:t>
+                    </w:r>
+                    <w:r>
+                      <w:rPr>
+                        <w:noProof/>
+                      </w:rPr>
+                      <w:t>[Accessed 27 March 2017].</w:t>
                     </w:r>
                   </w:p>
                 </w:tc>
@@ -18977,8 +19147,6 @@
         </w:sdt>
       </w:sdtContent>
     </w:sdt>
-    <w:bookmarkStart w:id="48" w:name="_GoBack" w:displacedByCustomXml="prev"/>
-    <w:bookmarkEnd w:id="48" w:displacedByCustomXml="prev"/>
     <w:sectPr>
       <w:type w:val="continuous"/>
       <w:pgSz w:w="11906" w:h="16838"/>
@@ -19049,7 +19217,7 @@
           <w:rPr>
             <w:noProof/>
           </w:rPr>
-          <w:t>34</w:t>
+          <w:t>28</w:t>
         </w:r>
         <w:r>
           <w:rPr>
@@ -19121,9 +19289,9 @@
 <file path=word/numbering.xml><?xml version="1.0" encoding="utf-8"?>
 <w:numbering xmlns:wpc="http://schemas.microsoft.com/office/word/2010/wordprocessingCanvas" xmlns:mc="http://schemas.openxmlformats.org/markup-compatibility/2006" xmlns:o="urn:schemas-microsoft-com:office:office" xmlns:r="http://schemas.openxmlformats.org/officeDocument/2006/relationships" xmlns:m="http://schemas.openxmlformats.org/officeDocument/2006/math" xmlns:v="urn:schemas-microsoft-com:vml" xmlns:wp14="http://schemas.microsoft.com/office/word/2010/wordprocessingDrawing" xmlns:wp="http://schemas.openxmlformats.org/drawingml/2006/wordprocessingDrawing" xmlns:w10="urn:schemas-microsoft-com:office:word" xmlns:w="http://schemas.openxmlformats.org/wordprocessingml/2006/main" xmlns:w14="http://schemas.microsoft.com/office/word/2010/wordml" xmlns:w15="http://schemas.microsoft.com/office/word/2012/wordml" xmlns:wpg="http://schemas.microsoft.com/office/word/2010/wordprocessingGroup" xmlns:wpi="http://schemas.microsoft.com/office/word/2010/wordprocessingInk" xmlns:wne="http://schemas.microsoft.com/office/word/2006/wordml" xmlns:wps="http://schemas.microsoft.com/office/word/2010/wordprocessingShape" mc:Ignorable="w14 w15 wp14">
   <w:abstractNum w:abstractNumId="0" w15:restartNumberingAfterBreak="0">
-    <w:nsid w:val="08140B97"/>
+    <w:nsid w:val="035D2711"/>
     <w:multiLevelType w:val="hybridMultilevel"/>
-    <w:tmpl w:val="7FDA5A88"/>
+    <w:tmpl w:val="E4AAF1FC"/>
     <w:lvl w:ilvl="0" w:tplc="04090001">
       <w:start w:val="1"/>
       <w:numFmt w:val="bullet"/>
@@ -19234,6 +19402,119 @@
     </w:lvl>
   </w:abstractNum>
   <w:abstractNum w:abstractNumId="1" w15:restartNumberingAfterBreak="0">
+    <w:nsid w:val="08140B97"/>
+    <w:multiLevelType w:val="hybridMultilevel"/>
+    <w:tmpl w:val="7FDA5A88"/>
+    <w:lvl w:ilvl="0" w:tplc="04090001">
+      <w:start w:val="1"/>
+      <w:numFmt w:val="bullet"/>
+      <w:lvlText w:val=""/>
+      <w:lvlJc w:val="left"/>
+      <w:pPr>
+        <w:ind w:left="720" w:hanging="360"/>
+      </w:pPr>
+      <w:rPr>
+        <w:rFonts w:ascii="Symbol" w:hAnsi="Symbol" w:hint="default"/>
+      </w:rPr>
+    </w:lvl>
+    <w:lvl w:ilvl="1" w:tplc="04090003" w:tentative="1">
+      <w:start w:val="1"/>
+      <w:numFmt w:val="bullet"/>
+      <w:lvlText w:val="o"/>
+      <w:lvlJc w:val="left"/>
+      <w:pPr>
+        <w:ind w:left="1440" w:hanging="360"/>
+      </w:pPr>
+      <w:rPr>
+        <w:rFonts w:ascii="Courier New" w:hAnsi="Courier New" w:cs="Courier New" w:hint="default"/>
+      </w:rPr>
+    </w:lvl>
+    <w:lvl w:ilvl="2" w:tplc="04090005" w:tentative="1">
+      <w:start w:val="1"/>
+      <w:numFmt w:val="bullet"/>
+      <w:lvlText w:val=""/>
+      <w:lvlJc w:val="left"/>
+      <w:pPr>
+        <w:ind w:left="2160" w:hanging="360"/>
+      </w:pPr>
+      <w:rPr>
+        <w:rFonts w:ascii="Wingdings" w:hAnsi="Wingdings" w:hint="default"/>
+      </w:rPr>
+    </w:lvl>
+    <w:lvl w:ilvl="3" w:tplc="04090001" w:tentative="1">
+      <w:start w:val="1"/>
+      <w:numFmt w:val="bullet"/>
+      <w:lvlText w:val=""/>
+      <w:lvlJc w:val="left"/>
+      <w:pPr>
+        <w:ind w:left="2880" w:hanging="360"/>
+      </w:pPr>
+      <w:rPr>
+        <w:rFonts w:ascii="Symbol" w:hAnsi="Symbol" w:hint="default"/>
+      </w:rPr>
+    </w:lvl>
+    <w:lvl w:ilvl="4" w:tplc="04090003" w:tentative="1">
+      <w:start w:val="1"/>
+      <w:numFmt w:val="bullet"/>
+      <w:lvlText w:val="o"/>
+      <w:lvlJc w:val="left"/>
+      <w:pPr>
+        <w:ind w:left="3600" w:hanging="360"/>
+      </w:pPr>
+      <w:rPr>
+        <w:rFonts w:ascii="Courier New" w:hAnsi="Courier New" w:cs="Courier New" w:hint="default"/>
+      </w:rPr>
+    </w:lvl>
+    <w:lvl w:ilvl="5" w:tplc="04090005" w:tentative="1">
+      <w:start w:val="1"/>
+      <w:numFmt w:val="bullet"/>
+      <w:lvlText w:val=""/>
+      <w:lvlJc w:val="left"/>
+      <w:pPr>
+        <w:ind w:left="4320" w:hanging="360"/>
+      </w:pPr>
+      <w:rPr>
+        <w:rFonts w:ascii="Wingdings" w:hAnsi="Wingdings" w:hint="default"/>
+      </w:rPr>
+    </w:lvl>
+    <w:lvl w:ilvl="6" w:tplc="04090001" w:tentative="1">
+      <w:start w:val="1"/>
+      <w:numFmt w:val="bullet"/>
+      <w:lvlText w:val=""/>
+      <w:lvlJc w:val="left"/>
+      <w:pPr>
+        <w:ind w:left="5040" w:hanging="360"/>
+      </w:pPr>
+      <w:rPr>
+        <w:rFonts w:ascii="Symbol" w:hAnsi="Symbol" w:hint="default"/>
+      </w:rPr>
+    </w:lvl>
+    <w:lvl w:ilvl="7" w:tplc="04090003" w:tentative="1">
+      <w:start w:val="1"/>
+      <w:numFmt w:val="bullet"/>
+      <w:lvlText w:val="o"/>
+      <w:lvlJc w:val="left"/>
+      <w:pPr>
+        <w:ind w:left="5760" w:hanging="360"/>
+      </w:pPr>
+      <w:rPr>
+        <w:rFonts w:ascii="Courier New" w:hAnsi="Courier New" w:cs="Courier New" w:hint="default"/>
+      </w:rPr>
+    </w:lvl>
+    <w:lvl w:ilvl="8" w:tplc="04090005" w:tentative="1">
+      <w:start w:val="1"/>
+      <w:numFmt w:val="bullet"/>
+      <w:lvlText w:val=""/>
+      <w:lvlJc w:val="left"/>
+      <w:pPr>
+        <w:ind w:left="6480" w:hanging="360"/>
+      </w:pPr>
+      <w:rPr>
+        <w:rFonts w:ascii="Wingdings" w:hAnsi="Wingdings" w:hint="default"/>
+      </w:rPr>
+    </w:lvl>
+  </w:abstractNum>
+  <w:abstractNum w:abstractNumId="2" w15:restartNumberingAfterBreak="0">
     <w:nsid w:val="0C124129"/>
     <w:multiLevelType w:val="hybridMultilevel"/>
     <w:tmpl w:val="360E4872"/>
@@ -19320,7 +19601,7 @@
       </w:pPr>
     </w:lvl>
   </w:abstractNum>
-  <w:abstractNum w:abstractNumId="2" w15:restartNumberingAfterBreak="0">
+  <w:abstractNum w:abstractNumId="3" w15:restartNumberingAfterBreak="0">
     <w:nsid w:val="148B4924"/>
     <w:multiLevelType w:val="hybridMultilevel"/>
     <w:tmpl w:val="72F21A28"/>
@@ -19433,7 +19714,7 @@
       </w:rPr>
     </w:lvl>
   </w:abstractNum>
-  <w:abstractNum w:abstractNumId="3" w15:restartNumberingAfterBreak="0">
+  <w:abstractNum w:abstractNumId="4" w15:restartNumberingAfterBreak="0">
     <w:nsid w:val="1D172241"/>
     <w:multiLevelType w:val="hybridMultilevel"/>
     <w:tmpl w:val="99028B64"/>
@@ -19546,7 +19827,7 @@
       </w:rPr>
     </w:lvl>
   </w:abstractNum>
-  <w:abstractNum w:abstractNumId="4" w15:restartNumberingAfterBreak="0">
+  <w:abstractNum w:abstractNumId="5" w15:restartNumberingAfterBreak="0">
     <w:nsid w:val="21241323"/>
     <w:multiLevelType w:val="hybridMultilevel"/>
     <w:tmpl w:val="A94C785A"/>
@@ -19659,7 +19940,7 @@
       </w:rPr>
     </w:lvl>
   </w:abstractNum>
-  <w:abstractNum w:abstractNumId="5" w15:restartNumberingAfterBreak="0">
+  <w:abstractNum w:abstractNumId="6" w15:restartNumberingAfterBreak="0">
     <w:nsid w:val="255D1F97"/>
     <w:multiLevelType w:val="hybridMultilevel"/>
     <w:tmpl w:val="494C755E"/>
@@ -19772,7 +20053,7 @@
       </w:rPr>
     </w:lvl>
   </w:abstractNum>
-  <w:abstractNum w:abstractNumId="6" w15:restartNumberingAfterBreak="0">
+  <w:abstractNum w:abstractNumId="7" w15:restartNumberingAfterBreak="0">
     <w:nsid w:val="2A943677"/>
     <w:multiLevelType w:val="hybridMultilevel"/>
     <w:tmpl w:val="5A56312C"/>
@@ -19885,7 +20166,7 @@
       </w:rPr>
     </w:lvl>
   </w:abstractNum>
-  <w:abstractNum w:abstractNumId="7" w15:restartNumberingAfterBreak="0">
+  <w:abstractNum w:abstractNumId="8" w15:restartNumberingAfterBreak="0">
     <w:nsid w:val="2E4245BD"/>
     <w:multiLevelType w:val="hybridMultilevel"/>
     <w:tmpl w:val="2E34DA16"/>
@@ -19998,7 +20279,7 @@
       </w:rPr>
     </w:lvl>
   </w:abstractNum>
-  <w:abstractNum w:abstractNumId="8" w15:restartNumberingAfterBreak="0">
+  <w:abstractNum w:abstractNumId="9" w15:restartNumberingAfterBreak="0">
     <w:nsid w:val="3CDE4874"/>
     <w:multiLevelType w:val="hybridMultilevel"/>
     <w:tmpl w:val="9CF02C14"/>
@@ -20111,7 +20392,7 @@
       </w:rPr>
     </w:lvl>
   </w:abstractNum>
-  <w:abstractNum w:abstractNumId="9" w15:restartNumberingAfterBreak="0">
+  <w:abstractNum w:abstractNumId="10" w15:restartNumberingAfterBreak="0">
     <w:nsid w:val="3D9D00C9"/>
     <w:multiLevelType w:val="hybridMultilevel"/>
     <w:tmpl w:val="BD28277C"/>
@@ -20197,7 +20478,7 @@
       </w:pPr>
     </w:lvl>
   </w:abstractNum>
-  <w:abstractNum w:abstractNumId="10" w15:restartNumberingAfterBreak="0">
+  <w:abstractNum w:abstractNumId="11" w15:restartNumberingAfterBreak="0">
     <w:nsid w:val="3DC02B65"/>
     <w:multiLevelType w:val="hybridMultilevel"/>
     <w:tmpl w:val="1882AF8E"/>
@@ -20310,7 +20591,7 @@
       </w:rPr>
     </w:lvl>
   </w:abstractNum>
-  <w:abstractNum w:abstractNumId="11" w15:restartNumberingAfterBreak="0">
+  <w:abstractNum w:abstractNumId="12" w15:restartNumberingAfterBreak="0">
     <w:nsid w:val="46642CD3"/>
     <w:multiLevelType w:val="hybridMultilevel"/>
     <w:tmpl w:val="7F7880EA"/>
@@ -20424,7 +20705,7 @@
       </w:rPr>
     </w:lvl>
   </w:abstractNum>
-  <w:abstractNum w:abstractNumId="12" w15:restartNumberingAfterBreak="0">
+  <w:abstractNum w:abstractNumId="13" w15:restartNumberingAfterBreak="0">
     <w:nsid w:val="487C102F"/>
     <w:multiLevelType w:val="hybridMultilevel"/>
     <w:tmpl w:val="FE6C43DE"/>
@@ -20537,7 +20818,7 @@
       </w:rPr>
     </w:lvl>
   </w:abstractNum>
-  <w:abstractNum w:abstractNumId="13" w15:restartNumberingAfterBreak="0">
+  <w:abstractNum w:abstractNumId="14" w15:restartNumberingAfterBreak="0">
     <w:nsid w:val="53145D9E"/>
     <w:multiLevelType w:val="hybridMultilevel"/>
     <w:tmpl w:val="5C4C348C"/>
@@ -20650,7 +20931,7 @@
       </w:rPr>
     </w:lvl>
   </w:abstractNum>
-  <w:abstractNum w:abstractNumId="14" w15:restartNumberingAfterBreak="0">
+  <w:abstractNum w:abstractNumId="15" w15:restartNumberingAfterBreak="0">
     <w:nsid w:val="5B046D0D"/>
     <w:multiLevelType w:val="hybridMultilevel"/>
     <w:tmpl w:val="D0EC64C2"/>
@@ -20763,7 +21044,7 @@
       </w:rPr>
     </w:lvl>
   </w:abstractNum>
-  <w:abstractNum w:abstractNumId="15" w15:restartNumberingAfterBreak="0">
+  <w:abstractNum w:abstractNumId="16" w15:restartNumberingAfterBreak="0">
     <w:nsid w:val="5CC77608"/>
     <w:multiLevelType w:val="multilevel"/>
     <w:tmpl w:val="9E5230E8"/>
@@ -20856,7 +21137,7 @@
       </w:pPr>
     </w:lvl>
   </w:abstractNum>
-  <w:abstractNum w:abstractNumId="16" w15:restartNumberingAfterBreak="0">
+  <w:abstractNum w:abstractNumId="17" w15:restartNumberingAfterBreak="0">
     <w:nsid w:val="5F33715A"/>
     <w:multiLevelType w:val="hybridMultilevel"/>
     <w:tmpl w:val="CCAEB938"/>
@@ -20996,7 +21277,7 @@
       </w:rPr>
     </w:lvl>
   </w:abstractNum>
-  <w:abstractNum w:abstractNumId="17" w15:restartNumberingAfterBreak="0">
+  <w:abstractNum w:abstractNumId="18" w15:restartNumberingAfterBreak="0">
     <w:nsid w:val="604E6C53"/>
     <w:multiLevelType w:val="hybridMultilevel"/>
     <w:tmpl w:val="F06E5BC6"/>
@@ -21109,7 +21390,7 @@
       </w:rPr>
     </w:lvl>
   </w:abstractNum>
-  <w:abstractNum w:abstractNumId="18" w15:restartNumberingAfterBreak="0">
+  <w:abstractNum w:abstractNumId="19" w15:restartNumberingAfterBreak="0">
     <w:nsid w:val="62EC458D"/>
     <w:multiLevelType w:val="hybridMultilevel"/>
     <w:tmpl w:val="0574767E"/>
@@ -21222,7 +21503,7 @@
       </w:rPr>
     </w:lvl>
   </w:abstractNum>
-  <w:abstractNum w:abstractNumId="19" w15:restartNumberingAfterBreak="0">
+  <w:abstractNum w:abstractNumId="20" w15:restartNumberingAfterBreak="0">
     <w:nsid w:val="75DB1F57"/>
     <w:multiLevelType w:val="hybridMultilevel"/>
     <w:tmpl w:val="FF760EDC"/>
@@ -21336,64 +21617,64 @@
     </w:lvl>
   </w:abstractNum>
   <w:num w:numId="1">
+    <w:abstractNumId w:val="4"/>
+  </w:num>
+  <w:num w:numId="2">
+    <w:abstractNumId w:val="18"/>
+  </w:num>
+  <w:num w:numId="3">
+    <w:abstractNumId w:val="6"/>
+  </w:num>
+  <w:num w:numId="4">
+    <w:abstractNumId w:val="11"/>
+  </w:num>
+  <w:num w:numId="5">
+    <w:abstractNumId w:val="5"/>
+  </w:num>
+  <w:num w:numId="6">
+    <w:abstractNumId w:val="15"/>
+  </w:num>
+  <w:num w:numId="7">
+    <w:abstractNumId w:val="13"/>
+  </w:num>
+  <w:num w:numId="8">
     <w:abstractNumId w:val="3"/>
   </w:num>
-  <w:num w:numId="2">
+  <w:num w:numId="9">
+    <w:abstractNumId w:val="10"/>
+  </w:num>
+  <w:num w:numId="10">
+    <w:abstractNumId w:val="20"/>
+  </w:num>
+  <w:num w:numId="11">
+    <w:abstractNumId w:val="14"/>
+  </w:num>
+  <w:num w:numId="12">
+    <w:abstractNumId w:val="9"/>
+  </w:num>
+  <w:num w:numId="13">
+    <w:abstractNumId w:val="19"/>
+  </w:num>
+  <w:num w:numId="14">
+    <w:abstractNumId w:val="8"/>
+  </w:num>
+  <w:num w:numId="15">
+    <w:abstractNumId w:val="16"/>
+  </w:num>
+  <w:num w:numId="16">
+    <w:abstractNumId w:val="2"/>
+  </w:num>
+  <w:num w:numId="17">
+    <w:abstractNumId w:val="12"/>
+  </w:num>
+  <w:num w:numId="18">
+    <w:abstractNumId w:val="7"/>
+  </w:num>
+  <w:num w:numId="19">
     <w:abstractNumId w:val="17"/>
   </w:num>
-  <w:num w:numId="3">
-    <w:abstractNumId w:val="5"/>
-  </w:num>
-  <w:num w:numId="4">
-    <w:abstractNumId w:val="10"/>
-  </w:num>
-  <w:num w:numId="5">
-    <w:abstractNumId w:val="4"/>
-  </w:num>
-  <w:num w:numId="6">
-    <w:abstractNumId w:val="14"/>
-  </w:num>
-  <w:num w:numId="7">
-    <w:abstractNumId w:val="12"/>
-  </w:num>
-  <w:num w:numId="8">
-    <w:abstractNumId w:val="2"/>
-  </w:num>
-  <w:num w:numId="9">
-    <w:abstractNumId w:val="9"/>
-  </w:num>
-  <w:num w:numId="10">
-    <w:abstractNumId w:val="19"/>
-  </w:num>
-  <w:num w:numId="11">
-    <w:abstractNumId w:val="13"/>
-  </w:num>
-  <w:num w:numId="12">
-    <w:abstractNumId w:val="8"/>
-  </w:num>
-  <w:num w:numId="13">
-    <w:abstractNumId w:val="18"/>
-  </w:num>
-  <w:num w:numId="14">
-    <w:abstractNumId w:val="7"/>
-  </w:num>
-  <w:num w:numId="15">
-    <w:abstractNumId w:val="15"/>
-  </w:num>
-  <w:num w:numId="16">
-    <w:abstractNumId w:val="1"/>
-  </w:num>
-  <w:num w:numId="17">
-    <w:abstractNumId w:val="11"/>
-  </w:num>
-  <w:num w:numId="18">
-    <w:abstractNumId w:val="6"/>
-  </w:num>
-  <w:num w:numId="19">
+  <w:num w:numId="20">
     <w:abstractNumId w:val="16"/>
-  </w:num>
-  <w:num w:numId="20">
-    <w:abstractNumId w:val="15"/>
     <w:lvlOverride w:ilvl="0">
       <w:startOverride w:val="1"/>
     </w:lvlOverride>
@@ -21423,7 +21704,7 @@
     </w:lvlOverride>
   </w:num>
   <w:num w:numId="21">
-    <w:abstractNumId w:val="15"/>
+    <w:abstractNumId w:val="16"/>
     <w:lvlOverride w:ilvl="0">
       <w:startOverride w:val="1"/>
     </w:lvlOverride>
@@ -21453,6 +21734,15 @@
     </w:lvlOverride>
   </w:num>
   <w:num w:numId="22">
+    <w:abstractNumId w:val="1"/>
+  </w:num>
+  <w:num w:numId="23">
+    <w:abstractNumId w:val="2"/>
+    <w:lvlOverride w:ilvl="0">
+      <w:startOverride w:val="1"/>
+    </w:lvlOverride>
+  </w:num>
+  <w:num w:numId="24">
     <w:abstractNumId w:val="0"/>
   </w:num>
 </w:numbering>
@@ -24990,30 +25280,30 @@
     </dgm:pt>
   </dgm:ptLst>
   <dgm:cxnLst>
+    <dgm:cxn modelId="{F18FAFF7-53B1-497E-BECF-2142C09667B1}" type="presOf" srcId="{D9A22BE4-2044-49CE-B35A-2EC565CF62B0}" destId="{1A5F35FF-0EF4-4425-A166-32A6EEE14D4F}" srcOrd="0" destOrd="0" presId="urn:microsoft.com/office/officeart/2005/8/layout/hChevron3"/>
     <dgm:cxn modelId="{5EDC8232-A440-43AE-BC71-80477F7D7C96}" srcId="{1F7DA2EC-735D-44EB-8A06-E21E38451F3A}" destId="{38980974-E383-4325-B5A1-1F496F526478}" srcOrd="2" destOrd="0" parTransId="{9636C6EE-92C5-40E4-A64B-693E0E05F002}" sibTransId="{15550F2C-1780-433D-BDC8-D5DD474005E8}"/>
+    <dgm:cxn modelId="{A42FDD17-2C3E-4EDA-8797-B5E296346F84}" type="presOf" srcId="{9E448165-2796-4224-99E5-A4C1B9F46254}" destId="{B0FB4AB3-4FB8-48E3-85AF-99F9F28E24C0}" srcOrd="0" destOrd="0" presId="urn:microsoft.com/office/officeart/2005/8/layout/hChevron3"/>
     <dgm:cxn modelId="{20507025-85A6-4FE3-A64D-11497F7B3309}" srcId="{1F7DA2EC-735D-44EB-8A06-E21E38451F3A}" destId="{E9E7D03E-E2BC-404E-87C2-11AA5274EC51}" srcOrd="1" destOrd="0" parTransId="{9596C04C-B3F6-4B45-A654-9E5A1BF843D3}" sibTransId="{C881233C-1F24-404C-9084-B4A93EB75A8F}"/>
     <dgm:cxn modelId="{5865099A-4E7D-411B-A916-7E76BE36BB92}" srcId="{1F7DA2EC-735D-44EB-8A06-E21E38451F3A}" destId="{62B2E950-B6CF-4C7A-87C7-90303BB14F2F}" srcOrd="4" destOrd="0" parTransId="{3E5EC520-3A0D-4FD2-9AC3-8381B2721107}" sibTransId="{3F88563C-62D7-4462-9964-97015EAA5137}"/>
+    <dgm:cxn modelId="{E109AA06-A3D1-427B-8097-D2D9DDBA8FB4}" type="presOf" srcId="{DFE04CFC-72A3-4649-B057-667FC9688692}" destId="{91022D5F-A1EE-4240-905D-4B43C710675D}" srcOrd="0" destOrd="0" presId="urn:microsoft.com/office/officeart/2005/8/layout/hChevron3"/>
     <dgm:cxn modelId="{C07916CC-EC43-40E2-B6E2-29148E1B8ECD}" srcId="{1F7DA2EC-735D-44EB-8A06-E21E38451F3A}" destId="{D9A22BE4-2044-49CE-B35A-2EC565CF62B0}" srcOrd="3" destOrd="0" parTransId="{31030AB4-E72C-4626-BA19-8FD69DDF05E8}" sibTransId="{04469080-2877-47C7-AAC3-1372CF3A9C22}"/>
     <dgm:cxn modelId="{D14BF13F-E381-4155-B3C8-8AF16D919E51}" srcId="{1F7DA2EC-735D-44EB-8A06-E21E38451F3A}" destId="{DFE04CFC-72A3-4649-B057-667FC9688692}" srcOrd="5" destOrd="0" parTransId="{883D9DE9-831E-43A4-A9F4-4CBBF5C89689}" sibTransId="{B71045FA-522C-49FD-B997-491664C8AB62}"/>
-    <dgm:cxn modelId="{C2266F2F-2A21-4E3E-B5FA-36673274F7BE}" type="presOf" srcId="{9E448165-2796-4224-99E5-A4C1B9F46254}" destId="{B0FB4AB3-4FB8-48E3-85AF-99F9F28E24C0}" srcOrd="0" destOrd="0" presId="urn:microsoft.com/office/officeart/2005/8/layout/hChevron3"/>
-    <dgm:cxn modelId="{2F7E029C-E722-4675-9BA5-4C8BDDAA2E6E}" type="presOf" srcId="{38980974-E383-4325-B5A1-1F496F526478}" destId="{5C4C32F1-E505-4F2A-A04B-DA3ED2A9966D}" srcOrd="0" destOrd="0" presId="urn:microsoft.com/office/officeart/2005/8/layout/hChevron3"/>
-    <dgm:cxn modelId="{B6745A79-6D6F-4555-BEDA-61A5DBF0B70C}" type="presOf" srcId="{D9A22BE4-2044-49CE-B35A-2EC565CF62B0}" destId="{1A5F35FF-0EF4-4425-A166-32A6EEE14D4F}" srcOrd="0" destOrd="0" presId="urn:microsoft.com/office/officeart/2005/8/layout/hChevron3"/>
+    <dgm:cxn modelId="{90561E1D-4AC6-4A63-A9F8-D3602A979A93}" type="presOf" srcId="{E9E7D03E-E2BC-404E-87C2-11AA5274EC51}" destId="{A7D96EFE-0C1B-4B73-91CE-0AD4FB90557E}" srcOrd="0" destOrd="0" presId="urn:microsoft.com/office/officeart/2005/8/layout/hChevron3"/>
     <dgm:cxn modelId="{84C33946-071F-4B82-A57C-3F3158A29311}" srcId="{1F7DA2EC-735D-44EB-8A06-E21E38451F3A}" destId="{9E448165-2796-4224-99E5-A4C1B9F46254}" srcOrd="0" destOrd="0" parTransId="{9A88CDDC-3887-4D22-BE98-3EA5A0B613E5}" sibTransId="{41370ACE-C814-4F95-8B72-1D08658CE339}"/>
-    <dgm:cxn modelId="{4CD2624E-B97D-46F7-B63A-2576B7253B71}" type="presOf" srcId="{1F7DA2EC-735D-44EB-8A06-E21E38451F3A}" destId="{E53E52FB-7DDD-438A-ACDF-101B68F7D6C9}" srcOrd="0" destOrd="0" presId="urn:microsoft.com/office/officeart/2005/8/layout/hChevron3"/>
-    <dgm:cxn modelId="{14FA2F91-F761-4071-B723-E4D400101CD2}" type="presOf" srcId="{DFE04CFC-72A3-4649-B057-667FC9688692}" destId="{91022D5F-A1EE-4240-905D-4B43C710675D}" srcOrd="0" destOrd="0" presId="urn:microsoft.com/office/officeart/2005/8/layout/hChevron3"/>
-    <dgm:cxn modelId="{68FBCD12-C1E6-4A8A-A7E6-670BD8D71574}" type="presOf" srcId="{E9E7D03E-E2BC-404E-87C2-11AA5274EC51}" destId="{A7D96EFE-0C1B-4B73-91CE-0AD4FB90557E}" srcOrd="0" destOrd="0" presId="urn:microsoft.com/office/officeart/2005/8/layout/hChevron3"/>
-    <dgm:cxn modelId="{A0BE9D39-D6A7-4755-8627-7DD90A07B0AD}" type="presOf" srcId="{62B2E950-B6CF-4C7A-87C7-90303BB14F2F}" destId="{C759737F-369B-425A-B783-582C7C83CBB9}" srcOrd="0" destOrd="0" presId="urn:microsoft.com/office/officeart/2005/8/layout/hChevron3"/>
-    <dgm:cxn modelId="{DA700646-4931-4A1C-80DB-E51AFB3B2A11}" type="presParOf" srcId="{E53E52FB-7DDD-438A-ACDF-101B68F7D6C9}" destId="{B0FB4AB3-4FB8-48E3-85AF-99F9F28E24C0}" srcOrd="0" destOrd="0" presId="urn:microsoft.com/office/officeart/2005/8/layout/hChevron3"/>
-    <dgm:cxn modelId="{D41CD49B-8C54-48F6-9EDA-3BF77F308E5F}" type="presParOf" srcId="{E53E52FB-7DDD-438A-ACDF-101B68F7D6C9}" destId="{9F790F21-19FD-4563-B769-453CC8F2FCE1}" srcOrd="1" destOrd="0" presId="urn:microsoft.com/office/officeart/2005/8/layout/hChevron3"/>
-    <dgm:cxn modelId="{F114DD04-1B9B-45A0-9F50-3A772D43A35F}" type="presParOf" srcId="{E53E52FB-7DDD-438A-ACDF-101B68F7D6C9}" destId="{A7D96EFE-0C1B-4B73-91CE-0AD4FB90557E}" srcOrd="2" destOrd="0" presId="urn:microsoft.com/office/officeart/2005/8/layout/hChevron3"/>
-    <dgm:cxn modelId="{F9912CEA-FF83-4838-AE73-E1D50BC787E9}" type="presParOf" srcId="{E53E52FB-7DDD-438A-ACDF-101B68F7D6C9}" destId="{D8B65E97-6F39-4618-A7FB-BE0C5083A525}" srcOrd="3" destOrd="0" presId="urn:microsoft.com/office/officeart/2005/8/layout/hChevron3"/>
-    <dgm:cxn modelId="{BD076A02-FA6C-4D26-A39B-970165F8D6CE}" type="presParOf" srcId="{E53E52FB-7DDD-438A-ACDF-101B68F7D6C9}" destId="{5C4C32F1-E505-4F2A-A04B-DA3ED2A9966D}" srcOrd="4" destOrd="0" presId="urn:microsoft.com/office/officeart/2005/8/layout/hChevron3"/>
-    <dgm:cxn modelId="{F7183C29-5F4A-415C-89FB-6534204B7C0F}" type="presParOf" srcId="{E53E52FB-7DDD-438A-ACDF-101B68F7D6C9}" destId="{308F63B5-6F5D-488F-A504-C6A76A1CFE28}" srcOrd="5" destOrd="0" presId="urn:microsoft.com/office/officeart/2005/8/layout/hChevron3"/>
-    <dgm:cxn modelId="{9F0EC0D5-BF7B-40B7-89BE-60B9E42E8A95}" type="presParOf" srcId="{E53E52FB-7DDD-438A-ACDF-101B68F7D6C9}" destId="{1A5F35FF-0EF4-4425-A166-32A6EEE14D4F}" srcOrd="6" destOrd="0" presId="urn:microsoft.com/office/officeart/2005/8/layout/hChevron3"/>
-    <dgm:cxn modelId="{F5C23907-6EAD-4A46-A848-69CFEE5D5C91}" type="presParOf" srcId="{E53E52FB-7DDD-438A-ACDF-101B68F7D6C9}" destId="{5DE3B70E-D64C-4944-8CFC-07076142C032}" srcOrd="7" destOrd="0" presId="urn:microsoft.com/office/officeart/2005/8/layout/hChevron3"/>
-    <dgm:cxn modelId="{4A03B3F2-9B68-4744-801C-F45EB76D3635}" type="presParOf" srcId="{E53E52FB-7DDD-438A-ACDF-101B68F7D6C9}" destId="{C759737F-369B-425A-B783-582C7C83CBB9}" srcOrd="8" destOrd="0" presId="urn:microsoft.com/office/officeart/2005/8/layout/hChevron3"/>
-    <dgm:cxn modelId="{B1D40CDE-4CAF-4B23-BFBF-A35C602A3AF9}" type="presParOf" srcId="{E53E52FB-7DDD-438A-ACDF-101B68F7D6C9}" destId="{65C32987-178F-4C9D-8379-263AB88C94B0}" srcOrd="9" destOrd="0" presId="urn:microsoft.com/office/officeart/2005/8/layout/hChevron3"/>
-    <dgm:cxn modelId="{45C618E8-0ED7-491C-BE8D-2044041F644F}" type="presParOf" srcId="{E53E52FB-7DDD-438A-ACDF-101B68F7D6C9}" destId="{91022D5F-A1EE-4240-905D-4B43C710675D}" srcOrd="10" destOrd="0" presId="urn:microsoft.com/office/officeart/2005/8/layout/hChevron3"/>
+    <dgm:cxn modelId="{92C4EE1A-ABB9-423D-961D-6DF682C35C0C}" type="presOf" srcId="{38980974-E383-4325-B5A1-1F496F526478}" destId="{5C4C32F1-E505-4F2A-A04B-DA3ED2A9966D}" srcOrd="0" destOrd="0" presId="urn:microsoft.com/office/officeart/2005/8/layout/hChevron3"/>
+    <dgm:cxn modelId="{D955A3CD-45CB-4251-8746-A7130F4FA534}" type="presOf" srcId="{1F7DA2EC-735D-44EB-8A06-E21E38451F3A}" destId="{E53E52FB-7DDD-438A-ACDF-101B68F7D6C9}" srcOrd="0" destOrd="0" presId="urn:microsoft.com/office/officeart/2005/8/layout/hChevron3"/>
+    <dgm:cxn modelId="{9EE93BB8-6FD8-4808-9476-22030D00EF6D}" type="presOf" srcId="{62B2E950-B6CF-4C7A-87C7-90303BB14F2F}" destId="{C759737F-369B-425A-B783-582C7C83CBB9}" srcOrd="0" destOrd="0" presId="urn:microsoft.com/office/officeart/2005/8/layout/hChevron3"/>
+    <dgm:cxn modelId="{7173D25B-C572-4D6D-847F-70EC3D03D57B}" type="presParOf" srcId="{E53E52FB-7DDD-438A-ACDF-101B68F7D6C9}" destId="{B0FB4AB3-4FB8-48E3-85AF-99F9F28E24C0}" srcOrd="0" destOrd="0" presId="urn:microsoft.com/office/officeart/2005/8/layout/hChevron3"/>
+    <dgm:cxn modelId="{4DF751DB-A996-4F18-9872-D174CBA7FC71}" type="presParOf" srcId="{E53E52FB-7DDD-438A-ACDF-101B68F7D6C9}" destId="{9F790F21-19FD-4563-B769-453CC8F2FCE1}" srcOrd="1" destOrd="0" presId="urn:microsoft.com/office/officeart/2005/8/layout/hChevron3"/>
+    <dgm:cxn modelId="{4BB5F249-C51D-44E3-B661-034982C82C6D}" type="presParOf" srcId="{E53E52FB-7DDD-438A-ACDF-101B68F7D6C9}" destId="{A7D96EFE-0C1B-4B73-91CE-0AD4FB90557E}" srcOrd="2" destOrd="0" presId="urn:microsoft.com/office/officeart/2005/8/layout/hChevron3"/>
+    <dgm:cxn modelId="{4C186548-8FC9-47AB-A555-23EC08DC9B70}" type="presParOf" srcId="{E53E52FB-7DDD-438A-ACDF-101B68F7D6C9}" destId="{D8B65E97-6F39-4618-A7FB-BE0C5083A525}" srcOrd="3" destOrd="0" presId="urn:microsoft.com/office/officeart/2005/8/layout/hChevron3"/>
+    <dgm:cxn modelId="{C34D09B0-3432-4E3A-B61D-CACDCA189B3E}" type="presParOf" srcId="{E53E52FB-7DDD-438A-ACDF-101B68F7D6C9}" destId="{5C4C32F1-E505-4F2A-A04B-DA3ED2A9966D}" srcOrd="4" destOrd="0" presId="urn:microsoft.com/office/officeart/2005/8/layout/hChevron3"/>
+    <dgm:cxn modelId="{77F77D26-E583-40CA-8A56-900CB0AEF0E1}" type="presParOf" srcId="{E53E52FB-7DDD-438A-ACDF-101B68F7D6C9}" destId="{308F63B5-6F5D-488F-A504-C6A76A1CFE28}" srcOrd="5" destOrd="0" presId="urn:microsoft.com/office/officeart/2005/8/layout/hChevron3"/>
+    <dgm:cxn modelId="{07605C65-EC77-44BF-BEF1-249AC7AD3069}" type="presParOf" srcId="{E53E52FB-7DDD-438A-ACDF-101B68F7D6C9}" destId="{1A5F35FF-0EF4-4425-A166-32A6EEE14D4F}" srcOrd="6" destOrd="0" presId="urn:microsoft.com/office/officeart/2005/8/layout/hChevron3"/>
+    <dgm:cxn modelId="{FD9E9085-3E31-4A48-B4DE-DFBE506EFF4C}" type="presParOf" srcId="{E53E52FB-7DDD-438A-ACDF-101B68F7D6C9}" destId="{5DE3B70E-D64C-4944-8CFC-07076142C032}" srcOrd="7" destOrd="0" presId="urn:microsoft.com/office/officeart/2005/8/layout/hChevron3"/>
+    <dgm:cxn modelId="{E6E445B9-4767-4DA8-8A25-B8FB3C658CFA}" type="presParOf" srcId="{E53E52FB-7DDD-438A-ACDF-101B68F7D6C9}" destId="{C759737F-369B-425A-B783-582C7C83CBB9}" srcOrd="8" destOrd="0" presId="urn:microsoft.com/office/officeart/2005/8/layout/hChevron3"/>
+    <dgm:cxn modelId="{32A0FC15-D513-4D08-9857-36531B394D57}" type="presParOf" srcId="{E53E52FB-7DDD-438A-ACDF-101B68F7D6C9}" destId="{65C32987-178F-4C9D-8379-263AB88C94B0}" srcOrd="9" destOrd="0" presId="urn:microsoft.com/office/officeart/2005/8/layout/hChevron3"/>
+    <dgm:cxn modelId="{B7A6DA9C-EC9E-4050-AA51-83854FA9A714}" type="presParOf" srcId="{E53E52FB-7DDD-438A-ACDF-101B68F7D6C9}" destId="{91022D5F-A1EE-4240-905D-4B43C710675D}" srcOrd="10" destOrd="0" presId="urn:microsoft.com/office/officeart/2005/8/layout/hChevron3"/>
   </dgm:cxnLst>
   <dgm:bg>
     <a:noFill/>
@@ -28249,7 +28539,7 @@
 </file>
 
 <file path=customXml/itemProps1.xml><?xml version="1.0" encoding="utf-8"?>
-<ds:datastoreItem xmlns:ds="http://schemas.openxmlformats.org/officeDocument/2006/customXml" ds:itemID="{5BFBC8F5-505B-4482-B4C6-BE3DE247BC44}">
+<ds:datastoreItem xmlns:ds="http://schemas.openxmlformats.org/officeDocument/2006/customXml" ds:itemID="{69C278D2-1A6B-4918-88DA-E37E71BB6296}">
   <ds:schemaRefs>
     <ds:schemaRef ds:uri="http://schemas.openxmlformats.org/officeDocument/2006/bibliography"/>
   </ds:schemaRefs>

</xml_diff>

<commit_message>
[Fix] Major bug fixed in multi threaded execution (endIndex)
</commit_message>
<xml_diff>
--- a/6. Docs/FirstDeadline_vDRAFT.docx
+++ b/6. Docs/FirstDeadline_vDRAFT.docx
@@ -6657,34 +6657,15 @@
         <w:t>y are very susceptible to cyber</w:t>
       </w:r>
       <w:r>
-        <w:t xml:space="preserve">attacks. Attackers can perform a devastating attack (from everywhere) on a web application </w:t>
-      </w:r>
-      <w:r>
-        <w:t xml:space="preserve">(most of the time </w:t>
-      </w:r>
-      <w:r>
-        <w:t xml:space="preserve">developed by a less experienced developer </w:t>
-      </w:r>
-      <w:r>
-        <w:t>who did not</w:t>
-      </w:r>
-      <w:r>
-        <w:t xml:space="preserve"> implement all the required security measures</w:t>
-      </w:r>
-      <w:r>
-        <w:t>)</w:t>
-      </w:r>
-      <w:r>
-        <w:t xml:space="preserve">. Inexperienced developers are the main source of </w:t>
-      </w:r>
-      <w:r>
-        <w:t>vulnerabilities</w:t>
-      </w:r>
-      <w:r>
-        <w:t xml:space="preserve"> in </w:t>
-      </w:r>
-      <w:r>
-        <w:t xml:space="preserve">web application. </w:t>
+        <w:t>attacks</w:t>
+      </w:r>
+      <w:bookmarkStart w:id="14" w:name="_GoBack"/>
+      <w:bookmarkEnd w:id="14"/>
+      <w:r>
+        <w:t>. Attackers can perform a devastating attack (from e</w:t>
+      </w:r>
+      <w:r>
+        <w:t>verywhere) on a web application.</w:t>
       </w:r>
     </w:p>
     <w:p>
@@ -6973,7 +6954,7 @@
       <w:pPr>
         <w:pStyle w:val="Heading1"/>
       </w:pPr>
-      <w:bookmarkStart w:id="14" w:name="_Toc478391753"/>
+      <w:bookmarkStart w:id="15" w:name="_Toc478391753"/>
       <w:r>
         <w:lastRenderedPageBreak/>
         <w:t>Action P</w:t>
@@ -6981,7 +6962,7 @@
       <w:r>
         <w:t>lan</w:t>
       </w:r>
-      <w:bookmarkEnd w:id="14"/>
+      <w:bookmarkEnd w:id="15"/>
       <w:r>
         <w:t xml:space="preserve"> </w:t>
       </w:r>
@@ -8299,7 +8280,7 @@
       <w:pPr>
         <w:pStyle w:val="Heading1"/>
       </w:pPr>
-      <w:bookmarkStart w:id="15" w:name="_Toc478391754"/>
+      <w:bookmarkStart w:id="16" w:name="_Toc478391754"/>
       <w:r>
         <w:lastRenderedPageBreak/>
         <w:t>P</w:t>
@@ -8307,27 +8288,27 @@
       <w:r>
         <w:t>reliminary study</w:t>
       </w:r>
-      <w:bookmarkEnd w:id="15"/>
+      <w:bookmarkEnd w:id="16"/>
     </w:p>
     <w:p>
       <w:pPr>
         <w:pStyle w:val="Heading2"/>
       </w:pPr>
-      <w:bookmarkStart w:id="16" w:name="_Toc478391755"/>
+      <w:bookmarkStart w:id="17" w:name="_Toc478391755"/>
       <w:r>
         <w:t>Introduction to threats</w:t>
       </w:r>
-      <w:bookmarkEnd w:id="16"/>
+      <w:bookmarkEnd w:id="17"/>
     </w:p>
     <w:p>
       <w:pPr>
         <w:pStyle w:val="Heading3"/>
       </w:pPr>
-      <w:bookmarkStart w:id="17" w:name="_Toc478391756"/>
+      <w:bookmarkStart w:id="18" w:name="_Toc478391756"/>
       <w:r>
         <w:t>What is a threat</w:t>
       </w:r>
-      <w:bookmarkEnd w:id="17"/>
+      <w:bookmarkEnd w:id="18"/>
     </w:p>
     <w:p>
       <w:pPr>
@@ -8567,14 +8548,14 @@
           <w:lang w:eastAsia="nl-BE"/>
         </w:rPr>
       </w:pPr>
-      <w:bookmarkStart w:id="18" w:name="_Toc478391757"/>
+      <w:bookmarkStart w:id="19" w:name="_Toc478391757"/>
       <w:r>
         <w:rPr>
           <w:lang w:eastAsia="nl-BE"/>
         </w:rPr>
         <w:t>Threat management</w:t>
       </w:r>
-      <w:bookmarkEnd w:id="18"/>
+      <w:bookmarkEnd w:id="19"/>
     </w:p>
     <w:p>
       <w:pPr>
@@ -9329,7 +9310,7 @@
           <w:rFonts w:eastAsiaTheme="minorHAnsi"/>
         </w:rPr>
       </w:pPr>
-      <w:bookmarkStart w:id="19" w:name="_Toc478391758"/>
+      <w:bookmarkStart w:id="20" w:name="_Toc478391758"/>
       <w:r>
         <w:rPr>
           <w:rFonts w:eastAsiaTheme="minorHAnsi"/>
@@ -9354,7 +9335,7 @@
         </w:rPr>
         <w:t>ing</w:t>
       </w:r>
-      <w:bookmarkEnd w:id="19"/>
+      <w:bookmarkEnd w:id="20"/>
     </w:p>
     <w:p>
       <w:pPr>
@@ -11028,12 +11009,12 @@
       <w:pPr>
         <w:pStyle w:val="Heading2"/>
       </w:pPr>
-      <w:bookmarkStart w:id="20" w:name="_Toc478391759"/>
+      <w:bookmarkStart w:id="21" w:name="_Toc478391759"/>
       <w:r>
         <w:lastRenderedPageBreak/>
         <w:t>Detecting threats</w:t>
       </w:r>
-      <w:bookmarkEnd w:id="20"/>
+      <w:bookmarkEnd w:id="21"/>
     </w:p>
     <w:p>
       <w:r>
@@ -11044,14 +11025,14 @@
       <w:pPr>
         <w:pStyle w:val="Heading3"/>
       </w:pPr>
-      <w:bookmarkStart w:id="21" w:name="_Toc478391760"/>
+      <w:bookmarkStart w:id="22" w:name="_Toc478391760"/>
       <w:r>
         <w:t>Reputation</w:t>
       </w:r>
       <w:r>
         <w:t>-based</w:t>
       </w:r>
-      <w:bookmarkEnd w:id="21"/>
+      <w:bookmarkEnd w:id="22"/>
     </w:p>
     <w:p>
       <w:r>
@@ -11334,14 +11315,14 @@
       <w:pPr>
         <w:pStyle w:val="Heading3"/>
       </w:pPr>
-      <w:bookmarkStart w:id="22" w:name="_Toc478391761"/>
+      <w:bookmarkStart w:id="23" w:name="_Toc478391761"/>
       <w:r>
         <w:t>Signature</w:t>
       </w:r>
       <w:r>
         <w:t>-based</w:t>
       </w:r>
-      <w:bookmarkEnd w:id="22"/>
+      <w:bookmarkEnd w:id="23"/>
     </w:p>
     <w:p>
       <w:r>
@@ -11405,7 +11386,7 @@
       <w:pPr>
         <w:pStyle w:val="Heading3"/>
       </w:pPr>
-      <w:bookmarkStart w:id="23" w:name="_Toc478391762"/>
+      <w:bookmarkStart w:id="24" w:name="_Toc478391762"/>
       <w:r>
         <w:lastRenderedPageBreak/>
         <w:t>User b</w:t>
@@ -11416,7 +11397,7 @@
       <w:r>
         <w:t>-based</w:t>
       </w:r>
-      <w:bookmarkEnd w:id="23"/>
+      <w:bookmarkEnd w:id="24"/>
     </w:p>
     <w:p>
       <w:r>
@@ -11556,11 +11537,11 @@
       <w:pPr>
         <w:pStyle w:val="Heading3"/>
       </w:pPr>
-      <w:bookmarkStart w:id="24" w:name="_Toc478391763"/>
+      <w:bookmarkStart w:id="25" w:name="_Toc478391763"/>
       <w:r>
         <w:t>Heuristic-based</w:t>
       </w:r>
-      <w:bookmarkEnd w:id="24"/>
+      <w:bookmarkEnd w:id="25"/>
     </w:p>
     <w:p>
       <w:r>
@@ -11610,12 +11591,12 @@
       <w:pPr>
         <w:pStyle w:val="Heading2"/>
       </w:pPr>
-      <w:bookmarkStart w:id="25" w:name="_Toc478391764"/>
+      <w:bookmarkStart w:id="26" w:name="_Toc478391764"/>
       <w:r>
         <w:lastRenderedPageBreak/>
         <w:t>Counteracting threats</w:t>
       </w:r>
-      <w:bookmarkEnd w:id="25"/>
+      <w:bookmarkEnd w:id="26"/>
     </w:p>
     <w:p>
       <w:r>
@@ -11647,11 +11628,11 @@
       <w:pPr>
         <w:pStyle w:val="Heading3"/>
       </w:pPr>
-      <w:bookmarkStart w:id="26" w:name="_Toc478391765"/>
+      <w:bookmarkStart w:id="27" w:name="_Toc478391765"/>
       <w:r>
         <w:t>Firewall</w:t>
       </w:r>
-      <w:bookmarkEnd w:id="26"/>
+      <w:bookmarkEnd w:id="27"/>
     </w:p>
     <w:p>
       <w:r>
@@ -11897,11 +11878,11 @@
       <w:pPr>
         <w:pStyle w:val="Heading3"/>
       </w:pPr>
-      <w:bookmarkStart w:id="27" w:name="_Toc478391766"/>
+      <w:bookmarkStart w:id="28" w:name="_Toc478391766"/>
       <w:r>
         <w:t>Intrusion detection system</w:t>
       </w:r>
-      <w:bookmarkEnd w:id="27"/>
+      <w:bookmarkEnd w:id="28"/>
     </w:p>
     <w:p>
       <w:r>
@@ -11960,11 +11941,11 @@
       <w:pPr>
         <w:pStyle w:val="Heading3"/>
       </w:pPr>
-      <w:bookmarkStart w:id="28" w:name="_Toc478391767"/>
+      <w:bookmarkStart w:id="29" w:name="_Toc478391767"/>
       <w:r>
         <w:t>Intrusion prevention system</w:t>
       </w:r>
-      <w:bookmarkEnd w:id="28"/>
+      <w:bookmarkEnd w:id="29"/>
     </w:p>
     <w:p>
       <w:r>
@@ -12149,11 +12130,11 @@
       <w:pPr>
         <w:pStyle w:val="Heading3"/>
       </w:pPr>
-      <w:bookmarkStart w:id="29" w:name="_Toc478391768"/>
+      <w:bookmarkStart w:id="30" w:name="_Toc478391768"/>
       <w:r>
         <w:t>Web Application Firewall</w:t>
       </w:r>
-      <w:bookmarkEnd w:id="29"/>
+      <w:bookmarkEnd w:id="30"/>
     </w:p>
     <w:p>
       <w:r>
@@ -13278,7 +13259,7 @@
       <w:pPr>
         <w:pStyle w:val="Heading2"/>
       </w:pPr>
-      <w:bookmarkStart w:id="30" w:name="_Toc478391769"/>
+      <w:bookmarkStart w:id="31" w:name="_Toc478391769"/>
       <w:r>
         <w:lastRenderedPageBreak/>
         <w:t xml:space="preserve">Knowing </w:t>
@@ -13289,7 +13270,7 @@
       <w:r>
         <w:t xml:space="preserve"> enemy</w:t>
       </w:r>
-      <w:bookmarkEnd w:id="30"/>
+      <w:bookmarkEnd w:id="31"/>
     </w:p>
     <w:p>
       <w:r>
@@ -13306,11 +13287,11 @@
       <w:pPr>
         <w:pStyle w:val="Heading3"/>
       </w:pPr>
-      <w:bookmarkStart w:id="31" w:name="_Toc478391770"/>
+      <w:bookmarkStart w:id="32" w:name="_Toc478391770"/>
       <w:r>
         <w:t>OWASP</w:t>
       </w:r>
-      <w:bookmarkEnd w:id="31"/>
+      <w:bookmarkEnd w:id="32"/>
     </w:p>
     <w:p>
       <w:pPr>
@@ -13923,11 +13904,11 @@
       <w:pPr>
         <w:pStyle w:val="Heading3"/>
       </w:pPr>
-      <w:bookmarkStart w:id="32" w:name="_Toc478391771"/>
+      <w:bookmarkStart w:id="33" w:name="_Toc478391771"/>
       <w:r>
         <w:t>Web attacks in numbers</w:t>
       </w:r>
-      <w:bookmarkEnd w:id="32"/>
+      <w:bookmarkEnd w:id="33"/>
     </w:p>
     <w:p>
       <w:pPr>
@@ -14460,22 +14441,20 @@
       <w:pPr>
         <w:pStyle w:val="Heading2"/>
       </w:pPr>
-      <w:bookmarkStart w:id="33" w:name="_Toc478391772"/>
+      <w:bookmarkStart w:id="34" w:name="_Toc478391772"/>
       <w:r>
         <w:lastRenderedPageBreak/>
         <w:t>Proof of concept</w:t>
       </w:r>
-      <w:bookmarkEnd w:id="33"/>
+      <w:bookmarkEnd w:id="34"/>
     </w:p>
     <w:p>
       <w:pPr>
         <w:pStyle w:val="Heading3"/>
       </w:pPr>
-      <w:bookmarkStart w:id="34" w:name="_Toc478391773"/>
-      <w:r>
-        <w:t>Programming language</w:t>
-      </w:r>
-      <w:bookmarkEnd w:id="34"/>
+      <w:r>
+        <w:t>Python</w:t>
+      </w:r>
     </w:p>
     <w:p>
       <w:r>
@@ -14495,34 +14474,22 @@
       </w:r>
     </w:p>
     <w:p>
+      <w:r>
+        <w:t xml:space="preserve">Python was launched early nineties by Guido van Rossum, the language was originally </w:t>
+      </w:r>
+      <w:r>
+        <w:t>designed to be used by</w:t>
+      </w:r>
+      <w:r>
+        <w:t xml:space="preserve"> mathematicians and was based on BASIC. </w:t>
+      </w:r>
+      <w:r>
+        <w:t xml:space="preserve">Python is specialized in processing large amounts of data and execute complex calculations. </w:t>
+      </w:r>
+    </w:p>
+    <w:p>
       <w:pPr>
         <w:pStyle w:val="Heading4"/>
-      </w:pPr>
-      <w:r>
-        <w:t>Python</w:t>
-      </w:r>
-    </w:p>
-    <w:p>
-      <w:r>
-        <w:t xml:space="preserve">Python was launched early nineties by Guido van Rossum, the language was originally </w:t>
-      </w:r>
-      <w:r>
-        <w:t>designed to be used by</w:t>
-      </w:r>
-      <w:r>
-        <w:t xml:space="preserve"> mathematicians and was based on BASIC. </w:t>
-      </w:r>
-      <w:r>
-        <w:t xml:space="preserve">Python is specialized in processing large amounts of data and execute complex calculations. </w:t>
-      </w:r>
-    </w:p>
-    <w:p>
-      <w:pPr>
-        <w:pStyle w:val="Heading5"/>
-        <w:numPr>
-          <w:ilvl w:val="0"/>
-          <w:numId w:val="23"/>
-        </w:numPr>
       </w:pPr>
       <w:r>
         <w:t>Indentation</w:t>
@@ -14738,7 +14705,7 @@
     </w:p>
     <w:p>
       <w:pPr>
-        <w:pStyle w:val="Heading5"/>
+        <w:pStyle w:val="Heading4"/>
       </w:pPr>
       <w:r>
         <w:t>Duck-typing</w:t>
@@ -14751,7 +14718,7 @@
     </w:p>
     <w:p>
       <w:pPr>
-        <w:pStyle w:val="Heading5"/>
+        <w:pStyle w:val="Heading4"/>
       </w:pPr>
       <w:r>
         <w:t>Extra features</w:t>
@@ -14773,7 +14740,7 @@
     </w:p>
     <w:p>
       <w:pPr>
-        <w:pStyle w:val="Heading5"/>
+        <w:pStyle w:val="Heading4"/>
       </w:pPr>
       <w:r>
         <w:t>Different versions</w:t>
@@ -14821,7 +14788,7 @@
     </w:p>
     <w:p>
       <w:pPr>
-        <w:pStyle w:val="Heading5"/>
+        <w:pStyle w:val="Heading4"/>
       </w:pPr>
       <w:r>
         <w:t>Different implementations</w:t>
@@ -14834,8 +14801,6 @@
       <w:r>
         <w:t>Jython (Java), IronPython (C#), PyPy (RPython).</w:t>
       </w:r>
-      <w:bookmarkStart w:id="35" w:name="_GoBack"/>
-      <w:bookmarkEnd w:id="35"/>
     </w:p>
     <w:p>
       <w:r>
@@ -14881,7 +14846,10 @@
         </w:numPr>
       </w:pPr>
       <w:r>
-        <w:t>Operating system independent</w:t>
+        <w:t>Operating system</w:t>
+      </w:r>
+      <w:r>
+        <w:t xml:space="preserve"> independent</w:t>
       </w:r>
     </w:p>
     <w:p>
@@ -14893,7 +14861,7 @@
         </w:numPr>
       </w:pPr>
       <w:r>
-        <w:t>Very popular language in the cyber security community</w:t>
+        <w:t>Ability to interact with network packets</w:t>
       </w:r>
     </w:p>
     <w:p>
@@ -14905,15 +14873,26 @@
         </w:numPr>
       </w:pPr>
       <w:r>
+        <w:t>Very popular language in the cyber security community</w:t>
+      </w:r>
+    </w:p>
+    <w:p>
+      <w:pPr>
+        <w:pStyle w:val="ListParagraph"/>
+        <w:numPr>
+          <w:ilvl w:val="0"/>
+          <w:numId w:val="24"/>
+        </w:numPr>
+      </w:pPr>
+      <w:r>
         <w:t>Preferred language by external mentors</w:t>
       </w:r>
     </w:p>
-    <w:p/>
     <w:p>
       <w:pPr>
         <w:pStyle w:val="Heading3"/>
       </w:pPr>
-      <w:bookmarkStart w:id="36" w:name="_Toc478391774"/>
+      <w:bookmarkStart w:id="35" w:name="_Toc478391774"/>
       <w:r>
         <w:t xml:space="preserve">Logging </w:t>
       </w:r>
@@ -14923,7 +14902,7 @@
       <w:r>
         <w:t>s</w:t>
       </w:r>
-      <w:bookmarkEnd w:id="36"/>
+      <w:bookmarkEnd w:id="35"/>
     </w:p>
     <w:p>
       <w:r>
@@ -15710,20 +15689,30 @@
       <w:pPr>
         <w:pStyle w:val="Heading1"/>
       </w:pPr>
-      <w:bookmarkStart w:id="37" w:name="_Toc478391775"/>
+      <w:bookmarkStart w:id="36" w:name="_Toc478391775"/>
       <w:r>
         <w:lastRenderedPageBreak/>
         <w:t>Practical execution</w:t>
       </w:r>
+      <w:bookmarkEnd w:id="36"/>
+    </w:p>
+    <w:p>
+      <w:pPr>
+        <w:pStyle w:val="Heading2"/>
+      </w:pPr>
+      <w:bookmarkStart w:id="37" w:name="_Toc478391776"/>
+      <w:r>
+        <w:t>Overview</w:t>
+      </w:r>
       <w:bookmarkEnd w:id="37"/>
     </w:p>
     <w:p>
       <w:pPr>
         <w:pStyle w:val="Heading2"/>
       </w:pPr>
-      <w:bookmarkStart w:id="38" w:name="_Toc478391776"/>
-      <w:r>
-        <w:t>Overview</w:t>
+      <w:bookmarkStart w:id="38" w:name="_Toc478391777"/>
+      <w:r>
+        <w:t>Determining metrics</w:t>
       </w:r>
       <w:bookmarkEnd w:id="38"/>
     </w:p>
@@ -15731,9 +15720,9 @@
       <w:pPr>
         <w:pStyle w:val="Heading2"/>
       </w:pPr>
-      <w:bookmarkStart w:id="39" w:name="_Toc478391777"/>
-      <w:r>
-        <w:t>Determining metrics</w:t>
+      <w:bookmarkStart w:id="39" w:name="_Toc478391778"/>
+      <w:r>
+        <w:t>Detecting anomalies in metrics</w:t>
       </w:r>
       <w:bookmarkEnd w:id="39"/>
     </w:p>
@@ -15741,21 +15730,11 @@
       <w:pPr>
         <w:pStyle w:val="Heading2"/>
       </w:pPr>
-      <w:bookmarkStart w:id="40" w:name="_Toc478391778"/>
-      <w:r>
-        <w:t>Detecting anomalies in metrics</w:t>
+      <w:bookmarkStart w:id="40" w:name="_Toc478391779"/>
+      <w:r>
+        <w:t>Engine development process</w:t>
       </w:r>
       <w:bookmarkEnd w:id="40"/>
-    </w:p>
-    <w:p>
-      <w:pPr>
-        <w:pStyle w:val="Heading2"/>
-      </w:pPr>
-      <w:bookmarkStart w:id="41" w:name="_Toc478391779"/>
-      <w:r>
-        <w:t>Engine development process</w:t>
-      </w:r>
-      <w:bookmarkEnd w:id="41"/>
     </w:p>
     <w:p>
       <w:pPr>
@@ -15766,11 +15745,11 @@
         </w:numPr>
         <w:ind w:left="432" w:hanging="432"/>
       </w:pPr>
-      <w:bookmarkStart w:id="42" w:name="_Toc478391780"/>
+      <w:bookmarkStart w:id="41" w:name="_Toc478391780"/>
       <w:r>
         <w:t>Conclusion</w:t>
       </w:r>
-      <w:bookmarkEnd w:id="42"/>
+      <w:bookmarkEnd w:id="41"/>
     </w:p>
     <w:p>
       <w:pPr>
@@ -15781,11 +15760,11 @@
         </w:numPr>
         <w:ind w:left="576" w:hanging="576"/>
       </w:pPr>
-      <w:bookmarkStart w:id="43" w:name="_Toc478391781"/>
+      <w:bookmarkStart w:id="42" w:name="_Toc478391781"/>
       <w:r>
         <w:t>Thesis</w:t>
       </w:r>
-      <w:bookmarkEnd w:id="43"/>
+      <w:bookmarkEnd w:id="42"/>
     </w:p>
     <w:p>
       <w:pPr>
@@ -15796,11 +15775,11 @@
         </w:numPr>
         <w:ind w:left="720" w:hanging="720"/>
       </w:pPr>
-      <w:bookmarkStart w:id="44" w:name="_Toc478391782"/>
+      <w:bookmarkStart w:id="43" w:name="_Toc478391782"/>
       <w:r>
         <w:t>Achievements</w:t>
       </w:r>
-      <w:bookmarkEnd w:id="44"/>
+      <w:bookmarkEnd w:id="43"/>
     </w:p>
     <w:p>
       <w:pPr>
@@ -15811,11 +15790,11 @@
         </w:numPr>
         <w:ind w:left="576" w:hanging="576"/>
       </w:pPr>
-      <w:bookmarkStart w:id="45" w:name="_Toc478391783"/>
+      <w:bookmarkStart w:id="44" w:name="_Toc478391783"/>
       <w:r>
         <w:t>Internship</w:t>
       </w:r>
-      <w:bookmarkEnd w:id="45"/>
+      <w:bookmarkEnd w:id="44"/>
     </w:p>
     <w:p>
       <w:pPr>
@@ -15826,11 +15805,11 @@
         </w:numPr>
         <w:ind w:left="720" w:hanging="720"/>
       </w:pPr>
-      <w:bookmarkStart w:id="46" w:name="_Toc478391784"/>
+      <w:bookmarkStart w:id="45" w:name="_Toc478391784"/>
       <w:r>
         <w:t>Working at EY</w:t>
       </w:r>
-      <w:bookmarkEnd w:id="46"/>
+      <w:bookmarkEnd w:id="45"/>
     </w:p>
     <w:p>
       <w:pPr>
@@ -15841,11 +15820,11 @@
         </w:numPr>
         <w:ind w:left="720" w:hanging="720"/>
       </w:pPr>
-      <w:bookmarkStart w:id="47" w:name="_Toc478391785"/>
+      <w:bookmarkStart w:id="46" w:name="_Toc478391785"/>
       <w:r>
         <w:t>Communication mentors</w:t>
       </w:r>
-      <w:bookmarkEnd w:id="47"/>
+      <w:bookmarkEnd w:id="46"/>
     </w:p>
     <w:p>
       <w:pPr>
@@ -15855,7 +15834,7 @@
         <w:br w:type="page"/>
       </w:r>
     </w:p>
-    <w:bookmarkStart w:id="48" w:name="_Toc478391786" w:displacedByCustomXml="next"/>
+    <w:bookmarkStart w:id="47" w:name="_Toc478391786" w:displacedByCustomXml="next"/>
     <w:sdt>
       <w:sdtPr>
         <w:rPr>
@@ -15885,7 +15864,7 @@
           <w:r>
             <w:t>References</w:t>
           </w:r>
-          <w:bookmarkEnd w:id="48"/>
+          <w:bookmarkEnd w:id="47"/>
         </w:p>
         <w:sdt>
           <w:sdtPr>
@@ -19217,7 +19196,7 @@
           <w:rPr>
             <w:noProof/>
           </w:rPr>
-          <w:t>28</w:t>
+          <w:t>12</w:t>
         </w:r>
         <w:r>
           <w:rPr>
@@ -25280,30 +25259,30 @@
     </dgm:pt>
   </dgm:ptLst>
   <dgm:cxnLst>
-    <dgm:cxn modelId="{F18FAFF7-53B1-497E-BECF-2142C09667B1}" type="presOf" srcId="{D9A22BE4-2044-49CE-B35A-2EC565CF62B0}" destId="{1A5F35FF-0EF4-4425-A166-32A6EEE14D4F}" srcOrd="0" destOrd="0" presId="urn:microsoft.com/office/officeart/2005/8/layout/hChevron3"/>
+    <dgm:cxn modelId="{141B6907-4CC1-4D85-8FCD-9228FFD6DFC8}" type="presOf" srcId="{E9E7D03E-E2BC-404E-87C2-11AA5274EC51}" destId="{A7D96EFE-0C1B-4B73-91CE-0AD4FB90557E}" srcOrd="0" destOrd="0" presId="urn:microsoft.com/office/officeart/2005/8/layout/hChevron3"/>
+    <dgm:cxn modelId="{59791D75-29AC-4AA1-99AF-9065E4093EB5}" type="presOf" srcId="{38980974-E383-4325-B5A1-1F496F526478}" destId="{5C4C32F1-E505-4F2A-A04B-DA3ED2A9966D}" srcOrd="0" destOrd="0" presId="urn:microsoft.com/office/officeart/2005/8/layout/hChevron3"/>
     <dgm:cxn modelId="{5EDC8232-A440-43AE-BC71-80477F7D7C96}" srcId="{1F7DA2EC-735D-44EB-8A06-E21E38451F3A}" destId="{38980974-E383-4325-B5A1-1F496F526478}" srcOrd="2" destOrd="0" parTransId="{9636C6EE-92C5-40E4-A64B-693E0E05F002}" sibTransId="{15550F2C-1780-433D-BDC8-D5DD474005E8}"/>
-    <dgm:cxn modelId="{A42FDD17-2C3E-4EDA-8797-B5E296346F84}" type="presOf" srcId="{9E448165-2796-4224-99E5-A4C1B9F46254}" destId="{B0FB4AB3-4FB8-48E3-85AF-99F9F28E24C0}" srcOrd="0" destOrd="0" presId="urn:microsoft.com/office/officeart/2005/8/layout/hChevron3"/>
     <dgm:cxn modelId="{20507025-85A6-4FE3-A64D-11497F7B3309}" srcId="{1F7DA2EC-735D-44EB-8A06-E21E38451F3A}" destId="{E9E7D03E-E2BC-404E-87C2-11AA5274EC51}" srcOrd="1" destOrd="0" parTransId="{9596C04C-B3F6-4B45-A654-9E5A1BF843D3}" sibTransId="{C881233C-1F24-404C-9084-B4A93EB75A8F}"/>
+    <dgm:cxn modelId="{3BF3CD84-F63E-457B-8590-CACB4F1ECB39}" type="presOf" srcId="{D9A22BE4-2044-49CE-B35A-2EC565CF62B0}" destId="{1A5F35FF-0EF4-4425-A166-32A6EEE14D4F}" srcOrd="0" destOrd="0" presId="urn:microsoft.com/office/officeart/2005/8/layout/hChevron3"/>
     <dgm:cxn modelId="{5865099A-4E7D-411B-A916-7E76BE36BB92}" srcId="{1F7DA2EC-735D-44EB-8A06-E21E38451F3A}" destId="{62B2E950-B6CF-4C7A-87C7-90303BB14F2F}" srcOrd="4" destOrd="0" parTransId="{3E5EC520-3A0D-4FD2-9AC3-8381B2721107}" sibTransId="{3F88563C-62D7-4462-9964-97015EAA5137}"/>
-    <dgm:cxn modelId="{E109AA06-A3D1-427B-8097-D2D9DDBA8FB4}" type="presOf" srcId="{DFE04CFC-72A3-4649-B057-667FC9688692}" destId="{91022D5F-A1EE-4240-905D-4B43C710675D}" srcOrd="0" destOrd="0" presId="urn:microsoft.com/office/officeart/2005/8/layout/hChevron3"/>
     <dgm:cxn modelId="{C07916CC-EC43-40E2-B6E2-29148E1B8ECD}" srcId="{1F7DA2EC-735D-44EB-8A06-E21E38451F3A}" destId="{D9A22BE4-2044-49CE-B35A-2EC565CF62B0}" srcOrd="3" destOrd="0" parTransId="{31030AB4-E72C-4626-BA19-8FD69DDF05E8}" sibTransId="{04469080-2877-47C7-AAC3-1372CF3A9C22}"/>
     <dgm:cxn modelId="{D14BF13F-E381-4155-B3C8-8AF16D919E51}" srcId="{1F7DA2EC-735D-44EB-8A06-E21E38451F3A}" destId="{DFE04CFC-72A3-4649-B057-667FC9688692}" srcOrd="5" destOrd="0" parTransId="{883D9DE9-831E-43A4-A9F4-4CBBF5C89689}" sibTransId="{B71045FA-522C-49FD-B997-491664C8AB62}"/>
-    <dgm:cxn modelId="{90561E1D-4AC6-4A63-A9F8-D3602A979A93}" type="presOf" srcId="{E9E7D03E-E2BC-404E-87C2-11AA5274EC51}" destId="{A7D96EFE-0C1B-4B73-91CE-0AD4FB90557E}" srcOrd="0" destOrd="0" presId="urn:microsoft.com/office/officeart/2005/8/layout/hChevron3"/>
+    <dgm:cxn modelId="{3A8CAD08-0BCC-48C3-919F-08762F7D693E}" type="presOf" srcId="{DFE04CFC-72A3-4649-B057-667FC9688692}" destId="{91022D5F-A1EE-4240-905D-4B43C710675D}" srcOrd="0" destOrd="0" presId="urn:microsoft.com/office/officeart/2005/8/layout/hChevron3"/>
     <dgm:cxn modelId="{84C33946-071F-4B82-A57C-3F3158A29311}" srcId="{1F7DA2EC-735D-44EB-8A06-E21E38451F3A}" destId="{9E448165-2796-4224-99E5-A4C1B9F46254}" srcOrd="0" destOrd="0" parTransId="{9A88CDDC-3887-4D22-BE98-3EA5A0B613E5}" sibTransId="{41370ACE-C814-4F95-8B72-1D08658CE339}"/>
-    <dgm:cxn modelId="{92C4EE1A-ABB9-423D-961D-6DF682C35C0C}" type="presOf" srcId="{38980974-E383-4325-B5A1-1F496F526478}" destId="{5C4C32F1-E505-4F2A-A04B-DA3ED2A9966D}" srcOrd="0" destOrd="0" presId="urn:microsoft.com/office/officeart/2005/8/layout/hChevron3"/>
-    <dgm:cxn modelId="{D955A3CD-45CB-4251-8746-A7130F4FA534}" type="presOf" srcId="{1F7DA2EC-735D-44EB-8A06-E21E38451F3A}" destId="{E53E52FB-7DDD-438A-ACDF-101B68F7D6C9}" srcOrd="0" destOrd="0" presId="urn:microsoft.com/office/officeart/2005/8/layout/hChevron3"/>
-    <dgm:cxn modelId="{9EE93BB8-6FD8-4808-9476-22030D00EF6D}" type="presOf" srcId="{62B2E950-B6CF-4C7A-87C7-90303BB14F2F}" destId="{C759737F-369B-425A-B783-582C7C83CBB9}" srcOrd="0" destOrd="0" presId="urn:microsoft.com/office/officeart/2005/8/layout/hChevron3"/>
-    <dgm:cxn modelId="{7173D25B-C572-4D6D-847F-70EC3D03D57B}" type="presParOf" srcId="{E53E52FB-7DDD-438A-ACDF-101B68F7D6C9}" destId="{B0FB4AB3-4FB8-48E3-85AF-99F9F28E24C0}" srcOrd="0" destOrd="0" presId="urn:microsoft.com/office/officeart/2005/8/layout/hChevron3"/>
-    <dgm:cxn modelId="{4DF751DB-A996-4F18-9872-D174CBA7FC71}" type="presParOf" srcId="{E53E52FB-7DDD-438A-ACDF-101B68F7D6C9}" destId="{9F790F21-19FD-4563-B769-453CC8F2FCE1}" srcOrd="1" destOrd="0" presId="urn:microsoft.com/office/officeart/2005/8/layout/hChevron3"/>
-    <dgm:cxn modelId="{4BB5F249-C51D-44E3-B661-034982C82C6D}" type="presParOf" srcId="{E53E52FB-7DDD-438A-ACDF-101B68F7D6C9}" destId="{A7D96EFE-0C1B-4B73-91CE-0AD4FB90557E}" srcOrd="2" destOrd="0" presId="urn:microsoft.com/office/officeart/2005/8/layout/hChevron3"/>
-    <dgm:cxn modelId="{4C186548-8FC9-47AB-A555-23EC08DC9B70}" type="presParOf" srcId="{E53E52FB-7DDD-438A-ACDF-101B68F7D6C9}" destId="{D8B65E97-6F39-4618-A7FB-BE0C5083A525}" srcOrd="3" destOrd="0" presId="urn:microsoft.com/office/officeart/2005/8/layout/hChevron3"/>
-    <dgm:cxn modelId="{C34D09B0-3432-4E3A-B61D-CACDCA189B3E}" type="presParOf" srcId="{E53E52FB-7DDD-438A-ACDF-101B68F7D6C9}" destId="{5C4C32F1-E505-4F2A-A04B-DA3ED2A9966D}" srcOrd="4" destOrd="0" presId="urn:microsoft.com/office/officeart/2005/8/layout/hChevron3"/>
-    <dgm:cxn modelId="{77F77D26-E583-40CA-8A56-900CB0AEF0E1}" type="presParOf" srcId="{E53E52FB-7DDD-438A-ACDF-101B68F7D6C9}" destId="{308F63B5-6F5D-488F-A504-C6A76A1CFE28}" srcOrd="5" destOrd="0" presId="urn:microsoft.com/office/officeart/2005/8/layout/hChevron3"/>
-    <dgm:cxn modelId="{07605C65-EC77-44BF-BEF1-249AC7AD3069}" type="presParOf" srcId="{E53E52FB-7DDD-438A-ACDF-101B68F7D6C9}" destId="{1A5F35FF-0EF4-4425-A166-32A6EEE14D4F}" srcOrd="6" destOrd="0" presId="urn:microsoft.com/office/officeart/2005/8/layout/hChevron3"/>
-    <dgm:cxn modelId="{FD9E9085-3E31-4A48-B4DE-DFBE506EFF4C}" type="presParOf" srcId="{E53E52FB-7DDD-438A-ACDF-101B68F7D6C9}" destId="{5DE3B70E-D64C-4944-8CFC-07076142C032}" srcOrd="7" destOrd="0" presId="urn:microsoft.com/office/officeart/2005/8/layout/hChevron3"/>
-    <dgm:cxn modelId="{E6E445B9-4767-4DA8-8A25-B8FB3C658CFA}" type="presParOf" srcId="{E53E52FB-7DDD-438A-ACDF-101B68F7D6C9}" destId="{C759737F-369B-425A-B783-582C7C83CBB9}" srcOrd="8" destOrd="0" presId="urn:microsoft.com/office/officeart/2005/8/layout/hChevron3"/>
-    <dgm:cxn modelId="{32A0FC15-D513-4D08-9857-36531B394D57}" type="presParOf" srcId="{E53E52FB-7DDD-438A-ACDF-101B68F7D6C9}" destId="{65C32987-178F-4C9D-8379-263AB88C94B0}" srcOrd="9" destOrd="0" presId="urn:microsoft.com/office/officeart/2005/8/layout/hChevron3"/>
-    <dgm:cxn modelId="{B7A6DA9C-EC9E-4050-AA51-83854FA9A714}" type="presParOf" srcId="{E53E52FB-7DDD-438A-ACDF-101B68F7D6C9}" destId="{91022D5F-A1EE-4240-905D-4B43C710675D}" srcOrd="10" destOrd="0" presId="urn:microsoft.com/office/officeart/2005/8/layout/hChevron3"/>
+    <dgm:cxn modelId="{F5699005-03B8-4D1A-8438-21E44B65C0A4}" type="presOf" srcId="{1F7DA2EC-735D-44EB-8A06-E21E38451F3A}" destId="{E53E52FB-7DDD-438A-ACDF-101B68F7D6C9}" srcOrd="0" destOrd="0" presId="urn:microsoft.com/office/officeart/2005/8/layout/hChevron3"/>
+    <dgm:cxn modelId="{25ABCAB0-AB31-45E4-A2A2-1062F70CB0F3}" type="presOf" srcId="{9E448165-2796-4224-99E5-A4C1B9F46254}" destId="{B0FB4AB3-4FB8-48E3-85AF-99F9F28E24C0}" srcOrd="0" destOrd="0" presId="urn:microsoft.com/office/officeart/2005/8/layout/hChevron3"/>
+    <dgm:cxn modelId="{4DC6E841-CE0C-4DC6-A99F-6CC4067FFD77}" type="presOf" srcId="{62B2E950-B6CF-4C7A-87C7-90303BB14F2F}" destId="{C759737F-369B-425A-B783-582C7C83CBB9}" srcOrd="0" destOrd="0" presId="urn:microsoft.com/office/officeart/2005/8/layout/hChevron3"/>
+    <dgm:cxn modelId="{F5BEDADC-B750-4AEE-979B-562A14D59DFF}" type="presParOf" srcId="{E53E52FB-7DDD-438A-ACDF-101B68F7D6C9}" destId="{B0FB4AB3-4FB8-48E3-85AF-99F9F28E24C0}" srcOrd="0" destOrd="0" presId="urn:microsoft.com/office/officeart/2005/8/layout/hChevron3"/>
+    <dgm:cxn modelId="{FF3E6D3E-B10F-42E9-A9B8-6B057A4879E2}" type="presParOf" srcId="{E53E52FB-7DDD-438A-ACDF-101B68F7D6C9}" destId="{9F790F21-19FD-4563-B769-453CC8F2FCE1}" srcOrd="1" destOrd="0" presId="urn:microsoft.com/office/officeart/2005/8/layout/hChevron3"/>
+    <dgm:cxn modelId="{244DCE01-0612-4465-8B60-95E1D916152C}" type="presParOf" srcId="{E53E52FB-7DDD-438A-ACDF-101B68F7D6C9}" destId="{A7D96EFE-0C1B-4B73-91CE-0AD4FB90557E}" srcOrd="2" destOrd="0" presId="urn:microsoft.com/office/officeart/2005/8/layout/hChevron3"/>
+    <dgm:cxn modelId="{DB6E2281-47E7-4F95-8E19-3DCD6AF229D2}" type="presParOf" srcId="{E53E52FB-7DDD-438A-ACDF-101B68F7D6C9}" destId="{D8B65E97-6F39-4618-A7FB-BE0C5083A525}" srcOrd="3" destOrd="0" presId="urn:microsoft.com/office/officeart/2005/8/layout/hChevron3"/>
+    <dgm:cxn modelId="{925BBB8B-66B4-4791-AF11-2126D0A6B80E}" type="presParOf" srcId="{E53E52FB-7DDD-438A-ACDF-101B68F7D6C9}" destId="{5C4C32F1-E505-4F2A-A04B-DA3ED2A9966D}" srcOrd="4" destOrd="0" presId="urn:microsoft.com/office/officeart/2005/8/layout/hChevron3"/>
+    <dgm:cxn modelId="{6AD7ED9C-753F-4913-816C-5056A55608D9}" type="presParOf" srcId="{E53E52FB-7DDD-438A-ACDF-101B68F7D6C9}" destId="{308F63B5-6F5D-488F-A504-C6A76A1CFE28}" srcOrd="5" destOrd="0" presId="urn:microsoft.com/office/officeart/2005/8/layout/hChevron3"/>
+    <dgm:cxn modelId="{0E3F4040-4668-4D27-B2BE-E64F166B04D4}" type="presParOf" srcId="{E53E52FB-7DDD-438A-ACDF-101B68F7D6C9}" destId="{1A5F35FF-0EF4-4425-A166-32A6EEE14D4F}" srcOrd="6" destOrd="0" presId="urn:microsoft.com/office/officeart/2005/8/layout/hChevron3"/>
+    <dgm:cxn modelId="{4CF7D6E6-C30A-482F-B596-0E2CD17201EE}" type="presParOf" srcId="{E53E52FB-7DDD-438A-ACDF-101B68F7D6C9}" destId="{5DE3B70E-D64C-4944-8CFC-07076142C032}" srcOrd="7" destOrd="0" presId="urn:microsoft.com/office/officeart/2005/8/layout/hChevron3"/>
+    <dgm:cxn modelId="{4259FFF8-8076-4E18-941F-FDC9DA4BE43B}" type="presParOf" srcId="{E53E52FB-7DDD-438A-ACDF-101B68F7D6C9}" destId="{C759737F-369B-425A-B783-582C7C83CBB9}" srcOrd="8" destOrd="0" presId="urn:microsoft.com/office/officeart/2005/8/layout/hChevron3"/>
+    <dgm:cxn modelId="{739B91A9-EB72-40E5-8CD4-6325EDA0F1E0}" type="presParOf" srcId="{E53E52FB-7DDD-438A-ACDF-101B68F7D6C9}" destId="{65C32987-178F-4C9D-8379-263AB88C94B0}" srcOrd="9" destOrd="0" presId="urn:microsoft.com/office/officeart/2005/8/layout/hChevron3"/>
+    <dgm:cxn modelId="{0AEAF8DB-6C35-477A-A819-0C653D74D958}" type="presParOf" srcId="{E53E52FB-7DDD-438A-ACDF-101B68F7D6C9}" destId="{91022D5F-A1EE-4240-905D-4B43C710675D}" srcOrd="10" destOrd="0" presId="urn:microsoft.com/office/officeart/2005/8/layout/hChevron3"/>
   </dgm:cxnLst>
   <dgm:bg>
     <a:noFill/>
@@ -28539,7 +28518,7 @@
 </file>
 
 <file path=customXml/itemProps1.xml><?xml version="1.0" encoding="utf-8"?>
-<ds:datastoreItem xmlns:ds="http://schemas.openxmlformats.org/officeDocument/2006/customXml" ds:itemID="{69C278D2-1A6B-4918-88DA-E37E71BB6296}">
+<ds:datastoreItem xmlns:ds="http://schemas.openxmlformats.org/officeDocument/2006/customXml" ds:itemID="{55CB26B2-FAE3-4616-8D14-F8F0635C82EB}">
   <ds:schemaRefs>
     <ds:schemaRef ds:uri="http://schemas.openxmlformats.org/officeDocument/2006/bibliography"/>
   </ds:schemaRefs>

</xml_diff>

<commit_message>
[Docs] Add details internship
</commit_message>
<xml_diff>
--- a/6. Docs/FirstDeadline_vDRAFT.docx
+++ b/6. Docs/FirstDeadline_vDRAFT.docx
@@ -7,7 +7,7 @@
         <w:jc w:val="center"/>
         <w:rPr>
           <w:rFonts w:ascii="Lato" w:hAnsi="Lato"/>
-          <w:sz w:val="60"/>
+          <w:sz w:val="40"/>
           <w:szCs w:val="60"/>
           <w:lang w:val="nl-BE"/>
         </w:rPr>
@@ -21,6 +21,671 @@
         </w:rPr>
         <w:t>Titelblad</w:t>
       </w:r>
+    </w:p>
+    <w:p>
+      <w:pPr>
+        <w:rPr>
+          <w:rFonts w:ascii="Lato" w:hAnsi="Lato"/>
+          <w:sz w:val="40"/>
+          <w:szCs w:val="60"/>
+          <w:lang w:val="nl-BE"/>
+        </w:rPr>
+      </w:pPr>
+      <w:r>
+        <w:rPr>
+          <w:rFonts w:ascii="Lato" w:hAnsi="Lato"/>
+          <w:sz w:val="40"/>
+          <w:szCs w:val="60"/>
+          <w:lang w:val="nl-BE"/>
+        </w:rPr>
+        <w:br w:type="page"/>
+      </w:r>
+    </w:p>
+    <w:p>
+      <w:r>
+        <w:rPr>
+          <w:noProof/>
+        </w:rPr>
+        <w:lastRenderedPageBreak/>
+        <mc:AlternateContent>
+          <mc:Choice Requires="wps">
+            <w:drawing>
+              <wp:anchor distT="0" distB="0" distL="114300" distR="114300" simplePos="0" relativeHeight="251694080" behindDoc="0" locked="0" layoutInCell="1" allowOverlap="1" wp14:anchorId="7019153F" wp14:editId="0D50F2FF">
+                <wp:simplePos x="0" y="0"/>
+                <wp:positionH relativeFrom="column">
+                  <wp:posOffset>2167365</wp:posOffset>
+                </wp:positionH>
+                <wp:positionV relativeFrom="paragraph">
+                  <wp:posOffset>-592869</wp:posOffset>
+                </wp:positionV>
+                <wp:extent cx="3656965" cy="818984"/>
+                <wp:effectExtent l="0" t="0" r="0" b="635"/>
+                <wp:wrapNone/>
+                <wp:docPr id="3" name="Text Box 3"/>
+                <wp:cNvGraphicFramePr/>
+                <a:graphic xmlns:a="http://schemas.openxmlformats.org/drawingml/2006/main">
+                  <a:graphicData uri="http://schemas.microsoft.com/office/word/2010/wordprocessingShape">
+                    <wps:wsp>
+                      <wps:cNvSpPr txBox="1"/>
+                      <wps:spPr>
+                        <a:xfrm>
+                          <a:off x="0" y="0"/>
+                          <a:ext cx="3656965" cy="818984"/>
+                        </a:xfrm>
+                        <a:prstGeom prst="rect">
+                          <a:avLst/>
+                        </a:prstGeom>
+                        <a:noFill/>
+                        <a:ln>
+                          <a:noFill/>
+                        </a:ln>
+                        <a:effectLst/>
+                      </wps:spPr>
+                      <wps:style>
+                        <a:lnRef idx="0">
+                          <a:schemeClr val="accent1"/>
+                        </a:lnRef>
+                        <a:fillRef idx="0">
+                          <a:schemeClr val="accent1"/>
+                        </a:fillRef>
+                        <a:effectRef idx="0">
+                          <a:schemeClr val="accent1"/>
+                        </a:effectRef>
+                        <a:fontRef idx="minor">
+                          <a:schemeClr val="dk1"/>
+                        </a:fontRef>
+                      </wps:style>
+                      <wps:txbx>
+                        <w:txbxContent>
+                          <w:p>
+                            <w:pPr>
+                              <w:spacing w:line="240" w:lineRule="auto"/>
+                              <w:jc w:val="right"/>
+                              <w:rPr>
+                                <w:rFonts w:ascii="Corbel" w:hAnsi="Corbel"/>
+                                <w:b/>
+                                <w:sz w:val="44"/>
+                                <w:szCs w:val="44"/>
+                                <w:lang w:val="nl-BE"/>
+                              </w:rPr>
+                            </w:pPr>
+                            <w:r>
+                              <w:rPr>
+                                <w:rFonts w:ascii="Corbel" w:hAnsi="Corbel"/>
+                                <w:b/>
+                                <w:sz w:val="44"/>
+                                <w:szCs w:val="44"/>
+                                <w:lang w:val="nl-BE"/>
+                              </w:rPr>
+                              <w:t>Gegevensblad</w:t>
+                            </w:r>
+                          </w:p>
+                          <w:p>
+                            <w:pPr>
+                              <w:spacing w:line="240" w:lineRule="auto"/>
+                              <w:jc w:val="right"/>
+                              <w:rPr>
+                                <w:rFonts w:ascii="Corbel" w:hAnsi="Corbel"/>
+                                <w:lang w:val="nl-BE"/>
+                              </w:rPr>
+                            </w:pPr>
+                            <w:r>
+                              <w:rPr>
+                                <w:rFonts w:ascii="Corbel" w:hAnsi="Corbel"/>
+                                <w:lang w:val="nl-BE"/>
+                              </w:rPr>
+                              <w:t>Studiegebied Industriële Wetenschappen en Technologie</w:t>
+                            </w:r>
+                          </w:p>
+                        </w:txbxContent>
+                      </wps:txbx>
+                      <wps:bodyPr rot="0" spcFirstLastPara="0" vertOverflow="overflow" horzOverflow="overflow" vert="horz" wrap="square" lIns="91440" tIns="45720" rIns="91440" bIns="45720" numCol="1" spcCol="0" rtlCol="0" fromWordArt="0" anchor="t" anchorCtr="0" forceAA="0" compatLnSpc="1">
+                        <a:prstTxWarp prst="textNoShape">
+                          <a:avLst/>
+                        </a:prstTxWarp>
+                        <a:noAutofit/>
+                      </wps:bodyPr>
+                    </wps:wsp>
+                  </a:graphicData>
+                </a:graphic>
+                <wp14:sizeRelH relativeFrom="margin">
+                  <wp14:pctWidth>0</wp14:pctWidth>
+                </wp14:sizeRelH>
+                <wp14:sizeRelV relativeFrom="margin">
+                  <wp14:pctHeight>0</wp14:pctHeight>
+                </wp14:sizeRelV>
+              </wp:anchor>
+            </w:drawing>
+          </mc:Choice>
+          <mc:Fallback>
+            <w:pict>
+              <v:shapetype w14:anchorId="7019153F" id="_x0000_t202" coordsize="21600,21600" o:spt="202" path="m,l,21600r21600,l21600,xe">
+                <v:stroke joinstyle="miter"/>
+                <v:path gradientshapeok="t" o:connecttype="rect"/>
+              </v:shapetype>
+              <v:shape id="Text Box 3" o:spid="_x0000_s1026" type="#_x0000_t202" style="position:absolute;margin-left:170.65pt;margin-top:-46.7pt;width:287.95pt;height:64.5pt;z-index:251694080;visibility:visible;mso-wrap-style:square;mso-width-percent:0;mso-height-percent:0;mso-wrap-distance-left:9pt;mso-wrap-distance-top:0;mso-wrap-distance-right:9pt;mso-wrap-distance-bottom:0;mso-position-horizontal:absolute;mso-position-horizontal-relative:text;mso-position-vertical:absolute;mso-position-vertical-relative:text;mso-width-percent:0;mso-height-percent:0;mso-width-relative:margin;mso-height-relative:margin;v-text-anchor:top" o:gfxdata="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" filled="f" stroked="f">
+                <v:textbox>
+                  <w:txbxContent>
+                    <w:p>
+                      <w:pPr>
+                        <w:spacing w:line="240" w:lineRule="auto"/>
+                        <w:jc w:val="right"/>
+                        <w:rPr>
+                          <w:rFonts w:ascii="Corbel" w:hAnsi="Corbel"/>
+                          <w:b/>
+                          <w:sz w:val="44"/>
+                          <w:szCs w:val="44"/>
+                          <w:lang w:val="nl-BE"/>
+                        </w:rPr>
+                      </w:pPr>
+                      <w:r>
+                        <w:rPr>
+                          <w:rFonts w:ascii="Corbel" w:hAnsi="Corbel"/>
+                          <w:b/>
+                          <w:sz w:val="44"/>
+                          <w:szCs w:val="44"/>
+                          <w:lang w:val="nl-BE"/>
+                        </w:rPr>
+                        <w:t>Gegevensblad</w:t>
+                      </w:r>
+                    </w:p>
+                    <w:p>
+                      <w:pPr>
+                        <w:spacing w:line="240" w:lineRule="auto"/>
+                        <w:jc w:val="right"/>
+                        <w:rPr>
+                          <w:rFonts w:ascii="Corbel" w:hAnsi="Corbel"/>
+                          <w:lang w:val="nl-BE"/>
+                        </w:rPr>
+                      </w:pPr>
+                      <w:r>
+                        <w:rPr>
+                          <w:rFonts w:ascii="Corbel" w:hAnsi="Corbel"/>
+                          <w:lang w:val="nl-BE"/>
+                        </w:rPr>
+                        <w:t>Studiegebied Industriële Wetenschappen en Technologie</w:t>
+                      </w:r>
+                    </w:p>
+                  </w:txbxContent>
+                </v:textbox>
+              </v:shape>
+            </w:pict>
+          </mc:Fallback>
+        </mc:AlternateContent>
+      </w:r>
+      <w:r>
+        <w:rPr>
+          <w:noProof/>
+        </w:rPr>
+        <w:drawing>
+          <wp:anchor distT="0" distB="0" distL="114300" distR="114300" simplePos="0" relativeHeight="251693056" behindDoc="1" locked="1" layoutInCell="1" allowOverlap="1" wp14:anchorId="7586E3B2" wp14:editId="52DA134E">
+            <wp:simplePos x="0" y="0"/>
+            <wp:positionH relativeFrom="page">
+              <wp:posOffset>895985</wp:posOffset>
+            </wp:positionH>
+            <wp:positionV relativeFrom="page">
+              <wp:posOffset>596900</wp:posOffset>
+            </wp:positionV>
+            <wp:extent cx="1800860" cy="493395"/>
+            <wp:effectExtent l="0" t="0" r="8890" b="1905"/>
+            <wp:wrapNone/>
+            <wp:docPr id="12" name="Picture 2"/>
+            <wp:cNvGraphicFramePr>
+              <a:graphicFrameLocks xmlns:a="http://schemas.openxmlformats.org/drawingml/2006/main" noChangeAspect="1"/>
+            </wp:cNvGraphicFramePr>
+            <a:graphic xmlns:a="http://schemas.openxmlformats.org/drawingml/2006/main">
+              <a:graphicData uri="http://schemas.openxmlformats.org/drawingml/2006/picture">
+                <pic:pic xmlns:pic="http://schemas.openxmlformats.org/drawingml/2006/picture">
+                  <pic:nvPicPr>
+                    <pic:cNvPr id="0" name="Picture 2"/>
+                    <pic:cNvPicPr>
+                      <a:picLocks noChangeAspect="1" noChangeArrowheads="1"/>
+                    </pic:cNvPicPr>
+                  </pic:nvPicPr>
+                  <pic:blipFill>
+                    <a:blip r:embed="rId8" cstate="print">
+                      <a:extLst>
+                        <a:ext uri="{28A0092B-C50C-407E-A947-70E740481C1C}">
+                          <a14:useLocalDpi xmlns:a14="http://schemas.microsoft.com/office/drawing/2010/main" val="0"/>
+                        </a:ext>
+                      </a:extLst>
+                    </a:blip>
+                    <a:stretch>
+                      <a:fillRect/>
+                    </a:stretch>
+                  </pic:blipFill>
+                  <pic:spPr bwMode="auto">
+                    <a:xfrm>
+                      <a:off x="0" y="0"/>
+                      <a:ext cx="1800860" cy="493395"/>
+                    </a:xfrm>
+                    <a:prstGeom prst="rect">
+                      <a:avLst/>
+                    </a:prstGeom>
+                    <a:noFill/>
+                    <a:ln>
+                      <a:noFill/>
+                    </a:ln>
+                  </pic:spPr>
+                </pic:pic>
+              </a:graphicData>
+            </a:graphic>
+            <wp14:sizeRelH relativeFrom="margin">
+              <wp14:pctWidth>0</wp14:pctWidth>
+            </wp14:sizeRelH>
+          </wp:anchor>
+        </w:drawing>
+      </w:r>
+    </w:p>
+    <w:p/>
+    <w:p/>
+    <w:p/>
+    <w:tbl>
+      <w:tblPr>
+        <w:tblStyle w:val="TableGrid"/>
+        <w:tblW w:w="0" w:type="auto"/>
+        <w:tblBorders>
+          <w:top w:val="none" w:sz="0" w:space="0" w:color="auto"/>
+          <w:left w:val="none" w:sz="0" w:space="0" w:color="auto"/>
+          <w:bottom w:val="none" w:sz="0" w:space="0" w:color="auto"/>
+          <w:right w:val="none" w:sz="0" w:space="0" w:color="auto"/>
+          <w:insideH w:val="none" w:sz="0" w:space="0" w:color="auto"/>
+          <w:insideV w:val="none" w:sz="0" w:space="0" w:color="auto"/>
+        </w:tblBorders>
+        <w:tblCellMar>
+          <w:top w:w="170" w:type="dxa"/>
+          <w:left w:w="170" w:type="dxa"/>
+          <w:bottom w:w="170" w:type="dxa"/>
+          <w:right w:w="170" w:type="dxa"/>
+        </w:tblCellMar>
+        <w:tblLook w:val="04A0" w:firstRow="1" w:lastRow="0" w:firstColumn="1" w:lastColumn="0" w:noHBand="0" w:noVBand="1"/>
+      </w:tblPr>
+      <w:tblGrid>
+        <w:gridCol w:w="8901"/>
+      </w:tblGrid>
+      <w:tr>
+        <w:trPr>
+          <w:trHeight w:val="11340"/>
+        </w:trPr>
+        <w:tc>
+          <w:tcPr>
+            <w:tcW w:w="8901" w:type="dxa"/>
+          </w:tcPr>
+          <w:p>
+            <w:pPr>
+              <w:rPr>
+                <w:b/>
+                <w:sz w:val="28"/>
+                <w:szCs w:val="28"/>
+                <w:lang w:val="nl-BE"/>
+              </w:rPr>
+            </w:pPr>
+            <w:r>
+              <w:rPr>
+                <w:b/>
+                <w:sz w:val="28"/>
+                <w:szCs w:val="28"/>
+                <w:lang w:val="nl-BE"/>
+              </w:rPr>
+              <w:t>Stagiair</w:t>
+            </w:r>
+          </w:p>
+          <w:p>
+            <w:pPr>
+              <w:rPr>
+                <w:sz w:val="28"/>
+                <w:szCs w:val="28"/>
+                <w:lang w:val="nl-BE"/>
+              </w:rPr>
+            </w:pPr>
+            <w:r>
+              <w:rPr>
+                <w:sz w:val="28"/>
+                <w:szCs w:val="28"/>
+                <w:lang w:val="nl-BE"/>
+              </w:rPr>
+              <w:t>Matthias Maes</w:t>
+            </w:r>
+          </w:p>
+          <w:p>
+            <w:pPr>
+              <w:rPr>
+                <w:sz w:val="28"/>
+                <w:szCs w:val="28"/>
+                <w:lang w:val="nl-BE"/>
+              </w:rPr>
+            </w:pPr>
+          </w:p>
+          <w:p>
+            <w:pPr>
+              <w:rPr>
+                <w:b/>
+                <w:sz w:val="28"/>
+                <w:szCs w:val="28"/>
+                <w:lang w:val="nl-BE"/>
+              </w:rPr>
+            </w:pPr>
+            <w:r>
+              <w:rPr>
+                <w:b/>
+                <w:sz w:val="28"/>
+                <w:szCs w:val="28"/>
+                <w:lang w:val="nl-BE"/>
+              </w:rPr>
+              <w:t>Opleiding</w:t>
+            </w:r>
+          </w:p>
+          <w:p>
+            <w:pPr>
+              <w:rPr>
+                <w:sz w:val="28"/>
+                <w:szCs w:val="28"/>
+                <w:lang w:val="nl-BE"/>
+              </w:rPr>
+            </w:pPr>
+            <w:r>
+              <w:rPr>
+                <w:sz w:val="28"/>
+                <w:szCs w:val="28"/>
+                <w:lang w:val="nl-BE"/>
+              </w:rPr>
+              <w:t>Elektronica – ICT afstudeerrichting ICT</w:t>
+            </w:r>
+          </w:p>
+          <w:p>
+            <w:pPr>
+              <w:rPr>
+                <w:b/>
+                <w:sz w:val="28"/>
+                <w:szCs w:val="28"/>
+                <w:lang w:val="nl-BE"/>
+              </w:rPr>
+            </w:pPr>
+          </w:p>
+          <w:p>
+            <w:pPr>
+              <w:rPr>
+                <w:b/>
+                <w:sz w:val="28"/>
+                <w:szCs w:val="28"/>
+                <w:lang w:val="nl-BE"/>
+              </w:rPr>
+            </w:pPr>
+            <w:r>
+              <w:rPr>
+                <w:b/>
+                <w:sz w:val="28"/>
+                <w:szCs w:val="28"/>
+                <w:lang w:val="nl-BE"/>
+              </w:rPr>
+              <w:t>Academiejaar</w:t>
+            </w:r>
+          </w:p>
+          <w:p>
+            <w:pPr>
+              <w:rPr>
+                <w:sz w:val="28"/>
+                <w:szCs w:val="28"/>
+                <w:lang w:val="nl-BE"/>
+              </w:rPr>
+            </w:pPr>
+            <w:r>
+              <w:rPr>
+                <w:sz w:val="28"/>
+                <w:szCs w:val="28"/>
+                <w:lang w:val="nl-BE"/>
+              </w:rPr>
+              <w:t>2016/2017</w:t>
+            </w:r>
+          </w:p>
+          <w:p>
+            <w:pPr>
+              <w:rPr>
+                <w:b/>
+                <w:sz w:val="28"/>
+                <w:szCs w:val="28"/>
+                <w:lang w:val="nl-BE"/>
+              </w:rPr>
+            </w:pPr>
+          </w:p>
+          <w:p>
+            <w:pPr>
+              <w:rPr>
+                <w:b/>
+                <w:sz w:val="28"/>
+                <w:szCs w:val="28"/>
+                <w:lang w:val="nl-BE"/>
+              </w:rPr>
+            </w:pPr>
+            <w:r>
+              <w:rPr>
+                <w:b/>
+                <w:sz w:val="28"/>
+                <w:szCs w:val="28"/>
+                <w:lang w:val="nl-BE"/>
+              </w:rPr>
+              <w:t>Stageperiode</w:t>
+            </w:r>
+          </w:p>
+          <w:p>
+            <w:pPr>
+              <w:rPr>
+                <w:sz w:val="28"/>
+                <w:szCs w:val="28"/>
+                <w:lang w:val="nl-BE"/>
+              </w:rPr>
+            </w:pPr>
+            <w:r>
+              <w:rPr>
+                <w:sz w:val="28"/>
+                <w:szCs w:val="28"/>
+                <w:lang w:val="nl-BE"/>
+              </w:rPr>
+              <w:t xml:space="preserve">06/02/2017 - 12/05/2017 </w:t>
+            </w:r>
+          </w:p>
+          <w:p>
+            <w:pPr>
+              <w:rPr>
+                <w:b/>
+                <w:sz w:val="28"/>
+                <w:szCs w:val="28"/>
+                <w:lang w:val="nl-BE"/>
+              </w:rPr>
+            </w:pPr>
+          </w:p>
+          <w:p>
+            <w:pPr>
+              <w:rPr>
+                <w:b/>
+                <w:sz w:val="28"/>
+                <w:szCs w:val="28"/>
+                <w:lang w:val="nl-BE"/>
+              </w:rPr>
+            </w:pPr>
+            <w:r>
+              <w:rPr>
+                <w:b/>
+                <w:sz w:val="28"/>
+                <w:szCs w:val="28"/>
+                <w:lang w:val="nl-BE"/>
+              </w:rPr>
+              <w:t>Stagebegeleider</w:t>
+            </w:r>
+          </w:p>
+          <w:p>
+            <w:pPr>
+              <w:rPr>
+                <w:sz w:val="28"/>
+                <w:szCs w:val="28"/>
+                <w:lang w:val="nl-BE"/>
+              </w:rPr>
+            </w:pPr>
+            <w:r>
+              <w:rPr>
+                <w:sz w:val="28"/>
+                <w:szCs w:val="28"/>
+                <w:lang w:val="nl-BE"/>
+              </w:rPr>
+              <w:t>Roel Van Steenberghe</w:t>
+            </w:r>
+          </w:p>
+          <w:p>
+            <w:pPr>
+              <w:rPr>
+                <w:b/>
+                <w:sz w:val="28"/>
+                <w:szCs w:val="28"/>
+                <w:lang w:val="nl-BE"/>
+              </w:rPr>
+            </w:pPr>
+          </w:p>
+          <w:p>
+            <w:pPr>
+              <w:rPr>
+                <w:b/>
+                <w:sz w:val="28"/>
+                <w:szCs w:val="28"/>
+                <w:lang w:val="nl-BE"/>
+              </w:rPr>
+            </w:pPr>
+            <w:r>
+              <w:rPr>
+                <w:b/>
+                <w:sz w:val="28"/>
+                <w:szCs w:val="28"/>
+                <w:lang w:val="nl-BE"/>
+              </w:rPr>
+              <w:t>Stageplaats</w:t>
+            </w:r>
+          </w:p>
+          <w:p>
+            <w:pPr>
+              <w:rPr>
+                <w:sz w:val="28"/>
+                <w:szCs w:val="28"/>
+                <w:lang w:val="nl-BE"/>
+              </w:rPr>
+            </w:pPr>
+            <w:r>
+              <w:rPr>
+                <w:sz w:val="28"/>
+                <w:szCs w:val="28"/>
+                <w:lang w:val="nl-BE"/>
+              </w:rPr>
+              <w:t>EY</w:t>
+            </w:r>
+          </w:p>
+          <w:p>
+            <w:pPr>
+              <w:rPr>
+                <w:sz w:val="28"/>
+                <w:szCs w:val="28"/>
+                <w:lang w:val="nl-BE"/>
+              </w:rPr>
+            </w:pPr>
+            <w:r>
+              <w:rPr>
+                <w:sz w:val="28"/>
+                <w:szCs w:val="28"/>
+                <w:lang w:val="nl-BE"/>
+              </w:rPr>
+              <w:t xml:space="preserve">De Kleetlaan 2 bus </w:t>
+            </w:r>
+          </w:p>
+          <w:p>
+            <w:pPr>
+              <w:rPr>
+                <w:sz w:val="28"/>
+                <w:szCs w:val="28"/>
+                <w:lang w:val="nl-BE"/>
+              </w:rPr>
+            </w:pPr>
+            <w:r>
+              <w:rPr>
+                <w:sz w:val="28"/>
+                <w:szCs w:val="28"/>
+                <w:lang w:val="nl-BE"/>
+              </w:rPr>
+              <w:t>1831 Diegem</w:t>
+            </w:r>
+          </w:p>
+          <w:p>
+            <w:pPr>
+              <w:rPr>
+                <w:sz w:val="28"/>
+                <w:szCs w:val="28"/>
+              </w:rPr>
+            </w:pPr>
+            <w:r>
+              <w:rPr>
+                <w:sz w:val="28"/>
+                <w:szCs w:val="28"/>
+              </w:rPr>
+              <w:t>België</w:t>
+            </w:r>
+          </w:p>
+          <w:p>
+            <w:pPr>
+              <w:rPr>
+                <w:b/>
+                <w:sz w:val="28"/>
+                <w:szCs w:val="28"/>
+              </w:rPr>
+            </w:pPr>
+          </w:p>
+          <w:p>
+            <w:pPr>
+              <w:rPr>
+                <w:b/>
+                <w:sz w:val="28"/>
+                <w:szCs w:val="28"/>
+              </w:rPr>
+            </w:pPr>
+            <w:r>
+              <w:rPr>
+                <w:b/>
+                <w:sz w:val="28"/>
+                <w:szCs w:val="28"/>
+              </w:rPr>
+              <w:t>Mentor(en)</w:t>
+            </w:r>
+          </w:p>
+          <w:p>
+            <w:pPr>
+              <w:rPr>
+                <w:sz w:val="28"/>
+                <w:szCs w:val="28"/>
+              </w:rPr>
+            </w:pPr>
+            <w:r>
+              <w:rPr>
+                <w:sz w:val="28"/>
+                <w:szCs w:val="28"/>
+              </w:rPr>
+              <w:t>Arvid  Vermote, Eric Lembregts</w:t>
+            </w:r>
+          </w:p>
+        </w:tc>
+      </w:tr>
+    </w:tbl>
+    <w:p>
+      <w:pPr>
+        <w:tabs>
+          <w:tab w:val="left" w:pos="454"/>
+          <w:tab w:val="left" w:pos="4139"/>
+          <w:tab w:val="left" w:pos="6804"/>
+        </w:tabs>
+        <w:spacing w:line="240" w:lineRule="auto"/>
+      </w:pPr>
+    </w:p>
+    <w:p>
+      <w:pPr>
+        <w:jc w:val="center"/>
+        <w:rPr>
+          <w:sz w:val="280"/>
+        </w:rPr>
+      </w:pPr>
       <w:r>
         <w:rPr>
           <w:rFonts w:ascii="Lato" w:hAnsi="Lato"/>
@@ -30,48 +695,17 @@
         </w:rPr>
         <w:br w:type="page"/>
       </w:r>
-      <w:r>
-        <w:rPr>
-          <w:rFonts w:ascii="Lato" w:hAnsi="Lato"/>
-          <w:sz w:val="40"/>
-          <w:szCs w:val="60"/>
-          <w:lang w:val="nl-BE"/>
-        </w:rPr>
-        <w:lastRenderedPageBreak/>
-        <w:t>Tussenblad met gegevens over de stage</w:t>
-      </w:r>
-    </w:p>
-    <w:p>
-      <w:pPr>
-        <w:jc w:val="center"/>
-        <w:rPr>
-          <w:lang w:val="nl-BE"/>
-        </w:rPr>
-      </w:pPr>
-      <w:r>
-        <w:rPr>
-          <w:lang w:val="nl-BE"/>
-        </w:rPr>
-        <w:br w:type="page"/>
-      </w:r>
-    </w:p>
-    <w:p>
-      <w:pPr>
-        <w:pStyle w:val="Heading1"/>
-        <w:numPr>
-          <w:ilvl w:val="0"/>
-          <w:numId w:val="0"/>
-        </w:numPr>
-        <w:rPr>
-          <w:sz w:val="280"/>
-        </w:rPr>
-      </w:pPr>
       <w:bookmarkStart w:id="0" w:name="_Toc478391739"/>
-      <w:r>
+      <w:bookmarkStart w:id="1" w:name="_GoBack"/>
+      <w:r>
+        <w:rPr>
+          <w:sz w:val="48"/>
+        </w:rPr>
         <w:lastRenderedPageBreak/>
         <w:t>Summary</w:t>
       </w:r>
       <w:bookmarkEnd w:id="0"/>
+      <w:bookmarkEnd w:id="1"/>
     </w:p>
     <w:p>
       <w:pPr>
@@ -109,12 +743,12 @@
         </w:numPr>
         <w:ind w:left="432" w:hanging="432"/>
       </w:pPr>
-      <w:bookmarkStart w:id="1" w:name="_Toc478391740"/>
+      <w:bookmarkStart w:id="2" w:name="_Toc478391740"/>
       <w:r>
         <w:lastRenderedPageBreak/>
         <w:t>Foreword</w:t>
       </w:r>
-      <w:bookmarkEnd w:id="1"/>
+      <w:bookmarkEnd w:id="2"/>
     </w:p>
     <w:p>
       <w:r>
@@ -253,7 +887,7 @@
           <w:sz w:val="28"/>
         </w:rPr>
         <w:sectPr>
-          <w:footerReference w:type="default" r:id="rId8"/>
+          <w:footerReference w:type="default" r:id="rId9"/>
           <w:pgSz w:w="11906" w:h="16838"/>
           <w:pgMar w:top="1134" w:right="1134" w:bottom="1134" w:left="1871" w:header="709" w:footer="709" w:gutter="0"/>
           <w:cols w:space="708"/>
@@ -451,12 +1085,12 @@
       <w:r>
         <w:br w:type="page"/>
       </w:r>
-      <w:bookmarkStart w:id="2" w:name="_Toc478391741"/>
+      <w:bookmarkStart w:id="3" w:name="_Toc478391741"/>
       <w:r>
         <w:lastRenderedPageBreak/>
         <w:t>Table of contents</w:t>
       </w:r>
-      <w:bookmarkEnd w:id="2"/>
+      <w:bookmarkEnd w:id="3"/>
     </w:p>
     <w:sdt>
       <w:sdtPr>
@@ -4388,7 +5022,7 @@
           <w:szCs w:val="28"/>
         </w:rPr>
       </w:pPr>
-      <w:bookmarkStart w:id="3" w:name="_Toc478391742"/>
+      <w:bookmarkStart w:id="4" w:name="_Toc478391742"/>
       <w:r>
         <w:br w:type="page"/>
       </w:r>
@@ -4406,7 +5040,7 @@
         <w:lastRenderedPageBreak/>
         <w:t>Glossary</w:t>
       </w:r>
-      <w:bookmarkEnd w:id="3"/>
+      <w:bookmarkEnd w:id="4"/>
     </w:p>
     <w:p/>
     <w:p>
@@ -4492,7 +5126,7 @@
       <w:pPr>
         <w:pStyle w:val="Heading1"/>
       </w:pPr>
-      <w:bookmarkStart w:id="4" w:name="_Toc478391743"/>
+      <w:bookmarkStart w:id="5" w:name="_Toc478391743"/>
       <w:r>
         <w:rPr>
           <w:noProof/>
@@ -4584,6 +5218,7 @@
                                 <w:id w:val="428780900"/>
                                 <w:citation/>
                               </w:sdtPr>
+                              <w:sdtEndPr/>
                               <w:sdtContent>
                                 <w:r>
                                   <w:fldChar w:fldCharType="begin"/>
@@ -4626,11 +5261,7 @@
           </mc:Choice>
           <mc:Fallback>
             <w:pict>
-              <v:shapetype w14:anchorId="40C231BF" id="_x0000_t202" coordsize="21600,21600" o:spt="202" path="m,l,21600r21600,l21600,xe">
-                <v:stroke joinstyle="miter"/>
-                <v:path gradientshapeok="t" o:connecttype="rect"/>
-              </v:shapetype>
-              <v:shape id="Text Box 1" o:spid="_x0000_s1026" type="#_x0000_t202" style="position:absolute;left:0;text-align:left;margin-left:320.25pt;margin-top:94.35pt;width:123.8pt;height:.05pt;z-index:251675648;visibility:visible;mso-wrap-style:square;mso-wrap-distance-left:9pt;mso-wrap-distance-top:0;mso-wrap-distance-right:9pt;mso-wrap-distance-bottom:0;mso-position-horizontal:absolute;mso-position-horizontal-relative:text;mso-position-vertical:absolute;mso-position-vertical-relative:text;v-text-anchor:top" o:gfxdata="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" stroked="f">
+              <v:shape w14:anchorId="40C231BF" id="Text Box 1" o:spid="_x0000_s1027" type="#_x0000_t202" style="position:absolute;left:0;text-align:left;margin-left:320.25pt;margin-top:94.35pt;width:123.8pt;height:.05pt;z-index:251675648;visibility:visible;mso-wrap-style:square;mso-wrap-distance-left:9pt;mso-wrap-distance-top:0;mso-wrap-distance-right:9pt;mso-wrap-distance-bottom:0;mso-position-horizontal:absolute;mso-position-horizontal-relative:text;mso-position-vertical:absolute;mso-position-vertical-relative:text;v-text-anchor:top" o:gfxdata="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" stroked="f">
                 <v:textbox style="mso-fit-shape-to-text:t" inset="0,0,0,0">
                   <w:txbxContent>
                     <w:p>
@@ -4681,6 +5312,7 @@
                           <w:id w:val="428780900"/>
                           <w:citation/>
                         </w:sdtPr>
+                        <w:sdtEndPr/>
                         <w:sdtContent>
                           <w:r>
                             <w:fldChar w:fldCharType="begin"/>
@@ -4745,7 +5377,7 @@
                     </pic:cNvPicPr>
                   </pic:nvPicPr>
                   <pic:blipFill rotWithShape="1">
-                    <a:blip r:embed="rId9">
+                    <a:blip r:embed="rId10">
                       <a:extLst>
                         <a:ext uri="{28A0092B-C50C-407E-A947-70E740481C1C}">
                           <a14:useLocalDpi xmlns:a14="http://schemas.microsoft.com/office/drawing/2010/main" val="0"/>
@@ -4777,7 +5409,7 @@
       <w:r>
         <w:t>Presentation of the company</w:t>
       </w:r>
-      <w:bookmarkEnd w:id="4"/>
+      <w:bookmarkEnd w:id="5"/>
     </w:p>
     <w:p>
       <w:r>
@@ -4803,6 +5435,7 @@
           <w:id w:val="-433899334"/>
           <w:citation/>
         </w:sdtPr>
+        <w:sdtEndPr/>
         <w:sdtContent>
           <w:r>
             <w:fldChar w:fldCharType="begin"/>
@@ -4829,11 +5462,11 @@
       <w:pPr>
         <w:pStyle w:val="Heading2"/>
       </w:pPr>
-      <w:bookmarkStart w:id="5" w:name="_Toc478391744"/>
+      <w:bookmarkStart w:id="6" w:name="_Toc478391744"/>
       <w:r>
         <w:t>History</w:t>
       </w:r>
-      <w:bookmarkEnd w:id="5"/>
+      <w:bookmarkEnd w:id="6"/>
     </w:p>
     <w:p>
       <w:r>
@@ -4844,6 +5477,7 @@
           <w:id w:val="-669248497"/>
           <w:citation/>
         </w:sdtPr>
+        <w:sdtEndPr/>
         <w:sdtContent>
           <w:r>
             <w:fldChar w:fldCharType="begin"/>
@@ -4968,6 +5602,7 @@
                                 <w:id w:val="1610164554"/>
                                 <w:citation/>
                               </w:sdtPr>
+                              <w:sdtEndPr/>
                               <w:sdtContent>
                                 <w:r>
                                   <w:fldChar w:fldCharType="begin"/>
@@ -5010,7 +5645,7 @@
           </mc:Choice>
           <mc:Fallback>
             <w:pict>
-              <v:shape w14:anchorId="016B742A" id="Text Box 17" o:spid="_x0000_s1027" type="#_x0000_t202" style="position:absolute;margin-left:263.75pt;margin-top:51.85pt;width:1in;height:.05pt;z-index:251679744;visibility:visible;mso-wrap-style:square;mso-wrap-distance-left:9pt;mso-wrap-distance-top:0;mso-wrap-distance-right:9pt;mso-wrap-distance-bottom:0;mso-position-horizontal:absolute;mso-position-horizontal-relative:text;mso-position-vertical:absolute;mso-position-vertical-relative:text;v-text-anchor:top" o:gfxdata="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" stroked="f">
+              <v:shape w14:anchorId="016B742A" id="Text Box 17" o:spid="_x0000_s1028" type="#_x0000_t202" style="position:absolute;margin-left:263.75pt;margin-top:51.85pt;width:1in;height:.05pt;z-index:251679744;visibility:visible;mso-wrap-style:square;mso-wrap-distance-left:9pt;mso-wrap-distance-top:0;mso-wrap-distance-right:9pt;mso-wrap-distance-bottom:0;mso-position-horizontal:absolute;mso-position-horizontal-relative:text;mso-position-vertical:absolute;mso-position-vertical-relative:text;v-text-anchor:top" o:gfxdata="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" stroked="f">
                 <v:textbox style="mso-fit-shape-to-text:t" inset="0,0,0,0">
                   <w:txbxContent>
                     <w:p>
@@ -5055,6 +5690,7 @@
                           <w:id w:val="1610164554"/>
                           <w:citation/>
                         </w:sdtPr>
+                        <w:sdtEndPr/>
                         <w:sdtContent>
                           <w:r>
                             <w:fldChar w:fldCharType="begin"/>
@@ -5119,7 +5755,7 @@
                     </pic:cNvPicPr>
                   </pic:nvPicPr>
                   <pic:blipFill rotWithShape="1">
-                    <a:blip r:embed="rId10">
+                    <a:blip r:embed="rId11">
                       <a:extLst>
                         <a:ext uri="{28A0092B-C50C-407E-A947-70E740481C1C}">
                           <a14:useLocalDpi xmlns:a14="http://schemas.microsoft.com/office/drawing/2010/main" val="0"/>
@@ -5237,6 +5873,7 @@
                                 <w:id w:val="1667367382"/>
                                 <w:citation/>
                               </w:sdtPr>
+                              <w:sdtEndPr/>
                               <w:sdtContent>
                                 <w:r>
                                   <w:fldChar w:fldCharType="begin"/>
@@ -5279,7 +5916,7 @@
           </mc:Choice>
           <mc:Fallback>
             <w:pict>
-              <v:shape w14:anchorId="2FD86D8C" id="Text Box 15" o:spid="_x0000_s1028" type="#_x0000_t202" style="position:absolute;margin-left:82.35pt;margin-top:53.05pt;width:104.9pt;height:.05pt;z-index:251677696;visibility:visible;mso-wrap-style:square;mso-wrap-distance-left:9pt;mso-wrap-distance-top:0;mso-wrap-distance-right:9pt;mso-wrap-distance-bottom:0;mso-position-horizontal:absolute;mso-position-horizontal-relative:text;mso-position-vertical:absolute;mso-position-vertical-relative:text;v-text-anchor:top" o:gfxdata="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" stroked="f">
+              <v:shape w14:anchorId="2FD86D8C" id="Text Box 15" o:spid="_x0000_s1029" type="#_x0000_t202" style="position:absolute;margin-left:82.35pt;margin-top:53.05pt;width:104.9pt;height:.05pt;z-index:251677696;visibility:visible;mso-wrap-style:square;mso-wrap-distance-left:9pt;mso-wrap-distance-top:0;mso-wrap-distance-right:9pt;mso-wrap-distance-bottom:0;mso-position-horizontal:absolute;mso-position-horizontal-relative:text;mso-position-vertical:absolute;mso-position-vertical-relative:text;v-text-anchor:top" o:gfxdata="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" stroked="f">
                 <v:textbox style="mso-fit-shape-to-text:t" inset="0,0,0,0">
                   <w:txbxContent>
                     <w:p>
@@ -5318,6 +5955,7 @@
                           <w:id w:val="1667367382"/>
                           <w:citation/>
                         </w:sdtPr>
+                        <w:sdtEndPr/>
                         <w:sdtContent>
                           <w:r>
                             <w:fldChar w:fldCharType="begin"/>
@@ -5382,7 +6020,7 @@
                     </pic:cNvPicPr>
                   </pic:nvPicPr>
                   <pic:blipFill rotWithShape="1">
-                    <a:blip r:embed="rId11">
+                    <a:blip r:embed="rId12">
                       <a:extLst>
                         <a:ext uri="{28A0092B-C50C-407E-A947-70E740481C1C}">
                           <a14:useLocalDpi xmlns:a14="http://schemas.microsoft.com/office/drawing/2010/main" val="0"/>
@@ -5467,6 +6105,7 @@
           <w:id w:val="-1040668403"/>
           <w:citation/>
         </w:sdtPr>
+        <w:sdtEndPr/>
         <w:sdtContent>
           <w:r>
             <w:fldChar w:fldCharType="begin"/>
@@ -5521,22 +6160,22 @@
       <w:pPr>
         <w:pStyle w:val="Heading2"/>
       </w:pPr>
-      <w:bookmarkStart w:id="6" w:name="_Toc478391745"/>
+      <w:bookmarkStart w:id="7" w:name="_Toc478391745"/>
       <w:r>
         <w:lastRenderedPageBreak/>
         <w:t>Structure</w:t>
       </w:r>
-      <w:bookmarkEnd w:id="6"/>
+      <w:bookmarkEnd w:id="7"/>
     </w:p>
     <w:p>
       <w:pPr>
         <w:pStyle w:val="Heading3"/>
       </w:pPr>
-      <w:bookmarkStart w:id="7" w:name="_Toc478391746"/>
+      <w:bookmarkStart w:id="8" w:name="_Toc478391746"/>
       <w:r>
         <w:t>Geographical</w:t>
       </w:r>
-      <w:bookmarkEnd w:id="7"/>
+      <w:bookmarkEnd w:id="8"/>
     </w:p>
     <w:p>
       <w:r>
@@ -5565,6 +6204,7 @@
           <w:id w:val="1685861692"/>
           <w:citation/>
         </w:sdtPr>
+        <w:sdtEndPr/>
         <w:sdtContent>
           <w:r>
             <w:fldChar w:fldCharType="begin"/>
@@ -5705,6 +6345,7 @@
                                 <w:id w:val="283855706"/>
                                 <w:citation/>
                               </w:sdtPr>
+                              <w:sdtEndPr/>
                               <w:sdtContent>
                                 <w:r>
                                   <w:fldChar w:fldCharType="begin"/>
@@ -5747,7 +6388,7 @@
           </mc:Choice>
           <mc:Fallback>
             <w:pict>
-              <v:shape w14:anchorId="6227BC63" id="Text Box 18" o:spid="_x0000_s1029" type="#_x0000_t202" style="position:absolute;left:0;text-align:left;margin-left:272.05pt;margin-top:106.9pt;width:172.8pt;height:.05pt;z-index:251681792;visibility:visible;mso-wrap-style:square;mso-wrap-distance-left:9pt;mso-wrap-distance-top:0;mso-wrap-distance-right:9pt;mso-wrap-distance-bottom:0;mso-position-horizontal:absolute;mso-position-horizontal-relative:text;mso-position-vertical:absolute;mso-position-vertical-relative:text;v-text-anchor:top" o:gfxdata="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" stroked="f">
+              <v:shape w14:anchorId="6227BC63" id="Text Box 18" o:spid="_x0000_s1030" type="#_x0000_t202" style="position:absolute;left:0;text-align:left;margin-left:272.05pt;margin-top:106.9pt;width:172.8pt;height:.05pt;z-index:251681792;visibility:visible;mso-wrap-style:square;mso-wrap-distance-left:9pt;mso-wrap-distance-top:0;mso-wrap-distance-right:9pt;mso-wrap-distance-bottom:0;mso-position-horizontal:absolute;mso-position-horizontal-relative:text;mso-position-vertical:absolute;mso-position-vertical-relative:text;v-text-anchor:top" o:gfxdata="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" stroked="f">
                 <v:textbox style="mso-fit-shape-to-text:t" inset="0,0,0,0">
                   <w:txbxContent>
                     <w:p>
@@ -5792,6 +6433,7 @@
                           <w:id w:val="283855706"/>
                           <w:citation/>
                         </w:sdtPr>
+                        <w:sdtEndPr/>
                         <w:sdtContent>
                           <w:r>
                             <w:fldChar w:fldCharType="begin"/>
@@ -5856,7 +6498,7 @@
                     </pic:cNvPicPr>
                   </pic:nvPicPr>
                   <pic:blipFill rotWithShape="1">
-                    <a:blip r:embed="rId12" cstate="print">
+                    <a:blip r:embed="rId13" cstate="print">
                       <a:extLst>
                         <a:ext uri="{28A0092B-C50C-407E-A947-70E740481C1C}">
                           <a14:useLocalDpi xmlns:a14="http://schemas.microsoft.com/office/drawing/2010/main" val="0"/>
@@ -6086,11 +6728,11 @@
       <w:pPr>
         <w:pStyle w:val="Heading3"/>
       </w:pPr>
-      <w:bookmarkStart w:id="8" w:name="_Toc478391747"/>
+      <w:bookmarkStart w:id="9" w:name="_Toc478391747"/>
       <w:r>
         <w:t>Organizational</w:t>
       </w:r>
-      <w:bookmarkEnd w:id="8"/>
+      <w:bookmarkEnd w:id="9"/>
     </w:p>
     <w:p>
       <w:pPr>
@@ -6440,14 +7082,14 @@
       <w:pPr>
         <w:pStyle w:val="Heading3"/>
       </w:pPr>
-      <w:bookmarkStart w:id="9" w:name="_Toc478391748"/>
+      <w:bookmarkStart w:id="10" w:name="_Toc478391748"/>
       <w:r>
         <w:t>Client</w:t>
       </w:r>
       <w:r>
         <w:t xml:space="preserve"> sector</w:t>
       </w:r>
-      <w:bookmarkEnd w:id="9"/>
+      <w:bookmarkEnd w:id="10"/>
     </w:p>
     <w:p>
       <w:r>
@@ -6469,11 +7111,11 @@
       <w:pPr>
         <w:pStyle w:val="Heading3"/>
       </w:pPr>
-      <w:bookmarkStart w:id="10" w:name="_Toc478391749"/>
+      <w:bookmarkStart w:id="11" w:name="_Toc478391749"/>
       <w:r>
         <w:t>Summary</w:t>
       </w:r>
-      <w:bookmarkEnd w:id="10"/>
+      <w:bookmarkEnd w:id="11"/>
     </w:p>
     <w:p>
       <w:r>
@@ -6491,7 +7133,7 @@
             <wp:cNvGraphicFramePr/>
             <a:graphic xmlns:a="http://schemas.openxmlformats.org/drawingml/2006/main">
               <a:graphicData uri="http://schemas.openxmlformats.org/drawingml/2006/diagram">
-                <dgm:relIds xmlns:dgm="http://schemas.openxmlformats.org/drawingml/2006/diagram" xmlns:r="http://schemas.openxmlformats.org/officeDocument/2006/relationships" r:dm="rId13" r:lo="rId14" r:qs="rId15" r:cs="rId16"/>
+                <dgm:relIds xmlns:dgm="http://schemas.openxmlformats.org/drawingml/2006/diagram" xmlns:r="http://schemas.openxmlformats.org/officeDocument/2006/relationships" r:dm="rId14" r:lo="rId15" r:qs="rId16" r:cs="rId17"/>
               </a:graphicData>
             </a:graphic>
           </wp:inline>
@@ -6517,12 +7159,12 @@
       <w:pPr>
         <w:pStyle w:val="Heading2"/>
       </w:pPr>
-      <w:bookmarkStart w:id="11" w:name="_Toc478391750"/>
+      <w:bookmarkStart w:id="12" w:name="_Toc478391750"/>
       <w:r>
         <w:lastRenderedPageBreak/>
         <w:t>Big four</w:t>
       </w:r>
-      <w:bookmarkEnd w:id="11"/>
+      <w:bookmarkEnd w:id="12"/>
     </w:p>
     <w:p>
       <w:r>
@@ -6533,6 +7175,7 @@
           <w:id w:val="2115399715"/>
           <w:citation/>
         </w:sdtPr>
+        <w:sdtEndPr/>
         <w:sdtContent>
           <w:r>
             <w:fldChar w:fldCharType="begin"/>
@@ -6576,11 +7219,11 @@
       <w:pPr>
         <w:pStyle w:val="Heading2"/>
       </w:pPr>
-      <w:bookmarkStart w:id="12" w:name="_Toc478391751"/>
+      <w:bookmarkStart w:id="13" w:name="_Toc478391751"/>
       <w:r>
         <w:t>Students</w:t>
       </w:r>
-      <w:bookmarkEnd w:id="12"/>
+      <w:bookmarkEnd w:id="13"/>
     </w:p>
     <w:p>
       <w:r>
@@ -6618,12 +7261,12 @@
       <w:pPr>
         <w:pStyle w:val="Heading1"/>
       </w:pPr>
-      <w:bookmarkStart w:id="13" w:name="_Toc478391752"/>
+      <w:bookmarkStart w:id="14" w:name="_Toc478391752"/>
       <w:r>
         <w:lastRenderedPageBreak/>
         <w:t>Internship and thesis</w:t>
       </w:r>
-      <w:bookmarkEnd w:id="13"/>
+      <w:bookmarkEnd w:id="14"/>
     </w:p>
     <w:p>
       <w:r>
@@ -6657,12 +7300,7 @@
         <w:t>y are very susceptible to cyber</w:t>
       </w:r>
       <w:r>
-        <w:t>attacks</w:t>
-      </w:r>
-      <w:bookmarkStart w:id="14" w:name="_GoBack"/>
-      <w:bookmarkEnd w:id="14"/>
-      <w:r>
-        <w:t>. Attackers can perform a devastating attack (from e</w:t>
+        <w:t>attacks. Attackers can perform a devastating attack (from e</w:t>
       </w:r>
       <w:r>
         <w:t>verywhere) on a web application.</w:t>
@@ -6835,7 +7473,7 @@
           </mc:Choice>
           <mc:Fallback>
             <w:pict>
-              <v:shape w14:anchorId="49F77393" id="Text Box 19" o:spid="_x0000_s1030" type="#_x0000_t202" style="position:absolute;margin-left:5.35pt;margin-top:455.05pt;width:681pt;height:.05pt;z-index:251683840;visibility:visible;mso-wrap-style:square;mso-wrap-distance-left:9pt;mso-wrap-distance-top:0;mso-wrap-distance-right:9pt;mso-wrap-distance-bottom:0;mso-position-horizontal:absolute;mso-position-horizontal-relative:text;mso-position-vertical:absolute;mso-position-vertical-relative:text;v-text-anchor:top" o:gfxdata="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" stroked="f">
+              <v:shape w14:anchorId="49F77393" id="Text Box 19" o:spid="_x0000_s1031" type="#_x0000_t202" style="position:absolute;margin-left:5.35pt;margin-top:455.05pt;width:681pt;height:.05pt;z-index:251683840;visibility:visible;mso-wrap-style:square;mso-wrap-distance-left:9pt;mso-wrap-distance-top:0;mso-wrap-distance-right:9pt;mso-wrap-distance-bottom:0;mso-position-horizontal:absolute;mso-position-horizontal-relative:text;mso-position-vertical:absolute;mso-position-vertical-relative:text;v-text-anchor:top" o:gfxdata="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" stroked="f">
                 <v:textbox style="mso-fit-shape-to-text:t" inset="0,0,0,0">
                   <w:txbxContent>
                     <w:p>
@@ -6908,7 +7546,7 @@
                     </pic:cNvPicPr>
                   </pic:nvPicPr>
                   <pic:blipFill>
-                    <a:blip r:embed="rId18" cstate="print">
+                    <a:blip r:embed="rId19" cstate="print">
                       <a:extLst>
                         <a:ext uri="{28A0092B-C50C-407E-A947-70E740481C1C}">
                           <a14:useLocalDpi xmlns:a14="http://schemas.microsoft.com/office/drawing/2010/main" val="0"/>
@@ -8343,6 +8981,7 @@
           <w:id w:val="-1097016646"/>
           <w:citation/>
         </w:sdtPr>
+        <w:sdtEndPr/>
         <w:sdtContent>
           <w:r>
             <w:fldChar w:fldCharType="begin"/>
@@ -8621,6 +9260,7 @@
                                 <w:id w:val="-100497488"/>
                                 <w:citation/>
                               </w:sdtPr>
+                              <w:sdtEndPr/>
                               <w:sdtContent>
                                 <w:r>
                                   <w:fldChar w:fldCharType="begin"/>
@@ -8663,7 +9303,7 @@
           </mc:Choice>
           <mc:Fallback>
             <w:pict>
-              <v:shape w14:anchorId="034BC65B" id="Text Box 14" o:spid="_x0000_s1031" type="#_x0000_t202" style="position:absolute;left:0;text-align:left;margin-left:310.25pt;margin-top:95.85pt;width:130.45pt;height:.05pt;z-index:251673600;visibility:visible;mso-wrap-style:square;mso-wrap-distance-left:9pt;mso-wrap-distance-top:0;mso-wrap-distance-right:9pt;mso-wrap-distance-bottom:0;mso-position-horizontal:absolute;mso-position-horizontal-relative:text;mso-position-vertical:absolute;mso-position-vertical-relative:text;v-text-anchor:top" o:gfxdata="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" stroked="f">
+              <v:shape w14:anchorId="034BC65B" id="Text Box 14" o:spid="_x0000_s1032" type="#_x0000_t202" style="position:absolute;left:0;text-align:left;margin-left:310.25pt;margin-top:95.85pt;width:130.45pt;height:.05pt;z-index:251673600;visibility:visible;mso-wrap-style:square;mso-wrap-distance-left:9pt;mso-wrap-distance-top:0;mso-wrap-distance-right:9pt;mso-wrap-distance-bottom:0;mso-position-horizontal:absolute;mso-position-horizontal-relative:text;mso-position-vertical:absolute;mso-position-vertical-relative:text;v-text-anchor:top" o:gfxdata="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" stroked="f">
                 <v:textbox style="mso-fit-shape-to-text:t" inset="0,0,0,0">
                   <w:txbxContent>
                     <w:p>
@@ -8681,6 +9321,7 @@
                           <w:id w:val="-100497488"/>
                           <w:citation/>
                         </w:sdtPr>
+                        <w:sdtEndPr/>
                         <w:sdtContent>
                           <w:r>
                             <w:fldChar w:fldCharType="begin"/>
@@ -8793,6 +9434,7 @@
                                 <w:id w:val="-1762519957"/>
                                 <w:citation/>
                               </w:sdtPr>
+                              <w:sdtEndPr/>
                               <w:sdtContent>
                                 <w:r>
                                   <w:fldChar w:fldCharType="begin"/>
@@ -8835,7 +9477,7 @@
           </mc:Choice>
           <mc:Fallback>
             <w:pict>
-              <v:shape w14:anchorId="7C325F62" id="Text Box 22" o:spid="_x0000_s1032" type="#_x0000_t202" style="position:absolute;left:0;text-align:left;margin-left:310.25pt;margin-top:95.85pt;width:130.45pt;height:.05pt;z-index:251685888;visibility:visible;mso-wrap-style:square;mso-wrap-distance-left:9pt;mso-wrap-distance-top:0;mso-wrap-distance-right:9pt;mso-wrap-distance-bottom:0;mso-position-horizontal:absolute;mso-position-horizontal-relative:text;mso-position-vertical:absolute;mso-position-vertical-relative:text;v-text-anchor:top" o:gfxdata="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" stroked="f">
+              <v:shape w14:anchorId="7C325F62" id="Text Box 22" o:spid="_x0000_s1033" type="#_x0000_t202" style="position:absolute;left:0;text-align:left;margin-left:310.25pt;margin-top:95.85pt;width:130.45pt;height:.05pt;z-index:251685888;visibility:visible;mso-wrap-style:square;mso-wrap-distance-left:9pt;mso-wrap-distance-top:0;mso-wrap-distance-right:9pt;mso-wrap-distance-bottom:0;mso-position-horizontal:absolute;mso-position-horizontal-relative:text;mso-position-vertical:absolute;mso-position-vertical-relative:text;v-text-anchor:top" o:gfxdata="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" stroked="f">
                 <v:textbox style="mso-fit-shape-to-text:t" inset="0,0,0,0">
                   <w:txbxContent>
                     <w:p>
@@ -8874,6 +9516,7 @@
                           <w:id w:val="-1762519957"/>
                           <w:citation/>
                         </w:sdtPr>
+                        <w:sdtEndPr/>
                         <w:sdtContent>
                           <w:r>
                             <w:fldChar w:fldCharType="begin"/>
@@ -8938,7 +9581,7 @@
                     </pic:cNvPicPr>
                   </pic:nvPicPr>
                   <pic:blipFill>
-                    <a:blip r:embed="rId19" cstate="print">
+                    <a:blip r:embed="rId20" cstate="print">
                       <a:extLst>
                         <a:ext uri="{28A0092B-C50C-407E-A947-70E740481C1C}">
                           <a14:useLocalDpi xmlns:a14="http://schemas.microsoft.com/office/drawing/2010/main" val="0"/>
@@ -9424,6 +10067,7 @@
           <w:id w:val="-1064022163"/>
           <w:citation/>
         </w:sdtPr>
+        <w:sdtEndPr/>
         <w:sdtContent>
           <w:r>
             <w:rPr>
@@ -9466,6 +10110,7 @@
           <w:id w:val="-1924410438"/>
           <w:citation/>
         </w:sdtPr>
+        <w:sdtEndPr/>
         <w:sdtContent>
           <w:r>
             <w:rPr>
@@ -9515,6 +10160,7 @@
           <w:id w:val="629369179"/>
           <w:citation/>
         </w:sdtPr>
+        <w:sdtEndPr/>
         <w:sdtContent>
           <w:r>
             <w:rPr>
@@ -9564,6 +10210,7 @@
           <w:id w:val="-1613512605"/>
           <w:citation/>
         </w:sdtPr>
+        <w:sdtEndPr/>
         <w:sdtContent>
           <w:r>
             <w:rPr>
@@ -9613,6 +10260,7 @@
           <w:id w:val="-1929339441"/>
           <w:citation/>
         </w:sdtPr>
+        <w:sdtEndPr/>
         <w:sdtContent>
           <w:r>
             <w:rPr>
@@ -9668,6 +10316,7 @@
           <w:id w:val="1521439889"/>
           <w:citation/>
         </w:sdtPr>
+        <w:sdtEndPr/>
         <w:sdtContent>
           <w:r>
             <w:rPr>
@@ -9893,6 +10542,7 @@
           <w:id w:val="-911997635"/>
           <w:citation/>
         </w:sdtPr>
+        <w:sdtEndPr/>
         <w:sdtContent>
           <w:r>
             <w:rPr>
@@ -9941,6 +10591,7 @@
           <w:id w:val="1095449976"/>
           <w:citation/>
         </w:sdtPr>
+        <w:sdtEndPr/>
         <w:sdtContent>
           <w:r>
             <w:rPr>
@@ -10228,6 +10879,7 @@
           <w:id w:val="476420380"/>
           <w:citation/>
         </w:sdtPr>
+        <w:sdtEndPr/>
         <w:sdtContent>
           <w:r>
             <w:rPr>
@@ -10535,6 +11187,7 @@
           <w:id w:val="1784070476"/>
           <w:citation/>
         </w:sdtPr>
+        <w:sdtEndPr/>
         <w:sdtContent>
           <w:r>
             <w:rPr>
@@ -10577,6 +11230,7 @@
           <w:id w:val="-1380320291"/>
           <w:citation/>
         </w:sdtPr>
+        <w:sdtEndPr/>
         <w:sdtContent>
           <w:r>
             <w:rPr>
@@ -11058,6 +11712,7 @@
           <w:id w:val="1382514646"/>
           <w:citation/>
         </w:sdtPr>
+        <w:sdtEndPr/>
         <w:sdtContent>
           <w:r>
             <w:fldChar w:fldCharType="begin"/>
@@ -11085,6 +11740,7 @@
           <w:id w:val="-477692806"/>
           <w:citation/>
         </w:sdtPr>
+        <w:sdtEndPr/>
         <w:sdtContent>
           <w:r>
             <w:fldChar w:fldCharType="begin"/>
@@ -11122,6 +11778,7 @@
           <w:id w:val="-1063871879"/>
           <w:citation/>
         </w:sdtPr>
+        <w:sdtEndPr/>
         <w:sdtContent>
           <w:r>
             <w:fldChar w:fldCharType="begin"/>
@@ -11162,6 +11819,7 @@
           <w:id w:val="206298504"/>
           <w:citation/>
         </w:sdtPr>
+        <w:sdtEndPr/>
         <w:sdtContent>
           <w:r>
             <w:fldChar w:fldCharType="begin"/>
@@ -11359,6 +12017,7 @@
           <w:id w:val="-834841808"/>
           <w:citation/>
         </w:sdtPr>
+        <w:sdtEndPr/>
         <w:sdtContent>
           <w:r>
             <w:fldChar w:fldCharType="begin"/>
@@ -11417,6 +12076,7 @@
           <w:id w:val="-863596138"/>
           <w:citation/>
         </w:sdtPr>
+        <w:sdtEndPr/>
         <w:sdtContent>
           <w:r>
             <w:fldChar w:fldCharType="begin"/>
@@ -11430,7 +12090,6 @@
           <w:r>
             <w:rPr>
               <w:noProof/>
-              <w:lang w:val="nl-BE"/>
             </w:rPr>
             <w:t>[22]</w:t>
           </w:r>
@@ -11444,14 +12103,12 @@
           <w:id w:val="916436548"/>
           <w:citation/>
         </w:sdtPr>
+        <w:sdtEndPr/>
         <w:sdtContent>
           <w:r>
             <w:fldChar w:fldCharType="begin"/>
           </w:r>
           <w:r>
-            <w:rPr>
-              <w:lang w:val="nl-BE"/>
-            </w:rPr>
             <w:instrText xml:space="preserve"> CITATION Deb08 \l 2067 </w:instrText>
           </w:r>
           <w:r>
@@ -11460,16 +12117,8 @@
           <w:r>
             <w:rPr>
               <w:noProof/>
-              <w:lang w:val="nl-BE"/>
             </w:rPr>
-            <w:t xml:space="preserve"> </w:t>
-          </w:r>
-          <w:r>
-            <w:rPr>
-              <w:noProof/>
-              <w:lang w:val="nl-BE"/>
-            </w:rPr>
-            <w:t>[23]</w:t>
+            <w:t xml:space="preserve"> [23]</w:t>
           </w:r>
           <w:r>
             <w:fldChar w:fldCharType="end"/>
@@ -11755,6 +12404,7 @@
           <w:id w:val="-193614772"/>
           <w:citation/>
         </w:sdtPr>
+        <w:sdtEndPr/>
         <w:sdtContent>
           <w:r>
             <w:fldChar w:fldCharType="begin"/>
@@ -11843,6 +12493,7 @@
           <w:id w:val="-483393267"/>
           <w:citation/>
         </w:sdtPr>
+        <w:sdtEndPr/>
         <w:sdtContent>
           <w:r>
             <w:fldChar w:fldCharType="begin"/>
@@ -11914,6 +12565,7 @@
           <w:id w:val="423699633"/>
           <w:citation/>
         </w:sdtPr>
+        <w:sdtEndPr/>
         <w:sdtContent>
           <w:r>
             <w:fldChar w:fldCharType="begin"/>
@@ -11968,6 +12620,7 @@
           <w:id w:val="910975211"/>
           <w:citation/>
         </w:sdtPr>
+        <w:sdtEndPr/>
         <w:sdtContent>
           <w:r>
             <w:fldChar w:fldCharType="begin"/>
@@ -11981,7 +12634,6 @@
           <w:r>
             <w:rPr>
               <w:noProof/>
-              <w:lang w:val="nl-BE"/>
             </w:rPr>
             <w:t>[27]</w:t>
           </w:r>
@@ -11995,14 +12647,12 @@
           <w:id w:val="400184857"/>
           <w:citation/>
         </w:sdtPr>
+        <w:sdtEndPr/>
         <w:sdtContent>
           <w:r>
             <w:fldChar w:fldCharType="begin"/>
           </w:r>
           <w:r>
-            <w:rPr>
-              <w:lang w:val="nl-BE"/>
-            </w:rPr>
             <w:instrText xml:space="preserve"> CITATION Jim09 \l 2067 </w:instrText>
           </w:r>
           <w:r>
@@ -12011,16 +12661,8 @@
           <w:r>
             <w:rPr>
               <w:noProof/>
-              <w:lang w:val="nl-BE"/>
             </w:rPr>
-            <w:t xml:space="preserve"> </w:t>
-          </w:r>
-          <w:r>
-            <w:rPr>
-              <w:noProof/>
-              <w:lang w:val="nl-BE"/>
-            </w:rPr>
-            <w:t>[28]</w:t>
+            <w:t xml:space="preserve"> [28]</w:t>
           </w:r>
           <w:r>
             <w:fldChar w:fldCharType="end"/>
@@ -12182,6 +12824,7 @@
           <w:id w:val="-1835132932"/>
           <w:citation/>
         </w:sdtPr>
+        <w:sdtEndPr/>
         <w:sdtContent>
           <w:r>
             <w:fldChar w:fldCharType="begin"/>
@@ -12212,6 +12855,7 @@
           <w:id w:val="140324823"/>
           <w:citation/>
         </w:sdtPr>
+        <w:sdtEndPr/>
         <w:sdtContent>
           <w:r>
             <w:fldChar w:fldCharType="begin"/>
@@ -12242,6 +12886,7 @@
           <w:id w:val="-2042119718"/>
           <w:citation/>
         </w:sdtPr>
+        <w:sdtEndPr/>
         <w:sdtContent>
           <w:r>
             <w:fldChar w:fldCharType="begin"/>
@@ -12282,6 +12927,7 @@
           <w:id w:val="-304775081"/>
           <w:citation/>
         </w:sdtPr>
+        <w:sdtEndPr/>
         <w:sdtContent>
           <w:r>
             <w:fldChar w:fldCharType="begin"/>
@@ -12315,6 +12961,7 @@
           <w:id w:val="907499713"/>
           <w:citation/>
         </w:sdtPr>
+        <w:sdtEndPr/>
         <w:sdtContent>
           <w:r>
             <w:fldChar w:fldCharType="begin"/>
@@ -12345,6 +12992,7 @@
           <w:id w:val="-855415031"/>
           <w:citation/>
         </w:sdtPr>
+        <w:sdtEndPr/>
         <w:sdtContent>
           <w:r>
             <w:fldChar w:fldCharType="begin"/>
@@ -12497,6 +13145,7 @@
           <w:id w:val="1991982241"/>
           <w:citation/>
         </w:sdtPr>
+        <w:sdtEndPr/>
         <w:sdtContent>
           <w:r>
             <w:fldChar w:fldCharType="begin"/>
@@ -12640,6 +13289,7 @@
           <w:id w:val="-532652843"/>
           <w:citation/>
         </w:sdtPr>
+        <w:sdtEndPr/>
         <w:sdtContent>
           <w:r>
             <w:fldChar w:fldCharType="begin"/>
@@ -12689,6 +13339,7 @@
           <w:id w:val="-1293826590"/>
           <w:citation/>
         </w:sdtPr>
+        <w:sdtEndPr/>
         <w:sdtContent>
           <w:r>
             <w:fldChar w:fldCharType="begin"/>
@@ -12732,6 +13383,7 @@
           <w:id w:val="-1565250119"/>
           <w:citation/>
         </w:sdtPr>
+        <w:sdtEndPr/>
         <w:sdtContent>
           <w:r>
             <w:fldChar w:fldCharType="begin"/>
@@ -12784,6 +13436,7 @@
           <w:id w:val="-1229835410"/>
           <w:citation/>
         </w:sdtPr>
+        <w:sdtEndPr/>
         <w:sdtContent>
           <w:r>
             <w:fldChar w:fldCharType="begin"/>
@@ -12827,6 +13480,7 @@
           <w:id w:val="1656029232"/>
           <w:citation/>
         </w:sdtPr>
+        <w:sdtEndPr/>
         <w:sdtContent>
           <w:r>
             <w:fldChar w:fldCharType="begin"/>
@@ -12934,6 +13588,7 @@
           <w:id w:val="-1021399763"/>
           <w:citation/>
         </w:sdtPr>
+        <w:sdtEndPr/>
         <w:sdtContent>
           <w:r>
             <w:fldChar w:fldCharType="begin"/>
@@ -13024,6 +13679,7 @@
           <w:id w:val="386079725"/>
           <w:citation/>
         </w:sdtPr>
+        <w:sdtEndPr/>
         <w:sdtContent>
           <w:r>
             <w:fldChar w:fldCharType="begin"/>
@@ -13051,6 +13707,7 @@
           <w:id w:val="1327404843"/>
           <w:citation/>
         </w:sdtPr>
+        <w:sdtEndPr/>
         <w:sdtContent>
           <w:r>
             <w:fldChar w:fldCharType="begin"/>
@@ -13134,6 +13791,7 @@
           <w:id w:val="-1946229339"/>
           <w:citation/>
         </w:sdtPr>
+        <w:sdtEndPr/>
         <w:sdtContent>
           <w:r>
             <w:fldChar w:fldCharType="begin"/>
@@ -13177,6 +13835,7 @@
           <w:id w:val="-1537579752"/>
           <w:citation/>
         </w:sdtPr>
+        <w:sdtEndPr/>
         <w:sdtContent>
           <w:r>
             <w:fldChar w:fldCharType="begin"/>
@@ -13227,6 +13886,7 @@
           <w:id w:val="-1844159598"/>
           <w:citation/>
         </w:sdtPr>
+        <w:sdtEndPr/>
         <w:sdtContent>
           <w:r>
             <w:fldChar w:fldCharType="begin"/>
@@ -13383,6 +14043,7 @@
                                 <w:id w:val="-1048367940"/>
                                 <w:citation/>
                               </w:sdtPr>
+                              <w:sdtEndPr/>
                               <w:sdtContent>
                                 <w:r>
                                   <w:fldChar w:fldCharType="begin"/>
@@ -13425,7 +14086,7 @@
           </mc:Choice>
           <mc:Fallback>
             <w:pict>
-              <v:shape w14:anchorId="73BA8493" id="Text Box 25" o:spid="_x0000_s1033" type="#_x0000_t202" style="position:absolute;left:0;text-align:left;margin-left:246.4pt;margin-top:79.1pt;width:190.9pt;height:.05pt;z-index:251691008;visibility:visible;mso-wrap-style:square;mso-wrap-distance-left:9pt;mso-wrap-distance-top:0;mso-wrap-distance-right:9pt;mso-wrap-distance-bottom:0;mso-position-horizontal:absolute;mso-position-horizontal-relative:text;mso-position-vertical:absolute;mso-position-vertical-relative:text;v-text-anchor:top" o:gfxdata="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" stroked="f">
+              <v:shape w14:anchorId="73BA8493" id="Text Box 25" o:spid="_x0000_s1034" type="#_x0000_t202" style="position:absolute;left:0;text-align:left;margin-left:246.4pt;margin-top:79.1pt;width:190.9pt;height:.05pt;z-index:251691008;visibility:visible;mso-wrap-style:square;mso-wrap-distance-left:9pt;mso-wrap-distance-top:0;mso-wrap-distance-right:9pt;mso-wrap-distance-bottom:0;mso-position-horizontal:absolute;mso-position-horizontal-relative:text;mso-position-vertical:absolute;mso-position-vertical-relative:text;v-text-anchor:top" o:gfxdata="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" stroked="f">
                 <v:textbox style="mso-fit-shape-to-text:t" inset="0,0,0,0">
                   <w:txbxContent>
                     <w:p>
@@ -13464,6 +14125,7 @@
                           <w:id w:val="-1048367940"/>
                           <w:citation/>
                         </w:sdtPr>
+                        <w:sdtEndPr/>
                         <w:sdtContent>
                           <w:r>
                             <w:fldChar w:fldCharType="begin"/>
@@ -13528,7 +14190,7 @@
                     </pic:cNvPicPr>
                   </pic:nvPicPr>
                   <pic:blipFill>
-                    <a:blip r:embed="rId20" cstate="print">
+                    <a:blip r:embed="rId21" cstate="print">
                       <a:extLst>
                         <a:ext uri="{28A0092B-C50C-407E-A947-70E740481C1C}">
                           <a14:useLocalDpi xmlns:a14="http://schemas.microsoft.com/office/drawing/2010/main" val="0"/>
@@ -13576,6 +14238,7 @@
           <w:id w:val="-878008536"/>
           <w:citation/>
         </w:sdtPr>
+        <w:sdtEndPr/>
         <w:sdtContent>
           <w:r>
             <w:fldChar w:fldCharType="begin"/>
@@ -13992,6 +14655,7 @@
           <w:id w:val="197437828"/>
           <w:citation/>
         </w:sdtPr>
+        <w:sdtEndPr/>
         <w:sdtContent>
           <w:r>
             <w:rPr>
@@ -14097,6 +14761,7 @@
           <w:id w:val="-1987772302"/>
           <w:citation/>
         </w:sdtPr>
+        <w:sdtEndPr/>
         <w:sdtContent>
           <w:r>
             <w:rPr>
@@ -14219,6 +14884,7 @@
                                 <w:id w:val="891167207"/>
                                 <w:citation/>
                               </w:sdtPr>
+                              <w:sdtEndPr/>
                               <w:sdtContent>
                                 <w:r>
                                   <w:fldChar w:fldCharType="begin"/>
@@ -14261,7 +14927,7 @@
           </mc:Choice>
           <mc:Fallback>
             <w:pict>
-              <v:shape w14:anchorId="18E07334" id="Text Box 23" o:spid="_x0000_s1034" type="#_x0000_t202" style="position:absolute;margin-left:280.85pt;margin-top:242.6pt;width:191.25pt;height:.05pt;z-index:251687936;visibility:visible;mso-wrap-style:square;mso-wrap-distance-left:9pt;mso-wrap-distance-top:0;mso-wrap-distance-right:9pt;mso-wrap-distance-bottom:0;mso-position-horizontal:absolute;mso-position-horizontal-relative:text;mso-position-vertical:absolute;mso-position-vertical-relative:text;v-text-anchor:top" o:gfxdata="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" stroked="f">
+              <v:shape w14:anchorId="18E07334" id="Text Box 23" o:spid="_x0000_s1035" type="#_x0000_t202" style="position:absolute;margin-left:280.85pt;margin-top:242.6pt;width:191.25pt;height:.05pt;z-index:251687936;visibility:visible;mso-wrap-style:square;mso-wrap-distance-left:9pt;mso-wrap-distance-top:0;mso-wrap-distance-right:9pt;mso-wrap-distance-bottom:0;mso-position-horizontal:absolute;mso-position-horizontal-relative:text;mso-position-vertical:absolute;mso-position-vertical-relative:text;v-text-anchor:top" o:gfxdata="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" stroked="f">
                 <v:textbox style="mso-fit-shape-to-text:t" inset="0,0,0,0">
                   <w:txbxContent>
                     <w:p>
@@ -14300,6 +14966,7 @@
                           <w:id w:val="891167207"/>
                           <w:citation/>
                         </w:sdtPr>
+                        <w:sdtEndPr/>
                         <w:sdtContent>
                           <w:r>
                             <w:fldChar w:fldCharType="begin"/>
@@ -14354,7 +15021,7 @@
             <wp:cNvGraphicFramePr/>
             <a:graphic xmlns:a="http://schemas.openxmlformats.org/drawingml/2006/main">
               <a:graphicData uri="http://schemas.openxmlformats.org/drawingml/2006/chart">
-                <c:chart xmlns:c="http://schemas.openxmlformats.org/drawingml/2006/chart" xmlns:r="http://schemas.openxmlformats.org/officeDocument/2006/relationships" r:id="rId21"/>
+                <c:chart xmlns:c="http://schemas.openxmlformats.org/drawingml/2006/chart" xmlns:r="http://schemas.openxmlformats.org/officeDocument/2006/relationships" r:id="rId22"/>
               </a:graphicData>
             </a:graphic>
             <wp14:sizeRelH relativeFrom="page">
@@ -14412,6 +15079,7 @@
           <w:id w:val="1746302847"/>
           <w:citation/>
         </w:sdtPr>
+        <w:sdtEndPr/>
         <w:sdtContent>
           <w:r>
             <w:fldChar w:fldCharType="begin"/>
@@ -14764,6 +15432,7 @@
           <w:id w:val="1452054963"/>
           <w:citation/>
         </w:sdtPr>
+        <w:sdtEndPr/>
         <w:sdtContent>
           <w:r>
             <w:fldChar w:fldCharType="begin"/>
@@ -15660,6 +16329,7 @@
           <w:id w:val="579720331"/>
           <w:citation/>
         </w:sdtPr>
+        <w:sdtEndPr/>
         <w:sdtContent>
           <w:r>
             <w:fldChar w:fldCharType="begin"/>
@@ -15851,6 +16521,7 @@
           <w:docPartUnique/>
         </w:docPartObj>
       </w:sdtPr>
+      <w:sdtEndPr/>
       <w:sdtContent>
         <w:p>
           <w:pPr>
@@ -15871,6 +16542,7 @@
             <w:id w:val="-573587230"/>
             <w:bibliography/>
           </w:sdtPr>
+          <w:sdtEndPr/>
           <w:sdtContent>
             <w:p>
               <w:pPr>
@@ -19196,7 +19868,7 @@
           <w:rPr>
             <w:noProof/>
           </w:rPr>
-          <w:t>12</w:t>
+          <w:t>20</w:t>
         </w:r>
         <w:r>
           <w:rPr>
@@ -21776,7 +22448,7 @@
     <w:lsdException w:name="Normal Indent" w:semiHidden="1" w:unhideWhenUsed="1"/>
     <w:lsdException w:name="footnote text" w:semiHidden="1" w:unhideWhenUsed="1"/>
     <w:lsdException w:name="annotation text" w:semiHidden="1" w:unhideWhenUsed="1"/>
-    <w:lsdException w:name="header" w:semiHidden="1" w:uiPriority="0" w:unhideWhenUsed="1"/>
+    <w:lsdException w:name="header" w:semiHidden="1" w:unhideWhenUsed="1"/>
     <w:lsdException w:name="footer" w:semiHidden="1" w:unhideWhenUsed="1"/>
     <w:lsdException w:name="index heading" w:semiHidden="1" w:unhideWhenUsed="1"/>
     <w:lsdException w:name="caption" w:semiHidden="1" w:uiPriority="35" w:unhideWhenUsed="1" w:qFormat="1"/>
@@ -22605,6 +23277,7 @@
     <w:name w:val="header"/>
     <w:basedOn w:val="Normal"/>
     <w:link w:val="HeaderChar"/>
+    <w:uiPriority w:val="99"/>
     <w:unhideWhenUsed/>
     <w:rsid w:val="00BE0AB4"/>
     <w:pPr>
@@ -25259,30 +25932,30 @@
     </dgm:pt>
   </dgm:ptLst>
   <dgm:cxnLst>
-    <dgm:cxn modelId="{141B6907-4CC1-4D85-8FCD-9228FFD6DFC8}" type="presOf" srcId="{E9E7D03E-E2BC-404E-87C2-11AA5274EC51}" destId="{A7D96EFE-0C1B-4B73-91CE-0AD4FB90557E}" srcOrd="0" destOrd="0" presId="urn:microsoft.com/office/officeart/2005/8/layout/hChevron3"/>
-    <dgm:cxn modelId="{59791D75-29AC-4AA1-99AF-9065E4093EB5}" type="presOf" srcId="{38980974-E383-4325-B5A1-1F496F526478}" destId="{5C4C32F1-E505-4F2A-A04B-DA3ED2A9966D}" srcOrd="0" destOrd="0" presId="urn:microsoft.com/office/officeart/2005/8/layout/hChevron3"/>
+    <dgm:cxn modelId="{921591D8-99BF-4685-B25F-F2DA3D1EFC6F}" type="presOf" srcId="{1F7DA2EC-735D-44EB-8A06-E21E38451F3A}" destId="{E53E52FB-7DDD-438A-ACDF-101B68F7D6C9}" srcOrd="0" destOrd="0" presId="urn:microsoft.com/office/officeart/2005/8/layout/hChevron3"/>
     <dgm:cxn modelId="{5EDC8232-A440-43AE-BC71-80477F7D7C96}" srcId="{1F7DA2EC-735D-44EB-8A06-E21E38451F3A}" destId="{38980974-E383-4325-B5A1-1F496F526478}" srcOrd="2" destOrd="0" parTransId="{9636C6EE-92C5-40E4-A64B-693E0E05F002}" sibTransId="{15550F2C-1780-433D-BDC8-D5DD474005E8}"/>
     <dgm:cxn modelId="{20507025-85A6-4FE3-A64D-11497F7B3309}" srcId="{1F7DA2EC-735D-44EB-8A06-E21E38451F3A}" destId="{E9E7D03E-E2BC-404E-87C2-11AA5274EC51}" srcOrd="1" destOrd="0" parTransId="{9596C04C-B3F6-4B45-A654-9E5A1BF843D3}" sibTransId="{C881233C-1F24-404C-9084-B4A93EB75A8F}"/>
-    <dgm:cxn modelId="{3BF3CD84-F63E-457B-8590-CACB4F1ECB39}" type="presOf" srcId="{D9A22BE4-2044-49CE-B35A-2EC565CF62B0}" destId="{1A5F35FF-0EF4-4425-A166-32A6EEE14D4F}" srcOrd="0" destOrd="0" presId="urn:microsoft.com/office/officeart/2005/8/layout/hChevron3"/>
+    <dgm:cxn modelId="{29D9B581-63D6-4A6C-9411-14423096B585}" type="presOf" srcId="{E9E7D03E-E2BC-404E-87C2-11AA5274EC51}" destId="{A7D96EFE-0C1B-4B73-91CE-0AD4FB90557E}" srcOrd="0" destOrd="0" presId="urn:microsoft.com/office/officeart/2005/8/layout/hChevron3"/>
     <dgm:cxn modelId="{5865099A-4E7D-411B-A916-7E76BE36BB92}" srcId="{1F7DA2EC-735D-44EB-8A06-E21E38451F3A}" destId="{62B2E950-B6CF-4C7A-87C7-90303BB14F2F}" srcOrd="4" destOrd="0" parTransId="{3E5EC520-3A0D-4FD2-9AC3-8381B2721107}" sibTransId="{3F88563C-62D7-4462-9964-97015EAA5137}"/>
     <dgm:cxn modelId="{C07916CC-EC43-40E2-B6E2-29148E1B8ECD}" srcId="{1F7DA2EC-735D-44EB-8A06-E21E38451F3A}" destId="{D9A22BE4-2044-49CE-B35A-2EC565CF62B0}" srcOrd="3" destOrd="0" parTransId="{31030AB4-E72C-4626-BA19-8FD69DDF05E8}" sibTransId="{04469080-2877-47C7-AAC3-1372CF3A9C22}"/>
+    <dgm:cxn modelId="{251CFDBB-A940-490D-9655-E56C5F90FF7F}" type="presOf" srcId="{38980974-E383-4325-B5A1-1F496F526478}" destId="{5C4C32F1-E505-4F2A-A04B-DA3ED2A9966D}" srcOrd="0" destOrd="0" presId="urn:microsoft.com/office/officeart/2005/8/layout/hChevron3"/>
     <dgm:cxn modelId="{D14BF13F-E381-4155-B3C8-8AF16D919E51}" srcId="{1F7DA2EC-735D-44EB-8A06-E21E38451F3A}" destId="{DFE04CFC-72A3-4649-B057-667FC9688692}" srcOrd="5" destOrd="0" parTransId="{883D9DE9-831E-43A4-A9F4-4CBBF5C89689}" sibTransId="{B71045FA-522C-49FD-B997-491664C8AB62}"/>
-    <dgm:cxn modelId="{3A8CAD08-0BCC-48C3-919F-08762F7D693E}" type="presOf" srcId="{DFE04CFC-72A3-4649-B057-667FC9688692}" destId="{91022D5F-A1EE-4240-905D-4B43C710675D}" srcOrd="0" destOrd="0" presId="urn:microsoft.com/office/officeart/2005/8/layout/hChevron3"/>
+    <dgm:cxn modelId="{F1FADE0D-F397-4125-8E94-932A63880F6F}" type="presOf" srcId="{9E448165-2796-4224-99E5-A4C1B9F46254}" destId="{B0FB4AB3-4FB8-48E3-85AF-99F9F28E24C0}" srcOrd="0" destOrd="0" presId="urn:microsoft.com/office/officeart/2005/8/layout/hChevron3"/>
     <dgm:cxn modelId="{84C33946-071F-4B82-A57C-3F3158A29311}" srcId="{1F7DA2EC-735D-44EB-8A06-E21E38451F3A}" destId="{9E448165-2796-4224-99E5-A4C1B9F46254}" srcOrd="0" destOrd="0" parTransId="{9A88CDDC-3887-4D22-BE98-3EA5A0B613E5}" sibTransId="{41370ACE-C814-4F95-8B72-1D08658CE339}"/>
-    <dgm:cxn modelId="{F5699005-03B8-4D1A-8438-21E44B65C0A4}" type="presOf" srcId="{1F7DA2EC-735D-44EB-8A06-E21E38451F3A}" destId="{E53E52FB-7DDD-438A-ACDF-101B68F7D6C9}" srcOrd="0" destOrd="0" presId="urn:microsoft.com/office/officeart/2005/8/layout/hChevron3"/>
-    <dgm:cxn modelId="{25ABCAB0-AB31-45E4-A2A2-1062F70CB0F3}" type="presOf" srcId="{9E448165-2796-4224-99E5-A4C1B9F46254}" destId="{B0FB4AB3-4FB8-48E3-85AF-99F9F28E24C0}" srcOrd="0" destOrd="0" presId="urn:microsoft.com/office/officeart/2005/8/layout/hChevron3"/>
-    <dgm:cxn modelId="{4DC6E841-CE0C-4DC6-A99F-6CC4067FFD77}" type="presOf" srcId="{62B2E950-B6CF-4C7A-87C7-90303BB14F2F}" destId="{C759737F-369B-425A-B783-582C7C83CBB9}" srcOrd="0" destOrd="0" presId="urn:microsoft.com/office/officeart/2005/8/layout/hChevron3"/>
-    <dgm:cxn modelId="{F5BEDADC-B750-4AEE-979B-562A14D59DFF}" type="presParOf" srcId="{E53E52FB-7DDD-438A-ACDF-101B68F7D6C9}" destId="{B0FB4AB3-4FB8-48E3-85AF-99F9F28E24C0}" srcOrd="0" destOrd="0" presId="urn:microsoft.com/office/officeart/2005/8/layout/hChevron3"/>
-    <dgm:cxn modelId="{FF3E6D3E-B10F-42E9-A9B8-6B057A4879E2}" type="presParOf" srcId="{E53E52FB-7DDD-438A-ACDF-101B68F7D6C9}" destId="{9F790F21-19FD-4563-B769-453CC8F2FCE1}" srcOrd="1" destOrd="0" presId="urn:microsoft.com/office/officeart/2005/8/layout/hChevron3"/>
-    <dgm:cxn modelId="{244DCE01-0612-4465-8B60-95E1D916152C}" type="presParOf" srcId="{E53E52FB-7DDD-438A-ACDF-101B68F7D6C9}" destId="{A7D96EFE-0C1B-4B73-91CE-0AD4FB90557E}" srcOrd="2" destOrd="0" presId="urn:microsoft.com/office/officeart/2005/8/layout/hChevron3"/>
-    <dgm:cxn modelId="{DB6E2281-47E7-4F95-8E19-3DCD6AF229D2}" type="presParOf" srcId="{E53E52FB-7DDD-438A-ACDF-101B68F7D6C9}" destId="{D8B65E97-6F39-4618-A7FB-BE0C5083A525}" srcOrd="3" destOrd="0" presId="urn:microsoft.com/office/officeart/2005/8/layout/hChevron3"/>
-    <dgm:cxn modelId="{925BBB8B-66B4-4791-AF11-2126D0A6B80E}" type="presParOf" srcId="{E53E52FB-7DDD-438A-ACDF-101B68F7D6C9}" destId="{5C4C32F1-E505-4F2A-A04B-DA3ED2A9966D}" srcOrd="4" destOrd="0" presId="urn:microsoft.com/office/officeart/2005/8/layout/hChevron3"/>
-    <dgm:cxn modelId="{6AD7ED9C-753F-4913-816C-5056A55608D9}" type="presParOf" srcId="{E53E52FB-7DDD-438A-ACDF-101B68F7D6C9}" destId="{308F63B5-6F5D-488F-A504-C6A76A1CFE28}" srcOrd="5" destOrd="0" presId="urn:microsoft.com/office/officeart/2005/8/layout/hChevron3"/>
-    <dgm:cxn modelId="{0E3F4040-4668-4D27-B2BE-E64F166B04D4}" type="presParOf" srcId="{E53E52FB-7DDD-438A-ACDF-101B68F7D6C9}" destId="{1A5F35FF-0EF4-4425-A166-32A6EEE14D4F}" srcOrd="6" destOrd="0" presId="urn:microsoft.com/office/officeart/2005/8/layout/hChevron3"/>
-    <dgm:cxn modelId="{4CF7D6E6-C30A-482F-B596-0E2CD17201EE}" type="presParOf" srcId="{E53E52FB-7DDD-438A-ACDF-101B68F7D6C9}" destId="{5DE3B70E-D64C-4944-8CFC-07076142C032}" srcOrd="7" destOrd="0" presId="urn:microsoft.com/office/officeart/2005/8/layout/hChevron3"/>
-    <dgm:cxn modelId="{4259FFF8-8076-4E18-941F-FDC9DA4BE43B}" type="presParOf" srcId="{E53E52FB-7DDD-438A-ACDF-101B68F7D6C9}" destId="{C759737F-369B-425A-B783-582C7C83CBB9}" srcOrd="8" destOrd="0" presId="urn:microsoft.com/office/officeart/2005/8/layout/hChevron3"/>
-    <dgm:cxn modelId="{739B91A9-EB72-40E5-8CD4-6325EDA0F1E0}" type="presParOf" srcId="{E53E52FB-7DDD-438A-ACDF-101B68F7D6C9}" destId="{65C32987-178F-4C9D-8379-263AB88C94B0}" srcOrd="9" destOrd="0" presId="urn:microsoft.com/office/officeart/2005/8/layout/hChevron3"/>
-    <dgm:cxn modelId="{0AEAF8DB-6C35-477A-A819-0C653D74D958}" type="presParOf" srcId="{E53E52FB-7DDD-438A-ACDF-101B68F7D6C9}" destId="{91022D5F-A1EE-4240-905D-4B43C710675D}" srcOrd="10" destOrd="0" presId="urn:microsoft.com/office/officeart/2005/8/layout/hChevron3"/>
+    <dgm:cxn modelId="{A8B59E96-FD66-4DE9-A85E-2CF536A9013E}" type="presOf" srcId="{DFE04CFC-72A3-4649-B057-667FC9688692}" destId="{91022D5F-A1EE-4240-905D-4B43C710675D}" srcOrd="0" destOrd="0" presId="urn:microsoft.com/office/officeart/2005/8/layout/hChevron3"/>
+    <dgm:cxn modelId="{06CEF0A6-7264-4303-844E-B3844112E33E}" type="presOf" srcId="{62B2E950-B6CF-4C7A-87C7-90303BB14F2F}" destId="{C759737F-369B-425A-B783-582C7C83CBB9}" srcOrd="0" destOrd="0" presId="urn:microsoft.com/office/officeart/2005/8/layout/hChevron3"/>
+    <dgm:cxn modelId="{549622E0-1332-4A84-B01A-A4D39A5037E4}" type="presOf" srcId="{D9A22BE4-2044-49CE-B35A-2EC565CF62B0}" destId="{1A5F35FF-0EF4-4425-A166-32A6EEE14D4F}" srcOrd="0" destOrd="0" presId="urn:microsoft.com/office/officeart/2005/8/layout/hChevron3"/>
+    <dgm:cxn modelId="{FFB42251-4D4E-4E99-BFE0-A0D10A60E227}" type="presParOf" srcId="{E53E52FB-7DDD-438A-ACDF-101B68F7D6C9}" destId="{B0FB4AB3-4FB8-48E3-85AF-99F9F28E24C0}" srcOrd="0" destOrd="0" presId="urn:microsoft.com/office/officeart/2005/8/layout/hChevron3"/>
+    <dgm:cxn modelId="{C3C48EAB-734C-458F-B70A-1ECD2E444180}" type="presParOf" srcId="{E53E52FB-7DDD-438A-ACDF-101B68F7D6C9}" destId="{9F790F21-19FD-4563-B769-453CC8F2FCE1}" srcOrd="1" destOrd="0" presId="urn:microsoft.com/office/officeart/2005/8/layout/hChevron3"/>
+    <dgm:cxn modelId="{56170CF9-AC44-4FFF-A511-79402DB2EB89}" type="presParOf" srcId="{E53E52FB-7DDD-438A-ACDF-101B68F7D6C9}" destId="{A7D96EFE-0C1B-4B73-91CE-0AD4FB90557E}" srcOrd="2" destOrd="0" presId="urn:microsoft.com/office/officeart/2005/8/layout/hChevron3"/>
+    <dgm:cxn modelId="{1E8AB3EF-3313-46D1-87F0-8FD3B05567B2}" type="presParOf" srcId="{E53E52FB-7DDD-438A-ACDF-101B68F7D6C9}" destId="{D8B65E97-6F39-4618-A7FB-BE0C5083A525}" srcOrd="3" destOrd="0" presId="urn:microsoft.com/office/officeart/2005/8/layout/hChevron3"/>
+    <dgm:cxn modelId="{79A44561-A773-42A4-81B0-12075F69A7C9}" type="presParOf" srcId="{E53E52FB-7DDD-438A-ACDF-101B68F7D6C9}" destId="{5C4C32F1-E505-4F2A-A04B-DA3ED2A9966D}" srcOrd="4" destOrd="0" presId="urn:microsoft.com/office/officeart/2005/8/layout/hChevron3"/>
+    <dgm:cxn modelId="{2B9EF82C-1933-465E-A30D-D9D2C67B122A}" type="presParOf" srcId="{E53E52FB-7DDD-438A-ACDF-101B68F7D6C9}" destId="{308F63B5-6F5D-488F-A504-C6A76A1CFE28}" srcOrd="5" destOrd="0" presId="urn:microsoft.com/office/officeart/2005/8/layout/hChevron3"/>
+    <dgm:cxn modelId="{02A341E4-DA03-4EB7-A6D4-73BF372A2D50}" type="presParOf" srcId="{E53E52FB-7DDD-438A-ACDF-101B68F7D6C9}" destId="{1A5F35FF-0EF4-4425-A166-32A6EEE14D4F}" srcOrd="6" destOrd="0" presId="urn:microsoft.com/office/officeart/2005/8/layout/hChevron3"/>
+    <dgm:cxn modelId="{5FAC7BC7-FCE3-4A78-8E14-0345A091E991}" type="presParOf" srcId="{E53E52FB-7DDD-438A-ACDF-101B68F7D6C9}" destId="{5DE3B70E-D64C-4944-8CFC-07076142C032}" srcOrd="7" destOrd="0" presId="urn:microsoft.com/office/officeart/2005/8/layout/hChevron3"/>
+    <dgm:cxn modelId="{123E3F39-3F3B-42AE-BE94-7833F43F49C8}" type="presParOf" srcId="{E53E52FB-7DDD-438A-ACDF-101B68F7D6C9}" destId="{C759737F-369B-425A-B783-582C7C83CBB9}" srcOrd="8" destOrd="0" presId="urn:microsoft.com/office/officeart/2005/8/layout/hChevron3"/>
+    <dgm:cxn modelId="{07AE284F-BA05-45C1-BFA1-3B5887D97A72}" type="presParOf" srcId="{E53E52FB-7DDD-438A-ACDF-101B68F7D6C9}" destId="{65C32987-178F-4C9D-8379-263AB88C94B0}" srcOrd="9" destOrd="0" presId="urn:microsoft.com/office/officeart/2005/8/layout/hChevron3"/>
+    <dgm:cxn modelId="{65BB4C54-7142-479A-9B15-C46F873D5354}" type="presParOf" srcId="{E53E52FB-7DDD-438A-ACDF-101B68F7D6C9}" destId="{91022D5F-A1EE-4240-905D-4B43C710675D}" srcOrd="10" destOrd="0" presId="urn:microsoft.com/office/officeart/2005/8/layout/hChevron3"/>
   </dgm:cxnLst>
   <dgm:bg>
     <a:noFill/>
@@ -25290,7 +25963,7 @@
   <dgm:whole/>
   <dgm:extLst>
     <a:ext uri="http://schemas.microsoft.com/office/drawing/2008/diagram">
-      <dsp:dataModelExt xmlns:dsp="http://schemas.microsoft.com/office/drawing/2008/diagram" relId="rId17" minVer="http://schemas.openxmlformats.org/drawingml/2006/diagram"/>
+      <dsp:dataModelExt xmlns:dsp="http://schemas.microsoft.com/office/drawing/2008/diagram" relId="rId18" minVer="http://schemas.openxmlformats.org/drawingml/2006/diagram"/>
     </a:ext>
   </dgm:extLst>
 </dgm:dataModel>
@@ -28518,7 +29191,7 @@
 </file>
 
 <file path=customXml/itemProps1.xml><?xml version="1.0" encoding="utf-8"?>
-<ds:datastoreItem xmlns:ds="http://schemas.openxmlformats.org/officeDocument/2006/customXml" ds:itemID="{55CB26B2-FAE3-4616-8D14-F8F0635C82EB}">
+<ds:datastoreItem xmlns:ds="http://schemas.openxmlformats.org/officeDocument/2006/customXml" ds:itemID="{2BF44EEE-4E68-40B7-B3DC-8B70D4A82EE6}">
   <ds:schemaRefs>
     <ds:schemaRef ds:uri="http://schemas.openxmlformats.org/officeDocument/2006/bibliography"/>
   </ds:schemaRefs>

</xml_diff>